<commit_message>
el-286: acerto na ordem da entrevista, formatacao da hora e dos valores
</commit_message>
<xml_diff>
--- a/docassemble/docassemble/brcomeducalegal/data/templates/contrato-socializacao-atividades-ludicas.docx
+++ b/docassemble/docassemble/brcomeducalegal/data/templates/contrato-socializacao-atividades-ludicas.docx
@@ -5391,7 +5391,17 @@
                 <w:kern w:val="2"/>
                 <w:lang w:val="en-US"/>
               </w:rPr>
-              <w:t>name.first</w:t>
+              <w:t>name.</w:t>
+            </w:r>
+            <w:r>
+              <w:rPr>
+                <w:rFonts w:ascii="Calibri" w:eastAsia="Calibri" w:hAnsi="Calibri" w:cs="Calibri"/>
+                <w:b/>
+                <w:spacing w:val="2"/>
+                <w:kern w:val="2"/>
+                <w:lang w:val="en-US"/>
+              </w:rPr>
+              <w:t>text</w:t>
             </w:r>
             <w:proofErr w:type="spellEnd"/>
             <w:r>
@@ -5589,9 +5599,6 @@
           </w:p>
           <w:p>
             <w:pPr>
-              <w:keepNext/>
-              <w:spacing w:line="240" w:lineRule="auto"/>
-              <w:ind w:firstLine="416"/>
               <w:rPr>
                 <w:rFonts w:ascii="Calibri" w:eastAsia="Calibri" w:hAnsi="Calibri" w:cs="Calibri"/>
                 <w:b/>
@@ -5641,7 +5648,17 @@
                 <w:kern w:val="2"/>
                 <w:lang w:val="en-US"/>
               </w:rPr>
-              <w:t>name.first</w:t>
+              <w:t>name.</w:t>
+            </w:r>
+            <w:r>
+              <w:rPr>
+                <w:rFonts w:ascii="Calibri" w:eastAsia="Calibri" w:hAnsi="Calibri" w:cs="Calibri"/>
+                <w:b/>
+                <w:spacing w:val="2"/>
+                <w:kern w:val="2"/>
+                <w:lang w:val="en-US"/>
+              </w:rPr>
+              <w:t>text</w:t>
             </w:r>
             <w:proofErr w:type="spellEnd"/>
             <w:r>

</xml_diff>

<commit_message>
el-286: acerto na formatacao da hora e dos valores no docx
</commit_message>
<xml_diff>
--- a/docassemble/docassemble/brcomeducalegal/data/templates/contrato-socializacao-atividades-ludicas.docx
+++ b/docassemble/docassemble/brcomeducalegal/data/templates/contrato-socializacao-atividades-ludicas.docx
@@ -163,6 +163,7 @@
                 <w:rFonts w:ascii="Calibri" w:eastAsia="Calibri" w:hAnsi="Calibri" w:cs="Calibri"/>
                 <w:b/>
                 <w:spacing w:val="2"/>
+                <w:highlight w:val="yellow"/>
               </w:rPr>
               <w:t xml:space="preserve">{{ </w:t>
             </w:r>
@@ -172,6 +173,7 @@
                 <w:rFonts w:ascii="Calibri" w:eastAsia="Calibri" w:hAnsi="Calibri" w:cs="Calibri"/>
                 <w:b/>
                 <w:spacing w:val="2"/>
+                <w:highlight w:val="yellow"/>
               </w:rPr>
               <w:t>school</w:t>
             </w:r>
@@ -181,6 +183,7 @@
                 <w:rFonts w:ascii="Calibri" w:eastAsia="Calibri" w:hAnsi="Calibri" w:cs="Calibri"/>
                 <w:b/>
                 <w:spacing w:val="2"/>
+                <w:highlight w:val="yellow"/>
               </w:rPr>
               <w:t>[“</w:t>
             </w:r>
@@ -190,6 +193,7 @@
                 <w:rFonts w:ascii="Calibri" w:eastAsia="Calibri" w:hAnsi="Calibri" w:cs="Calibri"/>
                 <w:b/>
                 <w:spacing w:val="2"/>
+                <w:highlight w:val="yellow"/>
               </w:rPr>
               <w:t>legal_name</w:t>
             </w:r>
@@ -199,6 +203,7 @@
                 <w:rFonts w:ascii="Calibri" w:eastAsia="Calibri" w:hAnsi="Calibri" w:cs="Calibri"/>
                 <w:b/>
                 <w:spacing w:val="2"/>
+                <w:highlight w:val="yellow"/>
               </w:rPr>
               <w:t xml:space="preserve">”] | </w:t>
             </w:r>
@@ -208,6 +213,7 @@
                 <w:rFonts w:ascii="Calibri" w:eastAsia="Calibri" w:hAnsi="Calibri" w:cs="Calibri"/>
                 <w:b/>
                 <w:spacing w:val="2"/>
+                <w:highlight w:val="yellow"/>
               </w:rPr>
               <w:t>upper</w:t>
             </w:r>
@@ -217,6 +223,7 @@
                 <w:rFonts w:ascii="Calibri" w:eastAsia="Calibri" w:hAnsi="Calibri" w:cs="Calibri"/>
                 <w:b/>
                 <w:spacing w:val="2"/>
+                <w:highlight w:val="yellow"/>
               </w:rPr>
               <w:t xml:space="preserve"> }}</w:t>
             </w:r>
@@ -224,6 +231,7 @@
               <w:rPr>
                 <w:rFonts w:ascii="Calibri" w:eastAsia="Calibri" w:hAnsi="Calibri" w:cs="Calibri"/>
                 <w:spacing w:val="2"/>
+                <w:highlight w:val="yellow"/>
               </w:rPr>
               <w:t xml:space="preserve">, pessoa jurídica de direito privado, inscrita no CNPJ sob o n.º {{ </w:t>
             </w:r>
@@ -232,6 +240,7 @@
               <w:rPr>
                 <w:rFonts w:ascii="Calibri" w:eastAsia="Calibri" w:hAnsi="Calibri" w:cs="Calibri"/>
                 <w:spacing w:val="2"/>
+                <w:highlight w:val="yellow"/>
               </w:rPr>
               <w:t>school</w:t>
             </w:r>
@@ -240,6 +249,7 @@
               <w:rPr>
                 <w:rFonts w:ascii="Calibri" w:eastAsia="Calibri" w:hAnsi="Calibri" w:cs="Calibri"/>
                 <w:spacing w:val="2"/>
+                <w:highlight w:val="yellow"/>
               </w:rPr>
               <w:t>[“</w:t>
             </w:r>
@@ -248,6 +258,7 @@
               <w:rPr>
                 <w:rFonts w:ascii="Calibri" w:eastAsia="Calibri" w:hAnsi="Calibri" w:cs="Calibri"/>
                 <w:spacing w:val="2"/>
+                <w:highlight w:val="yellow"/>
               </w:rPr>
               <w:t>cnpj</w:t>
             </w:r>
@@ -256,6 +267,7 @@
               <w:rPr>
                 <w:rFonts w:ascii="Calibri" w:eastAsia="Calibri" w:hAnsi="Calibri" w:cs="Calibri"/>
                 <w:spacing w:val="2"/>
+                <w:highlight w:val="yellow"/>
               </w:rPr>
               <w:t xml:space="preserve">”] }}, {% </w:t>
             </w:r>
@@ -264,6 +276,7 @@
               <w:rPr>
                 <w:rFonts w:ascii="Calibri" w:eastAsia="Calibri" w:hAnsi="Calibri" w:cs="Calibri"/>
                 <w:spacing w:val="2"/>
+                <w:highlight w:val="yellow"/>
               </w:rPr>
               <w:t>if</w:t>
             </w:r>
@@ -272,6 +285,7 @@
               <w:rPr>
                 <w:rFonts w:ascii="Calibri" w:eastAsia="Calibri" w:hAnsi="Calibri" w:cs="Calibri"/>
                 <w:spacing w:val="2"/>
+                <w:highlight w:val="yellow"/>
               </w:rPr>
               <w:t xml:space="preserve"> </w:t>
             </w:r>
@@ -280,6 +294,7 @@
               <w:rPr>
                 <w:rFonts w:ascii="Calibri" w:eastAsia="Calibri" w:hAnsi="Calibri" w:cs="Calibri"/>
                 <w:spacing w:val="2"/>
+                <w:highlight w:val="yellow"/>
               </w:rPr>
               <w:t>school_email</w:t>
             </w:r>
@@ -288,6 +303,7 @@
               <w:rPr>
                 <w:rFonts w:ascii="Calibri" w:eastAsia="Calibri" w:hAnsi="Calibri" w:cs="Calibri"/>
                 <w:spacing w:val="2"/>
+                <w:highlight w:val="yellow"/>
               </w:rPr>
               <w:t xml:space="preserve"> %}{{ </w:t>
             </w:r>
@@ -296,6 +312,7 @@
               <w:rPr>
                 <w:rFonts w:ascii="Calibri" w:eastAsia="Calibri" w:hAnsi="Calibri" w:cs="Calibri"/>
                 <w:spacing w:val="2"/>
+                <w:highlight w:val="yellow"/>
               </w:rPr>
               <w:t>school_email</w:t>
             </w:r>
@@ -304,6 +321,7 @@
               <w:rPr>
                 <w:rFonts w:ascii="Calibri" w:eastAsia="Calibri" w:hAnsi="Calibri" w:cs="Calibri"/>
                 <w:spacing w:val="2"/>
+                <w:highlight w:val="yellow"/>
               </w:rPr>
               <w:t xml:space="preserve"> }}, {% </w:t>
             </w:r>
@@ -312,6 +330,7 @@
               <w:rPr>
                 <w:rFonts w:ascii="Calibri" w:eastAsia="Calibri" w:hAnsi="Calibri" w:cs="Calibri"/>
                 <w:spacing w:val="2"/>
+                <w:highlight w:val="yellow"/>
               </w:rPr>
               <w:t>endif</w:t>
             </w:r>
@@ -320,6 +339,7 @@
               <w:rPr>
                 <w:rFonts w:ascii="Calibri" w:eastAsia="Calibri" w:hAnsi="Calibri" w:cs="Calibri"/>
                 <w:spacing w:val="2"/>
+                <w:highlight w:val="yellow"/>
               </w:rPr>
               <w:t xml:space="preserve"> %}com sede no endereço {{ </w:t>
             </w:r>
@@ -328,6 +348,7 @@
               <w:rPr>
                 <w:rFonts w:ascii="Calibri" w:eastAsia="Calibri" w:hAnsi="Calibri" w:cs="Calibri"/>
                 <w:spacing w:val="2"/>
+                <w:highlight w:val="yellow"/>
               </w:rPr>
               <w:t>title_case</w:t>
             </w:r>
@@ -336,6 +357,7 @@
               <w:rPr>
                 <w:rFonts w:ascii="Calibri" w:eastAsia="Calibri" w:hAnsi="Calibri" w:cs="Calibri"/>
                 <w:spacing w:val="2"/>
+                <w:highlight w:val="yellow"/>
               </w:rPr>
               <w:t xml:space="preserve">( </w:t>
             </w:r>
@@ -344,6 +366,7 @@
               <w:rPr>
                 <w:rFonts w:ascii="Calibri" w:eastAsia="Calibri" w:hAnsi="Calibri" w:cs="Calibri"/>
                 <w:spacing w:val="2"/>
+                <w:highlight w:val="yellow"/>
               </w:rPr>
               <w:t>school</w:t>
             </w:r>
@@ -352,6 +375,7 @@
               <w:rPr>
                 <w:rFonts w:ascii="Calibri" w:eastAsia="Calibri" w:hAnsi="Calibri" w:cs="Calibri"/>
                 <w:spacing w:val="2"/>
+                <w:highlight w:val="yellow"/>
               </w:rPr>
               <w:t>[“</w:t>
             </w:r>
@@ -360,6 +384,7 @@
               <w:rPr>
                 <w:rFonts w:ascii="Calibri" w:eastAsia="Calibri" w:hAnsi="Calibri" w:cs="Calibri"/>
                 <w:spacing w:val="2"/>
+                <w:highlight w:val="yellow"/>
               </w:rPr>
               <w:t>street</w:t>
             </w:r>
@@ -368,6 +393,7 @@
               <w:rPr>
                 <w:rFonts w:ascii="Calibri" w:eastAsia="Calibri" w:hAnsi="Calibri" w:cs="Calibri"/>
                 <w:spacing w:val="2"/>
+                <w:highlight w:val="yellow"/>
               </w:rPr>
               <w:t xml:space="preserve">”] | </w:t>
             </w:r>
@@ -376,6 +402,7 @@
               <w:rPr>
                 <w:rFonts w:ascii="Calibri" w:eastAsia="Calibri" w:hAnsi="Calibri" w:cs="Calibri"/>
                 <w:spacing w:val="2"/>
+                <w:highlight w:val="yellow"/>
               </w:rPr>
               <w:t>lower</w:t>
             </w:r>
@@ -384,6 +411,7 @@
               <w:rPr>
                 <w:rFonts w:ascii="Calibri" w:eastAsia="Calibri" w:hAnsi="Calibri" w:cs="Calibri"/>
                 <w:spacing w:val="2"/>
+                <w:highlight w:val="yellow"/>
               </w:rPr>
               <w:t xml:space="preserve">) }}, n.º {{ </w:t>
             </w:r>
@@ -392,6 +420,7 @@
               <w:rPr>
                 <w:rFonts w:ascii="Calibri" w:eastAsia="Calibri" w:hAnsi="Calibri" w:cs="Calibri"/>
                 <w:spacing w:val="2"/>
+                <w:highlight w:val="yellow"/>
               </w:rPr>
               <w:t>school</w:t>
             </w:r>
@@ -400,6 +429,7 @@
               <w:rPr>
                 <w:rFonts w:ascii="Calibri" w:eastAsia="Calibri" w:hAnsi="Calibri" w:cs="Calibri"/>
                 <w:spacing w:val="2"/>
+                <w:highlight w:val="yellow"/>
               </w:rPr>
               <w:t>[“</w:t>
             </w:r>
@@ -408,6 +438,7 @@
               <w:rPr>
                 <w:rFonts w:ascii="Calibri" w:eastAsia="Calibri" w:hAnsi="Calibri" w:cs="Calibri"/>
                 <w:spacing w:val="2"/>
+                <w:highlight w:val="yellow"/>
               </w:rPr>
               <w:t>street_number</w:t>
             </w:r>
@@ -416,6 +447,7 @@
               <w:rPr>
                 <w:rFonts w:ascii="Calibri" w:eastAsia="Calibri" w:hAnsi="Calibri" w:cs="Calibri"/>
                 <w:spacing w:val="2"/>
+                <w:highlight w:val="yellow"/>
               </w:rPr>
               <w:t xml:space="preserve">”] }}, {% </w:t>
             </w:r>
@@ -424,6 +456,7 @@
               <w:rPr>
                 <w:rFonts w:ascii="Calibri" w:eastAsia="Calibri" w:hAnsi="Calibri" w:cs="Calibri"/>
                 <w:spacing w:val="2"/>
+                <w:highlight w:val="yellow"/>
               </w:rPr>
               <w:t>if</w:t>
             </w:r>
@@ -432,6 +465,7 @@
               <w:rPr>
                 <w:rFonts w:ascii="Calibri" w:eastAsia="Calibri" w:hAnsi="Calibri" w:cs="Calibri"/>
                 <w:spacing w:val="2"/>
+                <w:highlight w:val="yellow"/>
               </w:rPr>
               <w:t xml:space="preserve"> </w:t>
             </w:r>
@@ -440,6 +474,7 @@
               <w:rPr>
                 <w:rFonts w:ascii="Calibri" w:eastAsia="Calibri" w:hAnsi="Calibri" w:cs="Calibri"/>
                 <w:spacing w:val="2"/>
+                <w:highlight w:val="yellow"/>
               </w:rPr>
               <w:t>school</w:t>
             </w:r>
@@ -448,6 +483,7 @@
               <w:rPr>
                 <w:rFonts w:ascii="Calibri" w:eastAsia="Calibri" w:hAnsi="Calibri" w:cs="Calibri"/>
                 <w:spacing w:val="2"/>
+                <w:highlight w:val="yellow"/>
               </w:rPr>
               <w:t>[“</w:t>
             </w:r>
@@ -456,6 +492,7 @@
               <w:rPr>
                 <w:rFonts w:ascii="Calibri" w:eastAsia="Calibri" w:hAnsi="Calibri" w:cs="Calibri"/>
                 <w:spacing w:val="2"/>
+                <w:highlight w:val="yellow"/>
               </w:rPr>
               <w:t>unit</w:t>
             </w:r>
@@ -464,6 +501,7 @@
               <w:rPr>
                 <w:rFonts w:ascii="Calibri" w:eastAsia="Calibri" w:hAnsi="Calibri" w:cs="Calibri"/>
                 <w:spacing w:val="2"/>
+                <w:highlight w:val="yellow"/>
               </w:rPr>
               <w:t xml:space="preserve">”] %}{{ </w:t>
             </w:r>
@@ -472,6 +510,7 @@
               <w:rPr>
                 <w:rFonts w:ascii="Calibri" w:eastAsia="Calibri" w:hAnsi="Calibri" w:cs="Calibri"/>
                 <w:spacing w:val="2"/>
+                <w:highlight w:val="yellow"/>
               </w:rPr>
               <w:t>title_case</w:t>
             </w:r>
@@ -480,6 +519,7 @@
               <w:rPr>
                 <w:rFonts w:ascii="Calibri" w:eastAsia="Calibri" w:hAnsi="Calibri" w:cs="Calibri"/>
                 <w:spacing w:val="2"/>
+                <w:highlight w:val="yellow"/>
               </w:rPr>
               <w:t>(</w:t>
             </w:r>
@@ -488,6 +528,7 @@
               <w:rPr>
                 <w:rFonts w:ascii="Calibri" w:eastAsia="Calibri" w:hAnsi="Calibri" w:cs="Calibri"/>
                 <w:spacing w:val="2"/>
+                <w:highlight w:val="yellow"/>
               </w:rPr>
               <w:t>school</w:t>
             </w:r>
@@ -496,6 +537,7 @@
               <w:rPr>
                 <w:rFonts w:ascii="Calibri" w:eastAsia="Calibri" w:hAnsi="Calibri" w:cs="Calibri"/>
                 <w:spacing w:val="2"/>
+                <w:highlight w:val="yellow"/>
               </w:rPr>
               <w:t>[“</w:t>
             </w:r>
@@ -504,6 +546,7 @@
               <w:rPr>
                 <w:rFonts w:ascii="Calibri" w:eastAsia="Calibri" w:hAnsi="Calibri" w:cs="Calibri"/>
                 <w:spacing w:val="2"/>
+                <w:highlight w:val="yellow"/>
               </w:rPr>
               <w:t>unit</w:t>
             </w:r>
@@ -512,6 +555,7 @@
               <w:rPr>
                 <w:rFonts w:ascii="Calibri" w:eastAsia="Calibri" w:hAnsi="Calibri" w:cs="Calibri"/>
                 <w:spacing w:val="2"/>
+                <w:highlight w:val="yellow"/>
               </w:rPr>
               <w:t xml:space="preserve">”] | </w:t>
             </w:r>
@@ -520,6 +564,7 @@
               <w:rPr>
                 <w:rFonts w:ascii="Calibri" w:eastAsia="Calibri" w:hAnsi="Calibri" w:cs="Calibri"/>
                 <w:spacing w:val="2"/>
+                <w:highlight w:val="yellow"/>
               </w:rPr>
               <w:t>lower</w:t>
             </w:r>
@@ -528,6 +573,7 @@
               <w:rPr>
                 <w:rFonts w:ascii="Calibri" w:eastAsia="Calibri" w:hAnsi="Calibri" w:cs="Calibri"/>
                 <w:spacing w:val="2"/>
+                <w:highlight w:val="yellow"/>
               </w:rPr>
               <w:t xml:space="preserve">) }}, {% </w:t>
             </w:r>
@@ -536,6 +582,7 @@
               <w:rPr>
                 <w:rFonts w:ascii="Calibri" w:eastAsia="Calibri" w:hAnsi="Calibri" w:cs="Calibri"/>
                 <w:spacing w:val="2"/>
+                <w:highlight w:val="yellow"/>
               </w:rPr>
               <w:t>endif</w:t>
             </w:r>
@@ -544,6 +591,7 @@
               <w:rPr>
                 <w:rFonts w:ascii="Calibri" w:eastAsia="Calibri" w:hAnsi="Calibri" w:cs="Calibri"/>
                 <w:spacing w:val="2"/>
+                <w:highlight w:val="yellow"/>
               </w:rPr>
               <w:t xml:space="preserve"> %}Bairro {{ </w:t>
             </w:r>
@@ -552,6 +600,7 @@
               <w:rPr>
                 <w:rFonts w:ascii="Calibri" w:eastAsia="Calibri" w:hAnsi="Calibri" w:cs="Calibri"/>
                 <w:spacing w:val="2"/>
+                <w:highlight w:val="yellow"/>
               </w:rPr>
               <w:t>title_case</w:t>
             </w:r>
@@ -560,6 +609,7 @@
               <w:rPr>
                 <w:rFonts w:ascii="Calibri" w:eastAsia="Calibri" w:hAnsi="Calibri" w:cs="Calibri"/>
                 <w:spacing w:val="2"/>
+                <w:highlight w:val="yellow"/>
               </w:rPr>
               <w:t>(</w:t>
             </w:r>
@@ -568,6 +618,7 @@
               <w:rPr>
                 <w:rFonts w:ascii="Calibri" w:eastAsia="Calibri" w:hAnsi="Calibri" w:cs="Calibri"/>
                 <w:spacing w:val="2"/>
+                <w:highlight w:val="yellow"/>
               </w:rPr>
               <w:t>school</w:t>
             </w:r>
@@ -576,6 +627,7 @@
               <w:rPr>
                 <w:rFonts w:ascii="Calibri" w:eastAsia="Calibri" w:hAnsi="Calibri" w:cs="Calibri"/>
                 <w:spacing w:val="2"/>
+                <w:highlight w:val="yellow"/>
               </w:rPr>
               <w:t>[“</w:t>
             </w:r>
@@ -584,6 +636,7 @@
               <w:rPr>
                 <w:rFonts w:ascii="Calibri" w:eastAsia="Calibri" w:hAnsi="Calibri" w:cs="Calibri"/>
                 <w:spacing w:val="2"/>
+                <w:highlight w:val="yellow"/>
               </w:rPr>
               <w:t>neighborhood</w:t>
             </w:r>
@@ -592,6 +645,7 @@
               <w:rPr>
                 <w:rFonts w:ascii="Calibri" w:eastAsia="Calibri" w:hAnsi="Calibri" w:cs="Calibri"/>
                 <w:spacing w:val="2"/>
+                <w:highlight w:val="yellow"/>
               </w:rPr>
               <w:t xml:space="preserve">”] | </w:t>
             </w:r>
@@ -600,6 +654,7 @@
               <w:rPr>
                 <w:rFonts w:ascii="Calibri" w:eastAsia="Calibri" w:hAnsi="Calibri" w:cs="Calibri"/>
                 <w:spacing w:val="2"/>
+                <w:highlight w:val="yellow"/>
               </w:rPr>
               <w:t>lower</w:t>
             </w:r>
@@ -608,6 +663,7 @@
               <w:rPr>
                 <w:rFonts w:ascii="Calibri" w:eastAsia="Calibri" w:hAnsi="Calibri" w:cs="Calibri"/>
                 <w:spacing w:val="2"/>
+                <w:highlight w:val="yellow"/>
               </w:rPr>
               <w:t xml:space="preserve">) }}, {{ </w:t>
             </w:r>
@@ -616,6 +672,7 @@
               <w:rPr>
                 <w:rFonts w:ascii="Calibri" w:eastAsia="Calibri" w:hAnsi="Calibri" w:cs="Calibri"/>
                 <w:spacing w:val="2"/>
+                <w:highlight w:val="yellow"/>
               </w:rPr>
               <w:t>title_case</w:t>
             </w:r>
@@ -624,6 +681,7 @@
               <w:rPr>
                 <w:rFonts w:ascii="Calibri" w:eastAsia="Calibri" w:hAnsi="Calibri" w:cs="Calibri"/>
                 <w:spacing w:val="2"/>
+                <w:highlight w:val="yellow"/>
               </w:rPr>
               <w:t>(</w:t>
             </w:r>
@@ -632,6 +690,7 @@
               <w:rPr>
                 <w:rFonts w:ascii="Calibri" w:eastAsia="Calibri" w:hAnsi="Calibri" w:cs="Calibri"/>
                 <w:spacing w:val="2"/>
+                <w:highlight w:val="yellow"/>
               </w:rPr>
               <w:t>school</w:t>
             </w:r>
@@ -640,6 +699,7 @@
               <w:rPr>
                 <w:rFonts w:ascii="Calibri" w:eastAsia="Calibri" w:hAnsi="Calibri" w:cs="Calibri"/>
                 <w:spacing w:val="2"/>
+                <w:highlight w:val="yellow"/>
               </w:rPr>
               <w:t>[“</w:t>
             </w:r>
@@ -648,6 +708,7 @@
               <w:rPr>
                 <w:rFonts w:ascii="Calibri" w:eastAsia="Calibri" w:hAnsi="Calibri" w:cs="Calibri"/>
                 <w:spacing w:val="2"/>
+                <w:highlight w:val="yellow"/>
               </w:rPr>
               <w:t>city</w:t>
             </w:r>
@@ -656,6 +717,7 @@
               <w:rPr>
                 <w:rFonts w:ascii="Calibri" w:eastAsia="Calibri" w:hAnsi="Calibri" w:cs="Calibri"/>
                 <w:spacing w:val="2"/>
+                <w:highlight w:val="yellow"/>
               </w:rPr>
               <w:t xml:space="preserve">”] | </w:t>
             </w:r>
@@ -664,6 +726,7 @@
               <w:rPr>
                 <w:rFonts w:ascii="Calibri" w:eastAsia="Calibri" w:hAnsi="Calibri" w:cs="Calibri"/>
                 <w:spacing w:val="2"/>
+                <w:highlight w:val="yellow"/>
               </w:rPr>
               <w:t>lower</w:t>
             </w:r>
@@ -672,6 +735,7 @@
               <w:rPr>
                 <w:rFonts w:ascii="Calibri" w:eastAsia="Calibri" w:hAnsi="Calibri" w:cs="Calibri"/>
                 <w:spacing w:val="2"/>
+                <w:highlight w:val="yellow"/>
               </w:rPr>
               <w:t xml:space="preserve">) }}/{{ </w:t>
             </w:r>
@@ -680,6 +744,7 @@
               <w:rPr>
                 <w:rFonts w:ascii="Calibri" w:eastAsia="Calibri" w:hAnsi="Calibri" w:cs="Calibri"/>
                 <w:spacing w:val="2"/>
+                <w:highlight w:val="yellow"/>
               </w:rPr>
               <w:t>school</w:t>
             </w:r>
@@ -688,6 +753,7 @@
               <w:rPr>
                 <w:rFonts w:ascii="Calibri" w:eastAsia="Calibri" w:hAnsi="Calibri" w:cs="Calibri"/>
                 <w:spacing w:val="2"/>
+                <w:highlight w:val="yellow"/>
               </w:rPr>
               <w:t>[“</w:t>
             </w:r>
@@ -696,6 +762,7 @@
               <w:rPr>
                 <w:rFonts w:ascii="Calibri" w:eastAsia="Calibri" w:hAnsi="Calibri" w:cs="Calibri"/>
                 <w:spacing w:val="2"/>
+                <w:highlight w:val="yellow"/>
               </w:rPr>
               <w:t>state</w:t>
             </w:r>
@@ -704,6 +771,7 @@
               <w:rPr>
                 <w:rFonts w:ascii="Calibri" w:eastAsia="Calibri" w:hAnsi="Calibri" w:cs="Calibri"/>
                 <w:spacing w:val="2"/>
+                <w:highlight w:val="yellow"/>
               </w:rPr>
               <w:t xml:space="preserve">”] }}, CEP {{ </w:t>
             </w:r>
@@ -712,6 +780,7 @@
               <w:rPr>
                 <w:rFonts w:ascii="Calibri" w:eastAsia="Calibri" w:hAnsi="Calibri" w:cs="Calibri"/>
                 <w:spacing w:val="2"/>
+                <w:highlight w:val="yellow"/>
               </w:rPr>
               <w:t>school</w:t>
             </w:r>
@@ -720,8 +789,16 @@
               <w:rPr>
                 <w:rFonts w:ascii="Calibri" w:eastAsia="Calibri" w:hAnsi="Calibri" w:cs="Calibri"/>
                 <w:spacing w:val="2"/>
-              </w:rPr>
-              <w:t xml:space="preserve">[“zip”] }}, neste ato devidamente representada por seu representante legal, doravante denominada </w:t>
+                <w:highlight w:val="yellow"/>
+              </w:rPr>
+              <w:t>[“zip”] }}</w:t>
+            </w:r>
+            <w:r>
+              <w:rPr>
+                <w:rFonts w:ascii="Calibri" w:eastAsia="Calibri" w:hAnsi="Calibri" w:cs="Calibri"/>
+                <w:spacing w:val="2"/>
+              </w:rPr>
+              <w:t xml:space="preserve">, neste ato devidamente representada por seu representante legal, doravante denominada </w:t>
             </w:r>
             <w:r>
               <w:rPr>
@@ -833,6 +910,7 @@
               <w:rPr>
                 <w:rFonts w:ascii="Calibri" w:eastAsia="Calibri" w:hAnsi="Calibri" w:cs="Calibri"/>
                 <w:spacing w:val="2"/>
+                <w:highlight w:val="yellow"/>
                 <w:lang w:val="en-US"/>
               </w:rPr>
               <w:t xml:space="preserve">{{ </w:t>
@@ -842,6 +920,7 @@
               <w:rPr>
                 <w:rFonts w:ascii="Calibri" w:eastAsia="Calibri" w:hAnsi="Calibri" w:cs="Calibri"/>
                 <w:spacing w:val="2"/>
+                <w:highlight w:val="yellow"/>
                 <w:lang w:val="en-US"/>
               </w:rPr>
               <w:t>title</w:t>
@@ -851,6 +930,7 @@
               <w:rPr>
                 <w:rFonts w:ascii="Calibri" w:eastAsia="Calibri" w:hAnsi="Calibri" w:cs="Calibri"/>
                 <w:spacing w:val="2"/>
+                <w:highlight w:val="yellow"/>
                 <w:lang w:val="en-US"/>
               </w:rPr>
               <w:t>_case</w:t>
@@ -860,6 +940,7 @@
               <w:rPr>
                 <w:rFonts w:ascii="Calibri" w:eastAsia="Calibri" w:hAnsi="Calibri" w:cs="Calibri"/>
                 <w:spacing w:val="2"/>
+                <w:highlight w:val="yellow"/>
                 <w:lang w:val="en-US"/>
               </w:rPr>
               <w:t>(</w:t>
@@ -868,6 +949,7 @@
               <w:rPr>
                 <w:rFonts w:ascii="Calibri" w:eastAsia="Calibri" w:hAnsi="Calibri" w:cs="Calibri"/>
                 <w:spacing w:val="2"/>
+                <w:highlight w:val="yellow"/>
               </w:rPr>
               <w:t>contratada_</w:t>
             </w:r>
@@ -876,6 +958,7 @@
               <w:rPr>
                 <w:rFonts w:ascii="Calibri" w:eastAsia="Calibri" w:hAnsi="Calibri" w:cs="Calibri"/>
                 <w:spacing w:val="2"/>
+                <w:highlight w:val="yellow"/>
                 <w:lang w:val="en-US"/>
               </w:rPr>
               <w:t>nome_gestor</w:t>
@@ -885,6 +968,7 @@
               <w:rPr>
                 <w:rFonts w:ascii="Calibri" w:eastAsia="Calibri" w:hAnsi="Calibri" w:cs="Calibri"/>
                 <w:spacing w:val="2"/>
+                <w:highlight w:val="yellow"/>
                 <w:lang w:val="en-US"/>
               </w:rPr>
               <w:t xml:space="preserve"> | lower) }}</w:t>
@@ -956,6 +1040,7 @@
               <w:rPr>
                 <w:rFonts w:ascii="Calibri" w:eastAsia="Calibri" w:hAnsi="Calibri" w:cs="Calibri"/>
                 <w:spacing w:val="2"/>
+                <w:highlight w:val="yellow"/>
                 <w:lang w:val="en-US"/>
               </w:rPr>
               <w:t xml:space="preserve">{{ </w:t>
@@ -964,6 +1049,7 @@
               <w:rPr>
                 <w:rFonts w:ascii="Calibri" w:eastAsia="Calibri" w:hAnsi="Calibri" w:cs="Calibri"/>
                 <w:spacing w:val="2"/>
+                <w:highlight w:val="yellow"/>
               </w:rPr>
               <w:t>contratada</w:t>
             </w:r>
@@ -972,6 +1058,7 @@
               <w:rPr>
                 <w:rFonts w:ascii="Calibri" w:eastAsia="Calibri" w:hAnsi="Calibri" w:cs="Calibri"/>
                 <w:spacing w:val="2"/>
+                <w:highlight w:val="yellow"/>
               </w:rPr>
               <w:t>_</w:t>
             </w:r>
@@ -980,6 +1067,7 @@
               <w:rPr>
                 <w:rFonts w:ascii="Calibri" w:eastAsia="Calibri" w:hAnsi="Calibri" w:cs="Calibri"/>
                 <w:spacing w:val="2"/>
+                <w:highlight w:val="yellow"/>
                 <w:lang w:val="en-US"/>
               </w:rPr>
               <w:t>email_gestor</w:t>
@@ -989,6 +1077,7 @@
               <w:rPr>
                 <w:rFonts w:ascii="Calibri" w:eastAsia="Calibri" w:hAnsi="Calibri" w:cs="Calibri"/>
                 <w:spacing w:val="2"/>
+                <w:highlight w:val="yellow"/>
                 <w:lang w:val="en-US"/>
               </w:rPr>
               <w:t xml:space="preserve"> }}</w:t>
@@ -1103,6 +1192,7 @@
               <w:rPr>
                 <w:rFonts w:ascii="Calibri" w:eastAsia="Calibri" w:hAnsi="Calibri" w:cs="Calibri"/>
                 <w:spacing w:val="2"/>
+                <w:highlight w:val="yellow"/>
               </w:rPr>
               <w:t xml:space="preserve">{{ </w:t>
             </w:r>
@@ -1111,6 +1201,7 @@
               <w:rPr>
                 <w:rFonts w:ascii="Calibri" w:eastAsia="Calibri" w:hAnsi="Calibri" w:cs="Calibri"/>
                 <w:spacing w:val="2"/>
+                <w:highlight w:val="yellow"/>
               </w:rPr>
               <w:t>contratada</w:t>
             </w:r>
@@ -1119,6 +1210,7 @@
               <w:rPr>
                 <w:rFonts w:ascii="Calibri" w:eastAsia="Calibri" w:hAnsi="Calibri" w:cs="Calibri"/>
                 <w:spacing w:val="2"/>
+                <w:highlight w:val="yellow"/>
               </w:rPr>
               <w:t>_</w:t>
             </w:r>
@@ -1126,6 +1218,7 @@
               <w:rPr>
                 <w:rFonts w:ascii="Calibri" w:eastAsia="Calibri" w:hAnsi="Calibri" w:cs="Calibri"/>
                 <w:spacing w:val="2"/>
+                <w:highlight w:val="yellow"/>
               </w:rPr>
               <w:t>telefone_gestor</w:t>
             </w:r>
@@ -1134,6 +1227,7 @@
               <w:rPr>
                 <w:rFonts w:ascii="Calibri" w:eastAsia="Calibri" w:hAnsi="Calibri" w:cs="Calibri"/>
                 <w:spacing w:val="2"/>
+                <w:highlight w:val="yellow"/>
               </w:rPr>
               <w:t xml:space="preserve"> }}</w:t>
             </w:r>
@@ -1327,6 +1421,7 @@
                 <w:rFonts w:asciiTheme="majorHAnsi" w:hAnsiTheme="majorHAnsi" w:cstheme="majorHAnsi"/>
                 <w:b/>
                 <w:spacing w:val="2"/>
+                <w:highlight w:val="yellow"/>
                 <w:lang w:val="en-US"/>
               </w:rPr>
               <w:t xml:space="preserve">{{ </w:t>
@@ -1337,6 +1432,7 @@
                 <w:rFonts w:asciiTheme="majorHAnsi" w:hAnsiTheme="majorHAnsi" w:cstheme="majorHAnsi"/>
                 <w:b/>
                 <w:spacing w:val="2"/>
+                <w:highlight w:val="yellow"/>
                 <w:lang w:val="en-US"/>
               </w:rPr>
               <w:t>item.name.text</w:t>
@@ -1347,6 +1443,7 @@
                 <w:rFonts w:asciiTheme="majorHAnsi" w:hAnsiTheme="majorHAnsi" w:cstheme="majorHAnsi"/>
                 <w:b/>
                 <w:spacing w:val="2"/>
+                <w:highlight w:val="yellow"/>
                 <w:lang w:val="en-US"/>
               </w:rPr>
               <w:t xml:space="preserve">  | upper }}</w:t>
@@ -1355,6 +1452,7 @@
               <w:rPr>
                 <w:rFonts w:asciiTheme="majorHAnsi" w:hAnsiTheme="majorHAnsi" w:cstheme="majorHAnsi"/>
                 <w:spacing w:val="2"/>
+                <w:highlight w:val="yellow"/>
                 <w:lang w:val="en-US"/>
               </w:rPr>
               <w:t xml:space="preserve">, {{ </w:t>
@@ -1364,6 +1462,7 @@
               <w:rPr>
                 <w:rFonts w:asciiTheme="majorHAnsi" w:hAnsiTheme="majorHAnsi" w:cstheme="majorHAnsi"/>
                 <w:spacing w:val="2"/>
+                <w:highlight w:val="yellow"/>
                 <w:lang w:val="en-US"/>
               </w:rPr>
               <w:t>item.nationality</w:t>
@@ -1373,6 +1472,7 @@
               <w:rPr>
                 <w:rFonts w:asciiTheme="majorHAnsi" w:hAnsiTheme="majorHAnsi" w:cstheme="majorHAnsi"/>
                 <w:spacing w:val="2"/>
+                <w:highlight w:val="yellow"/>
                 <w:lang w:val="en-US"/>
               </w:rPr>
               <w:t xml:space="preserve"> }}, {% if </w:t>
@@ -1382,6 +1482,7 @@
               <w:rPr>
                 <w:rFonts w:asciiTheme="majorHAnsi" w:hAnsiTheme="majorHAnsi" w:cstheme="majorHAnsi"/>
                 <w:spacing w:val="2"/>
+                <w:highlight w:val="yellow"/>
                 <w:lang w:val="en-US"/>
               </w:rPr>
               <w:t>item.marital_status</w:t>
@@ -1391,6 +1492,7 @@
               <w:rPr>
                 <w:rFonts w:asciiTheme="majorHAnsi" w:hAnsiTheme="majorHAnsi" w:cstheme="majorHAnsi"/>
                 <w:spacing w:val="2"/>
+                <w:highlight w:val="yellow"/>
                 <w:lang w:val="en-US"/>
               </w:rPr>
               <w:t xml:space="preserve"> != "None" %}{{ </w:t>
@@ -1400,6 +1502,7 @@
               <w:rPr>
                 <w:rFonts w:asciiTheme="majorHAnsi" w:hAnsiTheme="majorHAnsi" w:cstheme="majorHAnsi"/>
                 <w:spacing w:val="2"/>
+                <w:highlight w:val="yellow"/>
                 <w:lang w:val="en-US"/>
               </w:rPr>
               <w:t>item.marital_status</w:t>
@@ -1409,6 +1512,7 @@
               <w:rPr>
                 <w:rFonts w:asciiTheme="majorHAnsi" w:hAnsiTheme="majorHAnsi" w:cstheme="majorHAnsi"/>
                 <w:spacing w:val="2"/>
+                <w:highlight w:val="yellow"/>
                 <w:lang w:val="en-US"/>
               </w:rPr>
               <w:t xml:space="preserve"> | lower }}, {% endif %}{% if </w:t>
@@ -1418,6 +1522,7 @@
               <w:rPr>
                 <w:rFonts w:asciiTheme="majorHAnsi" w:hAnsiTheme="majorHAnsi" w:cstheme="majorHAnsi"/>
                 <w:spacing w:val="2"/>
+                <w:highlight w:val="yellow"/>
                 <w:lang w:val="en-US"/>
               </w:rPr>
               <w:t>item.occupation</w:t>
@@ -1427,6 +1532,7 @@
               <w:rPr>
                 <w:rFonts w:asciiTheme="majorHAnsi" w:hAnsiTheme="majorHAnsi" w:cstheme="majorHAnsi"/>
                 <w:spacing w:val="2"/>
+                <w:highlight w:val="yellow"/>
                 <w:lang w:val="en-US"/>
               </w:rPr>
               <w:t xml:space="preserve"> %}{{ </w:t>
@@ -1436,6 +1542,7 @@
               <w:rPr>
                 <w:rFonts w:asciiTheme="majorHAnsi" w:hAnsiTheme="majorHAnsi" w:cstheme="majorHAnsi"/>
                 <w:spacing w:val="2"/>
+                <w:highlight w:val="yellow"/>
                 <w:lang w:val="en-US"/>
               </w:rPr>
               <w:t>item.occupation</w:t>
@@ -1445,6 +1552,7 @@
               <w:rPr>
                 <w:rFonts w:asciiTheme="majorHAnsi" w:hAnsiTheme="majorHAnsi" w:cstheme="majorHAnsi"/>
                 <w:spacing w:val="2"/>
+                <w:highlight w:val="yellow"/>
                 <w:lang w:val="en-US"/>
               </w:rPr>
               <w:t xml:space="preserve"> | lower }}, {% endif %}</w:t>
@@ -1454,6 +1562,7 @@
               <w:rPr>
                 <w:rFonts w:asciiTheme="majorHAnsi" w:hAnsiTheme="majorHAnsi" w:cstheme="majorHAnsi"/>
                 <w:spacing w:val="2"/>
+                <w:highlight w:val="yellow"/>
                 <w:lang w:val="en-US"/>
               </w:rPr>
               <w:t>inscrito</w:t>
@@ -1463,6 +1572,7 @@
               <w:rPr>
                 <w:rFonts w:asciiTheme="majorHAnsi" w:hAnsiTheme="majorHAnsi" w:cstheme="majorHAnsi"/>
                 <w:spacing w:val="2"/>
+                <w:highlight w:val="yellow"/>
                 <w:lang w:val="en-US"/>
               </w:rPr>
               <w:t xml:space="preserve">(a) no CPF sob n.º {{ </w:t>
@@ -1472,6 +1582,7 @@
               <w:rPr>
                 <w:rFonts w:asciiTheme="majorHAnsi" w:hAnsiTheme="majorHAnsi" w:cstheme="majorHAnsi"/>
                 <w:spacing w:val="2"/>
+                <w:highlight w:val="yellow"/>
                 <w:lang w:val="en-US"/>
               </w:rPr>
               <w:t>item.cpf</w:t>
@@ -1481,6 +1592,7 @@
               <w:rPr>
                 <w:rFonts w:asciiTheme="majorHAnsi" w:hAnsiTheme="majorHAnsi" w:cstheme="majorHAnsi"/>
                 <w:spacing w:val="2"/>
+                <w:highlight w:val="yellow"/>
                 <w:lang w:val="en-US"/>
               </w:rPr>
               <w:t xml:space="preserve"> }},{% if </w:t>
@@ -1490,6 +1602,7 @@
               <w:rPr>
                 <w:rFonts w:asciiTheme="majorHAnsi" w:hAnsiTheme="majorHAnsi" w:cstheme="majorHAnsi"/>
                 <w:spacing w:val="2"/>
+                <w:highlight w:val="yellow"/>
                 <w:lang w:val="en-US"/>
               </w:rPr>
               <w:t>item.rg</w:t>
@@ -1499,6 +1612,7 @@
               <w:rPr>
                 <w:rFonts w:asciiTheme="majorHAnsi" w:hAnsiTheme="majorHAnsi" w:cstheme="majorHAnsi"/>
                 <w:spacing w:val="2"/>
+                <w:highlight w:val="yellow"/>
                 <w:lang w:val="en-US"/>
               </w:rPr>
               <w:t xml:space="preserve"> %} RG sob n.º {{ </w:t>
@@ -1508,6 +1622,7 @@
               <w:rPr>
                 <w:rFonts w:asciiTheme="majorHAnsi" w:hAnsiTheme="majorHAnsi" w:cstheme="majorHAnsi"/>
                 <w:spacing w:val="2"/>
+                <w:highlight w:val="yellow"/>
                 <w:lang w:val="en-US"/>
               </w:rPr>
               <w:t>item.rg</w:t>
@@ -1517,6 +1632,7 @@
               <w:rPr>
                 <w:rFonts w:asciiTheme="majorHAnsi" w:hAnsiTheme="majorHAnsi" w:cstheme="majorHAnsi"/>
                 <w:spacing w:val="2"/>
+                <w:highlight w:val="yellow"/>
                 <w:lang w:val="en-US"/>
               </w:rPr>
               <w:t xml:space="preserve"> }},{% endif %} </w:t>
@@ -1526,6 +1642,7 @@
               <w:rPr>
                 <w:rFonts w:asciiTheme="majorHAnsi" w:hAnsiTheme="majorHAnsi" w:cstheme="majorHAnsi"/>
                 <w:spacing w:val="2"/>
+                <w:highlight w:val="yellow"/>
                 <w:lang w:val="en-US"/>
               </w:rPr>
               <w:t>residente</w:t>
@@ -1535,6 +1652,7 @@
               <w:rPr>
                 <w:rFonts w:asciiTheme="majorHAnsi" w:hAnsiTheme="majorHAnsi" w:cstheme="majorHAnsi"/>
                 <w:spacing w:val="2"/>
+                <w:highlight w:val="yellow"/>
                 <w:lang w:val="en-US"/>
               </w:rPr>
               <w:t xml:space="preserve"> e </w:t>
@@ -1544,6 +1662,7 @@
               <w:rPr>
                 <w:rFonts w:asciiTheme="majorHAnsi" w:hAnsiTheme="majorHAnsi" w:cstheme="majorHAnsi"/>
                 <w:spacing w:val="2"/>
+                <w:highlight w:val="yellow"/>
                 <w:lang w:val="en-US"/>
               </w:rPr>
               <w:t>domiciliado</w:t>
@@ -1553,6 +1672,7 @@
               <w:rPr>
                 <w:rFonts w:asciiTheme="majorHAnsi" w:hAnsiTheme="majorHAnsi" w:cstheme="majorHAnsi"/>
                 <w:spacing w:val="2"/>
+                <w:highlight w:val="yellow"/>
                 <w:lang w:val="en-US"/>
               </w:rPr>
               <w:t xml:space="preserve">(a) no </w:t>
@@ -1562,6 +1682,7 @@
               <w:rPr>
                 <w:rFonts w:asciiTheme="majorHAnsi" w:hAnsiTheme="majorHAnsi" w:cstheme="majorHAnsi"/>
                 <w:spacing w:val="2"/>
+                <w:highlight w:val="yellow"/>
                 <w:lang w:val="en-US"/>
               </w:rPr>
               <w:t>endereço</w:t>
@@ -1571,6 +1692,7 @@
               <w:rPr>
                 <w:rFonts w:asciiTheme="majorHAnsi" w:hAnsiTheme="majorHAnsi" w:cstheme="majorHAnsi"/>
                 <w:spacing w:val="2"/>
+                <w:highlight w:val="yellow"/>
                 <w:lang w:val="en-US"/>
               </w:rPr>
               <w:t xml:space="preserve"> {{ </w:t>
@@ -1580,6 +1702,7 @@
               <w:rPr>
                 <w:rFonts w:asciiTheme="majorHAnsi" w:hAnsiTheme="majorHAnsi" w:cstheme="majorHAnsi"/>
                 <w:spacing w:val="2"/>
+                <w:highlight w:val="yellow"/>
                 <w:lang w:val="en-US"/>
               </w:rPr>
               <w:t>title_case</w:t>
@@ -1589,6 +1712,7 @@
               <w:rPr>
                 <w:rFonts w:asciiTheme="majorHAnsi" w:hAnsiTheme="majorHAnsi" w:cstheme="majorHAnsi"/>
                 <w:spacing w:val="2"/>
+                <w:highlight w:val="yellow"/>
                 <w:lang w:val="en-US"/>
               </w:rPr>
               <w:t>(</w:t>
@@ -1598,6 +1722,7 @@
               <w:rPr>
                 <w:rFonts w:asciiTheme="majorHAnsi" w:hAnsiTheme="majorHAnsi" w:cstheme="majorHAnsi"/>
                 <w:spacing w:val="2"/>
+                <w:highlight w:val="yellow"/>
                 <w:lang w:val="en-US"/>
               </w:rPr>
               <w:t>item.address.street_name</w:t>
@@ -1607,6 +1732,7 @@
               <w:rPr>
                 <w:rFonts w:asciiTheme="majorHAnsi" w:hAnsiTheme="majorHAnsi" w:cstheme="majorHAnsi"/>
                 <w:spacing w:val="2"/>
+                <w:highlight w:val="yellow"/>
                 <w:lang w:val="en-US"/>
               </w:rPr>
               <w:t xml:space="preserve"> | lower) }}, n.º {{ </w:t>
@@ -1616,6 +1742,7 @@
               <w:rPr>
                 <w:rFonts w:asciiTheme="majorHAnsi" w:hAnsiTheme="majorHAnsi" w:cstheme="majorHAnsi"/>
                 <w:spacing w:val="2"/>
+                <w:highlight w:val="yellow"/>
                 <w:lang w:val="en-US"/>
               </w:rPr>
               <w:t>item.address.street_number</w:t>
@@ -1625,6 +1752,7 @@
               <w:rPr>
                 <w:rFonts w:asciiTheme="majorHAnsi" w:hAnsiTheme="majorHAnsi" w:cstheme="majorHAnsi"/>
                 <w:spacing w:val="2"/>
+                <w:highlight w:val="yellow"/>
                 <w:lang w:val="en-US"/>
               </w:rPr>
               <w:t xml:space="preserve"> }}{% if </w:t>
@@ -1634,6 +1762,7 @@
               <w:rPr>
                 <w:rFonts w:asciiTheme="majorHAnsi" w:hAnsiTheme="majorHAnsi" w:cstheme="majorHAnsi"/>
                 <w:spacing w:val="2"/>
+                <w:highlight w:val="yellow"/>
                 <w:lang w:val="en-US"/>
               </w:rPr>
               <w:t>item.address.unit</w:t>
@@ -1643,6 +1772,7 @@
               <w:rPr>
                 <w:rFonts w:asciiTheme="majorHAnsi" w:hAnsiTheme="majorHAnsi" w:cstheme="majorHAnsi"/>
                 <w:spacing w:val="2"/>
+                <w:highlight w:val="yellow"/>
                 <w:lang w:val="en-US"/>
               </w:rPr>
               <w:t xml:space="preserve"> %}, {{ </w:t>
@@ -1652,6 +1782,7 @@
               <w:rPr>
                 <w:rFonts w:asciiTheme="majorHAnsi" w:hAnsiTheme="majorHAnsi" w:cstheme="majorHAnsi"/>
                 <w:spacing w:val="2"/>
+                <w:highlight w:val="yellow"/>
                 <w:lang w:val="en-US"/>
               </w:rPr>
               <w:t>item.address.unit</w:t>
@@ -1661,6 +1792,7 @@
               <w:rPr>
                 <w:rFonts w:asciiTheme="majorHAnsi" w:hAnsiTheme="majorHAnsi" w:cstheme="majorHAnsi"/>
                 <w:spacing w:val="2"/>
+                <w:highlight w:val="yellow"/>
                 <w:lang w:val="en-US"/>
               </w:rPr>
               <w:t xml:space="preserve"> | lower }}{% endif %}, Bairro {{ </w:t>
@@ -1670,6 +1802,7 @@
               <w:rPr>
                 <w:rFonts w:asciiTheme="majorHAnsi" w:hAnsiTheme="majorHAnsi" w:cstheme="majorHAnsi"/>
                 <w:spacing w:val="2"/>
+                <w:highlight w:val="yellow"/>
                 <w:lang w:val="en-US"/>
               </w:rPr>
               <w:t>title_case</w:t>
@@ -1679,6 +1812,7 @@
               <w:rPr>
                 <w:rFonts w:asciiTheme="majorHAnsi" w:hAnsiTheme="majorHAnsi" w:cstheme="majorHAnsi"/>
                 <w:spacing w:val="2"/>
+                <w:highlight w:val="yellow"/>
                 <w:lang w:val="en-US"/>
               </w:rPr>
               <w:t xml:space="preserve"> (</w:t>
@@ -1688,6 +1822,7 @@
               <w:rPr>
                 <w:rFonts w:asciiTheme="majorHAnsi" w:hAnsiTheme="majorHAnsi" w:cstheme="majorHAnsi"/>
                 <w:spacing w:val="2"/>
+                <w:highlight w:val="yellow"/>
                 <w:lang w:val="en-US"/>
               </w:rPr>
               <w:t>item.address.neighborhood</w:t>
@@ -1697,6 +1832,7 @@
               <w:rPr>
                 <w:rFonts w:asciiTheme="majorHAnsi" w:hAnsiTheme="majorHAnsi" w:cstheme="majorHAnsi"/>
                 <w:spacing w:val="2"/>
+                <w:highlight w:val="yellow"/>
                 <w:lang w:val="en-US"/>
               </w:rPr>
               <w:t xml:space="preserve"> | lower) }}, {{ </w:t>
@@ -1706,6 +1842,7 @@
               <w:rPr>
                 <w:rFonts w:asciiTheme="majorHAnsi" w:hAnsiTheme="majorHAnsi" w:cstheme="majorHAnsi"/>
                 <w:spacing w:val="2"/>
+                <w:highlight w:val="yellow"/>
                 <w:lang w:val="en-US"/>
               </w:rPr>
               <w:t>title_case</w:t>
@@ -1715,6 +1852,7 @@
               <w:rPr>
                 <w:rFonts w:asciiTheme="majorHAnsi" w:hAnsiTheme="majorHAnsi" w:cstheme="majorHAnsi"/>
                 <w:spacing w:val="2"/>
+                <w:highlight w:val="yellow"/>
                 <w:lang w:val="en-US"/>
               </w:rPr>
               <w:t>(</w:t>
@@ -1724,6 +1862,7 @@
               <w:rPr>
                 <w:rFonts w:asciiTheme="majorHAnsi" w:hAnsiTheme="majorHAnsi" w:cstheme="majorHAnsi"/>
                 <w:spacing w:val="2"/>
+                <w:highlight w:val="yellow"/>
                 <w:lang w:val="en-US"/>
               </w:rPr>
               <w:t>item.address.city</w:t>
@@ -1733,6 +1872,7 @@
               <w:rPr>
                 <w:rFonts w:asciiTheme="majorHAnsi" w:hAnsiTheme="majorHAnsi" w:cstheme="majorHAnsi"/>
                 <w:spacing w:val="2"/>
+                <w:highlight w:val="yellow"/>
                 <w:lang w:val="en-US"/>
               </w:rPr>
               <w:t xml:space="preserve"> | lower)}}/{{ </w:t>
@@ -1742,6 +1882,7 @@
               <w:rPr>
                 <w:rFonts w:asciiTheme="majorHAnsi" w:hAnsiTheme="majorHAnsi" w:cstheme="majorHAnsi"/>
                 <w:spacing w:val="2"/>
+                <w:highlight w:val="yellow"/>
                 <w:lang w:val="en-US"/>
               </w:rPr>
               <w:t>item.address.state</w:t>
@@ -1751,6 +1892,7 @@
               <w:rPr>
                 <w:rFonts w:asciiTheme="majorHAnsi" w:hAnsiTheme="majorHAnsi" w:cstheme="majorHAnsi"/>
                 <w:spacing w:val="2"/>
+                <w:highlight w:val="yellow"/>
                 <w:lang w:val="en-US"/>
               </w:rPr>
               <w:t>}}, CEP {{ item.address.zip }}</w:t>
@@ -1775,13 +1917,43 @@
                 <w:rFonts w:ascii="Calibri" w:eastAsia="Calibri" w:hAnsi="Calibri" w:cs="Calibri"/>
                 <w:spacing w:val="2"/>
               </w:rPr>
-              <w:t xml:space="preserve">, responsável pela criança {{ </w:t>
-            </w:r>
-            <w:proofErr w:type="spellStart"/>
-            <w:r>
-              <w:rPr>
-                <w:rFonts w:ascii="Calibri" w:eastAsia="Calibri" w:hAnsi="Calibri" w:cs="Calibri"/>
-                <w:spacing w:val="2"/>
+              <w:t xml:space="preserve">, responsável pela criança </w:t>
+            </w:r>
+            <w:r>
+              <w:rPr>
+                <w:rFonts w:ascii="Calibri" w:eastAsia="Calibri" w:hAnsi="Calibri" w:cs="Calibri"/>
+                <w:spacing w:val="2"/>
+                <w:highlight w:val="yellow"/>
+                <w:lang w:val="en-US"/>
+              </w:rPr>
+              <w:t xml:space="preserve">{{ </w:t>
+            </w:r>
+            <w:proofErr w:type="spellStart"/>
+            <w:r>
+              <w:rPr>
+                <w:rFonts w:ascii="Calibri" w:eastAsia="Calibri" w:hAnsi="Calibri" w:cs="Calibri"/>
+                <w:spacing w:val="2"/>
+                <w:highlight w:val="yellow"/>
+                <w:lang w:val="en-US"/>
+              </w:rPr>
+              <w:t>title_case</w:t>
+            </w:r>
+            <w:proofErr w:type="spellEnd"/>
+            <w:r>
+              <w:rPr>
+                <w:rFonts w:ascii="Calibri" w:eastAsia="Calibri" w:hAnsi="Calibri" w:cs="Calibri"/>
+                <w:spacing w:val="2"/>
+                <w:highlight w:val="yellow"/>
+                <w:lang w:val="en-US"/>
+              </w:rPr>
+              <w:t>(</w:t>
+            </w:r>
+            <w:proofErr w:type="spellStart"/>
+            <w:r>
+              <w:rPr>
+                <w:rFonts w:ascii="Calibri" w:eastAsia="Calibri" w:hAnsi="Calibri" w:cs="Calibri"/>
+                <w:spacing w:val="2"/>
+                <w:highlight w:val="yellow"/>
               </w:rPr>
               <w:t>child_name</w:t>
             </w:r>
@@ -1790,8 +1962,17 @@
               <w:rPr>
                 <w:rFonts w:ascii="Calibri" w:eastAsia="Calibri" w:hAnsi="Calibri" w:cs="Calibri"/>
                 <w:spacing w:val="2"/>
-              </w:rPr>
-              <w:t xml:space="preserve"> }}.</w:t>
+                <w:highlight w:val="yellow"/>
+                <w:lang w:val="en-US"/>
+              </w:rPr>
+              <w:t xml:space="preserve"> | lower) }}</w:t>
+            </w:r>
+            <w:r>
+              <w:rPr>
+                <w:rFonts w:ascii="Calibri" w:eastAsia="Calibri" w:hAnsi="Calibri" w:cs="Calibri"/>
+                <w:spacing w:val="2"/>
+              </w:rPr>
+              <w:t>.</w:t>
             </w:r>
           </w:p>
           <w:p>
@@ -1818,6 +1999,7 @@
               <w:rPr>
                 <w:rFonts w:asciiTheme="majorHAnsi" w:hAnsiTheme="majorHAnsi" w:cstheme="majorHAnsi"/>
                 <w:spacing w:val="2"/>
+                <w:highlight w:val="yellow"/>
                 <w:lang w:val="en-US"/>
               </w:rPr>
               <w:t xml:space="preserve">{{ </w:t>
@@ -1827,6 +2009,7 @@
               <w:rPr>
                 <w:rFonts w:asciiTheme="majorHAnsi" w:hAnsiTheme="majorHAnsi" w:cstheme="majorHAnsi"/>
                 <w:spacing w:val="2"/>
+                <w:highlight w:val="yellow"/>
                 <w:lang w:val="en-US"/>
               </w:rPr>
               <w:t>item</w:t>
@@ -1836,6 +2019,7 @@
               <w:rPr>
                 <w:rFonts w:asciiTheme="majorHAnsi" w:hAnsiTheme="majorHAnsi" w:cstheme="majorHAnsi"/>
                 <w:spacing w:val="2"/>
+                <w:highlight w:val="yellow"/>
                 <w:lang w:val="en-US"/>
               </w:rPr>
               <w:t>.email</w:t>
@@ -1845,6 +2029,7 @@
               <w:rPr>
                 <w:rFonts w:asciiTheme="majorHAnsi" w:hAnsiTheme="majorHAnsi" w:cstheme="majorHAnsi"/>
                 <w:spacing w:val="2"/>
+                <w:highlight w:val="yellow"/>
                 <w:lang w:val="en-US"/>
               </w:rPr>
               <w:t xml:space="preserve"> | lower }}</w:t>
@@ -1899,6 +2084,7 @@
                 <w:rFonts w:ascii="Calibri" w:eastAsia="Calibri" w:hAnsi="Calibri" w:cs="Calibri"/>
                 <w:spacing w:val="2"/>
               </w:rPr>
+              <w:lastRenderedPageBreak/>
               <w:t xml:space="preserve">{%p </w:t>
             </w:r>
             <w:proofErr w:type="spellStart"/>
@@ -1961,7 +2147,6 @@
                 <w:rFonts w:ascii="Calibri" w:eastAsia="Calibri" w:hAnsi="Calibri" w:cs="Calibri"/>
                 <w:spacing w:val="2"/>
               </w:rPr>
-              <w:lastRenderedPageBreak/>
               <w:t>Dados de contato do gestor do Contrato:</w:t>
             </w:r>
           </w:p>
@@ -1987,6 +2172,7 @@
               <w:rPr>
                 <w:rFonts w:ascii="Calibri" w:eastAsia="Calibri" w:hAnsi="Calibri" w:cs="Calibri"/>
                 <w:spacing w:val="2"/>
+                <w:highlight w:val="yellow"/>
                 <w:lang w:val="en-US"/>
               </w:rPr>
               <w:t xml:space="preserve">{{ </w:t>
@@ -1996,6 +2182,7 @@
               <w:rPr>
                 <w:rFonts w:ascii="Calibri" w:eastAsia="Calibri" w:hAnsi="Calibri" w:cs="Calibri"/>
                 <w:spacing w:val="2"/>
+                <w:highlight w:val="yellow"/>
                 <w:lang w:val="en-US"/>
               </w:rPr>
               <w:t>title</w:t>
@@ -2005,6 +2192,7 @@
               <w:rPr>
                 <w:rFonts w:ascii="Calibri" w:eastAsia="Calibri" w:hAnsi="Calibri" w:cs="Calibri"/>
                 <w:spacing w:val="2"/>
+                <w:highlight w:val="yellow"/>
                 <w:lang w:val="en-US"/>
               </w:rPr>
               <w:t>_case</w:t>
@@ -2014,6 +2202,7 @@
               <w:rPr>
                 <w:rFonts w:ascii="Calibri" w:eastAsia="Calibri" w:hAnsi="Calibri" w:cs="Calibri"/>
                 <w:spacing w:val="2"/>
+                <w:highlight w:val="yellow"/>
                 <w:lang w:val="en-US"/>
               </w:rPr>
               <w:t>(</w:t>
@@ -2022,28 +2211,16 @@
               <w:rPr>
                 <w:rFonts w:ascii="Calibri" w:eastAsia="Calibri" w:hAnsi="Calibri" w:cs="Calibri"/>
                 <w:spacing w:val="2"/>
-              </w:rPr>
-              <w:t>contrata</w:t>
-            </w:r>
-            <w:r>
-              <w:rPr>
-                <w:rFonts w:ascii="Calibri" w:eastAsia="Calibri" w:hAnsi="Calibri" w:cs="Calibri"/>
-                <w:spacing w:val="2"/>
-              </w:rPr>
-              <w:t>nte</w:t>
-            </w:r>
-            <w:r>
-              <w:rPr>
-                <w:rFonts w:ascii="Calibri" w:eastAsia="Calibri" w:hAnsi="Calibri" w:cs="Calibri"/>
-                <w:spacing w:val="2"/>
-              </w:rPr>
-              <w:t>_</w:t>
-            </w:r>
-            <w:proofErr w:type="spellStart"/>
-            <w:r>
-              <w:rPr>
-                <w:rFonts w:ascii="Calibri" w:eastAsia="Calibri" w:hAnsi="Calibri" w:cs="Calibri"/>
-                <w:spacing w:val="2"/>
+                <w:highlight w:val="yellow"/>
+              </w:rPr>
+              <w:t>contratante_</w:t>
+            </w:r>
+            <w:proofErr w:type="spellStart"/>
+            <w:r>
+              <w:rPr>
+                <w:rFonts w:ascii="Calibri" w:eastAsia="Calibri" w:hAnsi="Calibri" w:cs="Calibri"/>
+                <w:spacing w:val="2"/>
+                <w:highlight w:val="yellow"/>
                 <w:lang w:val="en-US"/>
               </w:rPr>
               <w:t>nome_gestor</w:t>
@@ -2053,6 +2230,7 @@
               <w:rPr>
                 <w:rFonts w:ascii="Calibri" w:eastAsia="Calibri" w:hAnsi="Calibri" w:cs="Calibri"/>
                 <w:spacing w:val="2"/>
+                <w:highlight w:val="yellow"/>
                 <w:lang w:val="en-US"/>
               </w:rPr>
               <w:t xml:space="preserve"> | lower) }}</w:t>
@@ -2138,6 +2316,7 @@
               <w:rPr>
                 <w:rFonts w:ascii="Calibri" w:eastAsia="Calibri" w:hAnsi="Calibri" w:cs="Calibri"/>
                 <w:spacing w:val="2"/>
+                <w:highlight w:val="yellow"/>
                 <w:lang w:val="en-US"/>
               </w:rPr>
               <w:t xml:space="preserve">{{ </w:t>
@@ -2146,21 +2325,16 @@
               <w:rPr>
                 <w:rFonts w:ascii="Calibri" w:eastAsia="Calibri" w:hAnsi="Calibri" w:cs="Calibri"/>
                 <w:spacing w:val="2"/>
-              </w:rPr>
-              <w:t>contrata</w:t>
-            </w:r>
-            <w:r>
-              <w:rPr>
-                <w:rFonts w:ascii="Calibri" w:eastAsia="Calibri" w:hAnsi="Calibri" w:cs="Calibri"/>
-                <w:spacing w:val="2"/>
-              </w:rPr>
-              <w:t>nte</w:t>
+                <w:highlight w:val="yellow"/>
+              </w:rPr>
+              <w:t>contratante</w:t>
             </w:r>
             <w:proofErr w:type="gramEnd"/>
             <w:r>
               <w:rPr>
                 <w:rFonts w:ascii="Calibri" w:eastAsia="Calibri" w:hAnsi="Calibri" w:cs="Calibri"/>
                 <w:spacing w:val="2"/>
+                <w:highlight w:val="yellow"/>
               </w:rPr>
               <w:t>_</w:t>
             </w:r>
@@ -2169,6 +2343,7 @@
               <w:rPr>
                 <w:rFonts w:ascii="Calibri" w:eastAsia="Calibri" w:hAnsi="Calibri" w:cs="Calibri"/>
                 <w:spacing w:val="2"/>
+                <w:highlight w:val="yellow"/>
                 <w:lang w:val="en-US"/>
               </w:rPr>
               <w:t>email_gestor</w:t>
@@ -2178,6 +2353,7 @@
               <w:rPr>
                 <w:rFonts w:ascii="Calibri" w:eastAsia="Calibri" w:hAnsi="Calibri" w:cs="Calibri"/>
                 <w:spacing w:val="2"/>
+                <w:highlight w:val="yellow"/>
                 <w:lang w:val="en-US"/>
               </w:rPr>
               <w:t xml:space="preserve"> }}</w:t>
@@ -2306,6 +2482,7 @@
               <w:rPr>
                 <w:rFonts w:ascii="Calibri" w:eastAsia="Calibri" w:hAnsi="Calibri" w:cs="Calibri"/>
                 <w:spacing w:val="2"/>
+                <w:highlight w:val="yellow"/>
               </w:rPr>
               <w:t xml:space="preserve">{{ </w:t>
             </w:r>
@@ -2314,36 +2491,25 @@
               <w:rPr>
                 <w:rFonts w:ascii="Calibri" w:eastAsia="Calibri" w:hAnsi="Calibri" w:cs="Calibri"/>
                 <w:spacing w:val="2"/>
-              </w:rPr>
-              <w:t>contrata</w:t>
-            </w:r>
-            <w:r>
-              <w:rPr>
-                <w:rFonts w:ascii="Calibri" w:eastAsia="Calibri" w:hAnsi="Calibri" w:cs="Calibri"/>
-                <w:spacing w:val="2"/>
-              </w:rPr>
-              <w:t>nte</w:t>
+                <w:highlight w:val="yellow"/>
+              </w:rPr>
+              <w:t>contratante</w:t>
             </w:r>
             <w:proofErr w:type="gramEnd"/>
             <w:r>
               <w:rPr>
                 <w:rFonts w:ascii="Calibri" w:eastAsia="Calibri" w:hAnsi="Calibri" w:cs="Calibri"/>
                 <w:spacing w:val="2"/>
-              </w:rPr>
-              <w:t>_</w:t>
-            </w:r>
-            <w:r>
-              <w:rPr>
-                <w:rFonts w:ascii="Calibri" w:eastAsia="Calibri" w:hAnsi="Calibri" w:cs="Calibri"/>
-                <w:spacing w:val="2"/>
-              </w:rPr>
-              <w:t>telefone_gestor</w:t>
-            </w:r>
-            <w:proofErr w:type="spellEnd"/>
-            <w:r>
-              <w:rPr>
-                <w:rFonts w:ascii="Calibri" w:eastAsia="Calibri" w:hAnsi="Calibri" w:cs="Calibri"/>
-                <w:spacing w:val="2"/>
+                <w:highlight w:val="yellow"/>
+              </w:rPr>
+              <w:t>_telefone_gestor</w:t>
+            </w:r>
+            <w:proofErr w:type="spellEnd"/>
+            <w:r>
+              <w:rPr>
+                <w:rFonts w:ascii="Calibri" w:eastAsia="Calibri" w:hAnsi="Calibri" w:cs="Calibri"/>
+                <w:spacing w:val="2"/>
+                <w:highlight w:val="yellow"/>
               </w:rPr>
               <w:t xml:space="preserve"> }}</w:t>
             </w:r>
@@ -2700,6 +2866,7 @@
           <w:spacing w:val="2"/>
           <w:kern w:val="144"/>
         </w:rPr>
+        <w:lastRenderedPageBreak/>
         <w:t xml:space="preserve">A execução dos Serviços ocorrerá nas dependências da </w:t>
       </w:r>
       <w:r>
@@ -2731,6 +2898,7 @@
         <w:rPr>
           <w:rFonts w:asciiTheme="majorHAnsi" w:hAnsiTheme="majorHAnsi" w:cstheme="majorHAnsi"/>
           <w:spacing w:val="2"/>
+          <w:highlight w:val="yellow"/>
           <w:lang w:val="en-US"/>
         </w:rPr>
         <w:t xml:space="preserve">{{ </w:t>
@@ -2740,6 +2908,7 @@
         <w:rPr>
           <w:rFonts w:asciiTheme="majorHAnsi" w:hAnsiTheme="majorHAnsi" w:cstheme="majorHAnsi"/>
           <w:spacing w:val="2"/>
+          <w:highlight w:val="yellow"/>
           <w:lang w:val="en-US"/>
         </w:rPr>
         <w:t>title_case</w:t>
@@ -2749,6 +2918,7 @@
         <w:rPr>
           <w:rFonts w:asciiTheme="majorHAnsi" w:hAnsiTheme="majorHAnsi" w:cstheme="majorHAnsi"/>
           <w:spacing w:val="2"/>
+          <w:highlight w:val="yellow"/>
           <w:lang w:val="en-US"/>
         </w:rPr>
         <w:t>(</w:t>
@@ -2758,309 +2928,254 @@
         <w:rPr>
           <w:rFonts w:asciiTheme="majorHAnsi" w:hAnsiTheme="majorHAnsi" w:cstheme="majorHAnsi"/>
           <w:spacing w:val="2"/>
+          <w:highlight w:val="yellow"/>
           <w:lang w:val="en-US"/>
         </w:rPr>
-        <w:t>services_location</w:t>
-      </w:r>
+        <w:t>services_location.street_name</w:t>
+      </w:r>
+      <w:proofErr w:type="spellEnd"/>
       <w:r>
         <w:rPr>
           <w:rFonts w:asciiTheme="majorHAnsi" w:hAnsiTheme="majorHAnsi" w:cstheme="majorHAnsi"/>
           <w:spacing w:val="2"/>
+          <w:highlight w:val="yellow"/>
           <w:lang w:val="en-US"/>
         </w:rPr>
-        <w:t>.street_name</w:t>
+        <w:t xml:space="preserve"> | lower) }}, n.º {{ </w:t>
+      </w:r>
+      <w:proofErr w:type="spellStart"/>
+      <w:r>
+        <w:rPr>
+          <w:rFonts w:asciiTheme="majorHAnsi" w:hAnsiTheme="majorHAnsi" w:cstheme="majorHAnsi"/>
+          <w:spacing w:val="2"/>
+          <w:highlight w:val="yellow"/>
+          <w:lang w:val="en-US"/>
+        </w:rPr>
+        <w:t>services_location.street_number</w:t>
       </w:r>
       <w:proofErr w:type="spellEnd"/>
       <w:r>
         <w:rPr>
           <w:rFonts w:asciiTheme="majorHAnsi" w:hAnsiTheme="majorHAnsi" w:cstheme="majorHAnsi"/>
           <w:spacing w:val="2"/>
+          <w:highlight w:val="yellow"/>
           <w:lang w:val="en-US"/>
         </w:rPr>
-        <w:t xml:space="preserve"> | lower) }}, n.º {{ </w:t>
+        <w:t xml:space="preserve"> }}{% if </w:t>
       </w:r>
       <w:proofErr w:type="spellStart"/>
       <w:r>
         <w:rPr>
           <w:rFonts w:asciiTheme="majorHAnsi" w:hAnsiTheme="majorHAnsi" w:cstheme="majorHAnsi"/>
           <w:spacing w:val="2"/>
+          <w:highlight w:val="yellow"/>
           <w:lang w:val="en-US"/>
         </w:rPr>
-        <w:t>services_location</w:t>
-      </w:r>
+        <w:t>services_location.unit</w:t>
+      </w:r>
+      <w:proofErr w:type="spellEnd"/>
       <w:r>
         <w:rPr>
           <w:rFonts w:asciiTheme="majorHAnsi" w:hAnsiTheme="majorHAnsi" w:cstheme="majorHAnsi"/>
           <w:spacing w:val="2"/>
+          <w:highlight w:val="yellow"/>
           <w:lang w:val="en-US"/>
         </w:rPr>
-        <w:t>.street_number</w:t>
+        <w:t xml:space="preserve"> %}, {{ </w:t>
+      </w:r>
+      <w:proofErr w:type="spellStart"/>
+      <w:r>
+        <w:rPr>
+          <w:rFonts w:asciiTheme="majorHAnsi" w:hAnsiTheme="majorHAnsi" w:cstheme="majorHAnsi"/>
+          <w:spacing w:val="2"/>
+          <w:highlight w:val="yellow"/>
+          <w:lang w:val="en-US"/>
+        </w:rPr>
+        <w:t>services_location.unit</w:t>
       </w:r>
       <w:proofErr w:type="spellEnd"/>
       <w:r>
         <w:rPr>
           <w:rFonts w:asciiTheme="majorHAnsi" w:hAnsiTheme="majorHAnsi" w:cstheme="majorHAnsi"/>
           <w:spacing w:val="2"/>
+          <w:highlight w:val="yellow"/>
           <w:lang w:val="en-US"/>
         </w:rPr>
-        <w:t xml:space="preserve"> }}{% if </w:t>
+        <w:t xml:space="preserve"> | lower }}{% endif %}, Bairro {{ </w:t>
       </w:r>
       <w:proofErr w:type="spellStart"/>
       <w:r>
         <w:rPr>
           <w:rFonts w:asciiTheme="majorHAnsi" w:hAnsiTheme="majorHAnsi" w:cstheme="majorHAnsi"/>
           <w:spacing w:val="2"/>
+          <w:highlight w:val="yellow"/>
           <w:lang w:val="en-US"/>
         </w:rPr>
-        <w:t>services_location</w:t>
-      </w:r>
+        <w:t>title_case</w:t>
+      </w:r>
+      <w:proofErr w:type="spellEnd"/>
       <w:r>
         <w:rPr>
           <w:rFonts w:asciiTheme="majorHAnsi" w:hAnsiTheme="majorHAnsi" w:cstheme="majorHAnsi"/>
           <w:spacing w:val="2"/>
+          <w:highlight w:val="yellow"/>
           <w:lang w:val="en-US"/>
         </w:rPr>
-        <w:t>.unit</w:t>
+        <w:t xml:space="preserve"> (</w:t>
+      </w:r>
+      <w:proofErr w:type="spellStart"/>
+      <w:r>
+        <w:rPr>
+          <w:rFonts w:asciiTheme="majorHAnsi" w:hAnsiTheme="majorHAnsi" w:cstheme="majorHAnsi"/>
+          <w:spacing w:val="2"/>
+          <w:highlight w:val="yellow"/>
+          <w:lang w:val="en-US"/>
+        </w:rPr>
+        <w:t>services_location.neighborhood</w:t>
       </w:r>
       <w:proofErr w:type="spellEnd"/>
       <w:r>
         <w:rPr>
           <w:rFonts w:asciiTheme="majorHAnsi" w:hAnsiTheme="majorHAnsi" w:cstheme="majorHAnsi"/>
           <w:spacing w:val="2"/>
+          <w:highlight w:val="yellow"/>
           <w:lang w:val="en-US"/>
         </w:rPr>
-        <w:t xml:space="preserve"> %}, {{ </w:t>
+        <w:t xml:space="preserve"> | lower) }}, {{ </w:t>
       </w:r>
       <w:proofErr w:type="spellStart"/>
       <w:r>
         <w:rPr>
           <w:rFonts w:asciiTheme="majorHAnsi" w:hAnsiTheme="majorHAnsi" w:cstheme="majorHAnsi"/>
           <w:spacing w:val="2"/>
+          <w:highlight w:val="yellow"/>
           <w:lang w:val="en-US"/>
         </w:rPr>
-        <w:t>services_location</w:t>
-      </w:r>
+        <w:t>title_case</w:t>
+      </w:r>
+      <w:proofErr w:type="spellEnd"/>
       <w:r>
         <w:rPr>
           <w:rFonts w:asciiTheme="majorHAnsi" w:hAnsiTheme="majorHAnsi" w:cstheme="majorHAnsi"/>
           <w:spacing w:val="2"/>
+          <w:highlight w:val="yellow"/>
           <w:lang w:val="en-US"/>
         </w:rPr>
-        <w:t>.unit</w:t>
+        <w:t>(</w:t>
+      </w:r>
+      <w:proofErr w:type="spellStart"/>
+      <w:r>
+        <w:rPr>
+          <w:rFonts w:asciiTheme="majorHAnsi" w:hAnsiTheme="majorHAnsi" w:cstheme="majorHAnsi"/>
+          <w:spacing w:val="2"/>
+          <w:highlight w:val="yellow"/>
+          <w:lang w:val="en-US"/>
+        </w:rPr>
+        <w:t>services_location.city</w:t>
       </w:r>
       <w:proofErr w:type="spellEnd"/>
       <w:r>
         <w:rPr>
           <w:rFonts w:asciiTheme="majorHAnsi" w:hAnsiTheme="majorHAnsi" w:cstheme="majorHAnsi"/>
           <w:spacing w:val="2"/>
+          <w:highlight w:val="yellow"/>
           <w:lang w:val="en-US"/>
         </w:rPr>
-        <w:t xml:space="preserve"> | lower }}{% endif %}, Bairro {{ </w:t>
+        <w:t xml:space="preserve"> | lower)}}/{{ </w:t>
       </w:r>
       <w:proofErr w:type="spellStart"/>
       <w:r>
         <w:rPr>
           <w:rFonts w:asciiTheme="majorHAnsi" w:hAnsiTheme="majorHAnsi" w:cstheme="majorHAnsi"/>
           <w:spacing w:val="2"/>
+          <w:highlight w:val="yellow"/>
           <w:lang w:val="en-US"/>
         </w:rPr>
-        <w:t>title_case</w:t>
+        <w:t>services_location.state</w:t>
       </w:r>
       <w:proofErr w:type="spellEnd"/>
       <w:r>
         <w:rPr>
           <w:rFonts w:asciiTheme="majorHAnsi" w:hAnsiTheme="majorHAnsi" w:cstheme="majorHAnsi"/>
           <w:spacing w:val="2"/>
+          <w:highlight w:val="yellow"/>
           <w:lang w:val="en-US"/>
         </w:rPr>
-        <w:t xml:space="preserve"> </w:t>
-      </w:r>
-      <w:r>
-        <w:rPr>
-          <w:rFonts w:asciiTheme="majorHAnsi" w:hAnsiTheme="majorHAnsi" w:cstheme="majorHAnsi"/>
-          <w:spacing w:val="2"/>
-          <w:lang w:val="en-US"/>
-        </w:rPr>
-        <w:lastRenderedPageBreak/>
-        <w:t>(</w:t>
+        <w:t>}}, CEP {{ services_location.zip }}</w:t>
+      </w:r>
+      <w:r>
+        <w:rPr>
+          <w:rFonts w:asciiTheme="majorHAnsi" w:eastAsia="Calibri" w:hAnsiTheme="majorHAnsi" w:cstheme="majorHAnsi"/>
+          <w:spacing w:val="2"/>
+          <w:kern w:val="144"/>
+          <w:highlight w:val="yellow"/>
+        </w:rPr>
+        <w:t xml:space="preserve">, das </w:t>
+      </w:r>
+      <w:r>
+        <w:rPr>
+          <w:rFonts w:asciiTheme="majorHAnsi" w:eastAsia="Calibri" w:hAnsiTheme="majorHAnsi" w:cstheme="majorHAnsi"/>
+          <w:spacing w:val="2"/>
+          <w:kern w:val="144"/>
+          <w:highlight w:val="yellow"/>
+        </w:rPr>
+        <w:t xml:space="preserve">{{ </w:t>
       </w:r>
       <w:proofErr w:type="spellStart"/>
       <w:r>
         <w:rPr>
-          <w:rFonts w:asciiTheme="majorHAnsi" w:hAnsiTheme="majorHAnsi" w:cstheme="majorHAnsi"/>
-          <w:spacing w:val="2"/>
-          <w:lang w:val="en-US"/>
-        </w:rPr>
-        <w:t>services_location</w:t>
-      </w:r>
-      <w:r>
-        <w:rPr>
-          <w:rFonts w:asciiTheme="majorHAnsi" w:hAnsiTheme="majorHAnsi" w:cstheme="majorHAnsi"/>
-          <w:spacing w:val="2"/>
-          <w:lang w:val="en-US"/>
-        </w:rPr>
-        <w:t>.neighborhood</w:t>
+          <w:rFonts w:asciiTheme="majorHAnsi" w:eastAsia="Calibri" w:hAnsiTheme="majorHAnsi" w:cstheme="majorHAnsi"/>
+          <w:spacing w:val="2"/>
+          <w:kern w:val="144"/>
+          <w:highlight w:val="yellow"/>
+        </w:rPr>
+        <w:t>horaInicioExecucaoServicos</w:t>
       </w:r>
       <w:proofErr w:type="spellEnd"/>
       <w:r>
         <w:rPr>
-          <w:rFonts w:asciiTheme="majorHAnsi" w:hAnsiTheme="majorHAnsi" w:cstheme="majorHAnsi"/>
-          <w:spacing w:val="2"/>
-          <w:lang w:val="en-US"/>
-        </w:rPr>
-        <w:t xml:space="preserve"> | lower) }}, {{ </w:t>
+          <w:rFonts w:asciiTheme="majorHAnsi" w:eastAsia="Calibri" w:hAnsiTheme="majorHAnsi" w:cstheme="majorHAnsi"/>
+          <w:spacing w:val="2"/>
+          <w:kern w:val="144"/>
+          <w:highlight w:val="yellow"/>
+        </w:rPr>
+        <w:t xml:space="preserve"> }}</w:t>
+      </w:r>
+      <w:r>
+        <w:rPr>
+          <w:rFonts w:asciiTheme="majorHAnsi" w:eastAsia="Calibri" w:hAnsiTheme="majorHAnsi" w:cstheme="majorHAnsi"/>
+          <w:spacing w:val="2"/>
+          <w:kern w:val="144"/>
+          <w:highlight w:val="yellow"/>
+        </w:rPr>
+        <w:t xml:space="preserve"> às </w:t>
+      </w:r>
+      <w:r>
+        <w:rPr>
+          <w:rFonts w:asciiTheme="majorHAnsi" w:eastAsia="Calibri" w:hAnsiTheme="majorHAnsi" w:cstheme="majorHAnsi"/>
+          <w:spacing w:val="2"/>
+          <w:kern w:val="144"/>
+          <w:highlight w:val="yellow"/>
+        </w:rPr>
+        <w:t xml:space="preserve">{{ </w:t>
       </w:r>
       <w:proofErr w:type="spellStart"/>
       <w:r>
         <w:rPr>
-          <w:rFonts w:asciiTheme="majorHAnsi" w:hAnsiTheme="majorHAnsi" w:cstheme="majorHAnsi"/>
-          <w:spacing w:val="2"/>
-          <w:lang w:val="en-US"/>
-        </w:rPr>
-        <w:t>title_case</w:t>
+          <w:rFonts w:asciiTheme="majorHAnsi" w:eastAsia="Calibri" w:hAnsiTheme="majorHAnsi" w:cstheme="majorHAnsi"/>
+          <w:spacing w:val="2"/>
+          <w:kern w:val="144"/>
+          <w:highlight w:val="yellow"/>
+        </w:rPr>
+        <w:t>horaFimExecucaoServicos</w:t>
       </w:r>
       <w:proofErr w:type="spellEnd"/>
       <w:r>
         <w:rPr>
-          <w:rFonts w:asciiTheme="majorHAnsi" w:hAnsiTheme="majorHAnsi" w:cstheme="majorHAnsi"/>
-          <w:spacing w:val="2"/>
-          <w:lang w:val="en-US"/>
-        </w:rPr>
-        <w:t>(</w:t>
-      </w:r>
-      <w:proofErr w:type="spellStart"/>
-      <w:r>
-        <w:rPr>
-          <w:rFonts w:asciiTheme="majorHAnsi" w:hAnsiTheme="majorHAnsi" w:cstheme="majorHAnsi"/>
-          <w:spacing w:val="2"/>
-          <w:lang w:val="en-US"/>
-        </w:rPr>
-        <w:t>services_location</w:t>
-      </w:r>
-      <w:r>
-        <w:rPr>
-          <w:rFonts w:asciiTheme="majorHAnsi" w:hAnsiTheme="majorHAnsi" w:cstheme="majorHAnsi"/>
-          <w:spacing w:val="2"/>
-          <w:lang w:val="en-US"/>
-        </w:rPr>
-        <w:t>.city</w:t>
-      </w:r>
-      <w:proofErr w:type="spellEnd"/>
-      <w:r>
-        <w:rPr>
-          <w:rFonts w:asciiTheme="majorHAnsi" w:hAnsiTheme="majorHAnsi" w:cstheme="majorHAnsi"/>
-          <w:spacing w:val="2"/>
-          <w:lang w:val="en-US"/>
-        </w:rPr>
-        <w:t xml:space="preserve"> | lower)}}/{{ </w:t>
-      </w:r>
-      <w:proofErr w:type="spellStart"/>
-      <w:r>
-        <w:rPr>
-          <w:rFonts w:asciiTheme="majorHAnsi" w:hAnsiTheme="majorHAnsi" w:cstheme="majorHAnsi"/>
-          <w:spacing w:val="2"/>
-          <w:lang w:val="en-US"/>
-        </w:rPr>
-        <w:t>services_location</w:t>
-      </w:r>
-      <w:r>
-        <w:rPr>
-          <w:rFonts w:asciiTheme="majorHAnsi" w:hAnsiTheme="majorHAnsi" w:cstheme="majorHAnsi"/>
-          <w:spacing w:val="2"/>
-          <w:lang w:val="en-US"/>
-        </w:rPr>
-        <w:t>.state</w:t>
-      </w:r>
-      <w:proofErr w:type="spellEnd"/>
-      <w:r>
-        <w:rPr>
-          <w:rFonts w:asciiTheme="majorHAnsi" w:hAnsiTheme="majorHAnsi" w:cstheme="majorHAnsi"/>
-          <w:spacing w:val="2"/>
-          <w:lang w:val="en-US"/>
-        </w:rPr>
-        <w:t xml:space="preserve">}}, CEP {{ </w:t>
-      </w:r>
-      <w:r>
-        <w:rPr>
-          <w:rFonts w:asciiTheme="majorHAnsi" w:hAnsiTheme="majorHAnsi" w:cstheme="majorHAnsi"/>
-          <w:spacing w:val="2"/>
-          <w:lang w:val="en-US"/>
-        </w:rPr>
-        <w:t>services_location</w:t>
-      </w:r>
-      <w:r>
-        <w:rPr>
-          <w:rFonts w:asciiTheme="majorHAnsi" w:hAnsiTheme="majorHAnsi" w:cstheme="majorHAnsi"/>
-          <w:spacing w:val="2"/>
-          <w:lang w:val="en-US"/>
-        </w:rPr>
-        <w:t>.zip }}</w:t>
-      </w:r>
-      <w:r>
-        <w:rPr>
-          <w:rFonts w:asciiTheme="majorHAnsi" w:eastAsia="Calibri" w:hAnsiTheme="majorHAnsi" w:cstheme="majorHAnsi"/>
-          <w:spacing w:val="2"/>
-          <w:kern w:val="144"/>
-        </w:rPr>
-        <w:t xml:space="preserve">, das </w:t>
-      </w:r>
-      <w:r>
-        <w:rPr>
-          <w:rFonts w:asciiTheme="majorHAnsi" w:eastAsia="Calibri" w:hAnsiTheme="majorHAnsi" w:cstheme="majorHAnsi"/>
-          <w:spacing w:val="2"/>
-          <w:kern w:val="144"/>
-        </w:rPr>
-        <w:t xml:space="preserve">{{ </w:t>
-      </w:r>
-      <w:proofErr w:type="spellStart"/>
-      <w:r>
-        <w:rPr>
-          <w:rFonts w:asciiTheme="majorHAnsi" w:eastAsia="Calibri" w:hAnsiTheme="majorHAnsi" w:cstheme="majorHAnsi"/>
-          <w:spacing w:val="2"/>
-          <w:kern w:val="144"/>
-        </w:rPr>
-        <w:t>horaInicioExecucaoServicos</w:t>
-      </w:r>
-      <w:proofErr w:type="spellEnd"/>
-      <w:r>
-        <w:rPr>
-          <w:rFonts w:asciiTheme="majorHAnsi" w:eastAsia="Calibri" w:hAnsiTheme="majorHAnsi" w:cstheme="majorHAnsi"/>
-          <w:spacing w:val="2"/>
-          <w:kern w:val="144"/>
-        </w:rPr>
-        <w:t xml:space="preserve"> }}</w:t>
-      </w:r>
-      <w:r>
-        <w:rPr>
-          <w:rFonts w:asciiTheme="majorHAnsi" w:eastAsia="Calibri" w:hAnsiTheme="majorHAnsi" w:cstheme="majorHAnsi"/>
-          <w:spacing w:val="2"/>
-          <w:kern w:val="144"/>
-        </w:rPr>
-        <w:t xml:space="preserve"> às </w:t>
-      </w:r>
-      <w:r>
-        <w:rPr>
-          <w:rFonts w:asciiTheme="majorHAnsi" w:eastAsia="Calibri" w:hAnsiTheme="majorHAnsi" w:cstheme="majorHAnsi"/>
-          <w:spacing w:val="2"/>
-          <w:kern w:val="144"/>
-        </w:rPr>
-        <w:t xml:space="preserve">{{ </w:t>
-      </w:r>
-      <w:proofErr w:type="spellStart"/>
-      <w:r>
-        <w:rPr>
-          <w:rFonts w:asciiTheme="majorHAnsi" w:eastAsia="Calibri" w:hAnsiTheme="majorHAnsi" w:cstheme="majorHAnsi"/>
-          <w:spacing w:val="2"/>
-          <w:kern w:val="144"/>
-        </w:rPr>
-        <w:t>horaFimExecucaoServicos</w:t>
-      </w:r>
-      <w:proofErr w:type="spellEnd"/>
-      <w:r>
-        <w:rPr>
-          <w:rFonts w:asciiTheme="majorHAnsi" w:eastAsia="Calibri" w:hAnsiTheme="majorHAnsi" w:cstheme="majorHAnsi"/>
-          <w:spacing w:val="2"/>
-          <w:kern w:val="144"/>
+          <w:rFonts w:asciiTheme="majorHAnsi" w:eastAsia="Calibri" w:hAnsiTheme="majorHAnsi" w:cstheme="majorHAnsi"/>
+          <w:spacing w:val="2"/>
+          <w:kern w:val="144"/>
+          <w:highlight w:val="yellow"/>
         </w:rPr>
         <w:t xml:space="preserve"> }}</w:t>
       </w:r>
@@ -3175,31 +3290,119 @@
           <w:spacing w:val="2"/>
           <w:kern w:val="144"/>
         </w:rPr>
+        <w:t xml:space="preserve"> o valor mensal de R$ </w:t>
+      </w:r>
+      <w:proofErr w:type="gramStart"/>
+      <w:r>
+        <w:rPr>
+          <w:rFonts w:asciiTheme="majorHAnsi" w:eastAsia="Calibri" w:hAnsiTheme="majorHAnsi" w:cstheme="majorHAnsi"/>
+          <w:spacing w:val="2"/>
+          <w:kern w:val="144"/>
+          <w:highlight w:val="yellow"/>
+        </w:rPr>
+        <w:t>{{ “</w:t>
+      </w:r>
+      <w:proofErr w:type="gramEnd"/>
+      <w:r>
+        <w:rPr>
+          <w:rFonts w:asciiTheme="majorHAnsi" w:eastAsia="Calibri" w:hAnsiTheme="majorHAnsi" w:cstheme="majorHAnsi"/>
+          <w:spacing w:val="2"/>
+          <w:kern w:val="144"/>
+          <w:highlight w:val="yellow"/>
+        </w:rPr>
+        <w:t>%.2f”|format(</w:t>
+      </w:r>
+      <w:proofErr w:type="spellStart"/>
+      <w:r>
+        <w:rPr>
+          <w:rFonts w:asciiTheme="majorHAnsi" w:eastAsia="Calibri" w:hAnsiTheme="majorHAnsi" w:cstheme="majorHAnsi"/>
+          <w:spacing w:val="2"/>
+          <w:kern w:val="144"/>
+          <w:highlight w:val="yellow"/>
+        </w:rPr>
+        <w:t>valorContrato</w:t>
+      </w:r>
+      <w:proofErr w:type="spellEnd"/>
+      <w:r>
+        <w:rPr>
+          <w:rFonts w:asciiTheme="majorHAnsi" w:eastAsia="Calibri" w:hAnsiTheme="majorHAnsi" w:cstheme="majorHAnsi"/>
+          <w:spacing w:val="2"/>
+          <w:kern w:val="144"/>
+          <w:highlight w:val="yellow"/>
+        </w:rPr>
+        <w:t xml:space="preserve">) | </w:t>
+      </w:r>
+      <w:proofErr w:type="spellStart"/>
+      <w:r>
+        <w:rPr>
+          <w:rFonts w:asciiTheme="majorHAnsi" w:eastAsia="Calibri" w:hAnsiTheme="majorHAnsi" w:cstheme="majorHAnsi"/>
+          <w:spacing w:val="2"/>
+          <w:kern w:val="144"/>
+          <w:highlight w:val="yellow"/>
+        </w:rPr>
+        <w:t>replace</w:t>
+      </w:r>
+      <w:proofErr w:type="spellEnd"/>
+      <w:r>
+        <w:rPr>
+          <w:rFonts w:asciiTheme="majorHAnsi" w:eastAsia="Calibri" w:hAnsiTheme="majorHAnsi" w:cstheme="majorHAnsi"/>
+          <w:spacing w:val="2"/>
+          <w:kern w:val="144"/>
+          <w:highlight w:val="yellow"/>
+        </w:rPr>
+        <w:t>(".",",") }}</w:t>
+      </w:r>
+      <w:r>
+        <w:rPr>
+          <w:rFonts w:asciiTheme="majorHAnsi" w:eastAsia="Calibri" w:hAnsiTheme="majorHAnsi" w:cstheme="majorHAnsi"/>
+          <w:spacing w:val="2"/>
+          <w:kern w:val="144"/>
+        </w:rPr>
         <w:t xml:space="preserve"> </w:t>
       </w:r>
-      <w:proofErr w:type="gramStart"/>
-      <w:r>
-        <w:rPr>
-          <w:rFonts w:asciiTheme="majorHAnsi" w:eastAsia="Calibri" w:hAnsiTheme="majorHAnsi" w:cstheme="majorHAnsi"/>
-          <w:spacing w:val="2"/>
-          <w:kern w:val="144"/>
-        </w:rPr>
-        <w:t>o  valor</w:t>
-      </w:r>
-      <w:proofErr w:type="gramEnd"/>
-      <w:r>
-        <w:rPr>
-          <w:rFonts w:asciiTheme="majorHAnsi" w:eastAsia="Calibri" w:hAnsiTheme="majorHAnsi" w:cstheme="majorHAnsi"/>
-          <w:spacing w:val="2"/>
-          <w:kern w:val="144"/>
-        </w:rPr>
-        <w:t xml:space="preserve"> mensal de R$ </w:t>
-      </w:r>
-      <w:r>
-        <w:rPr>
-          <w:rFonts w:asciiTheme="majorHAnsi" w:eastAsia="Calibri" w:hAnsiTheme="majorHAnsi" w:cstheme="majorHAnsi"/>
-          <w:spacing w:val="2"/>
-          <w:kern w:val="144"/>
+      <w:r>
+        <w:rPr>
+          <w:rFonts w:asciiTheme="majorHAnsi" w:eastAsia="Calibri" w:hAnsiTheme="majorHAnsi" w:cstheme="majorHAnsi"/>
+          <w:spacing w:val="2"/>
+          <w:kern w:val="144"/>
+          <w:highlight w:val="yellow"/>
+        </w:rPr>
+        <w:t xml:space="preserve">({{ </w:t>
+      </w:r>
+      <w:proofErr w:type="spellStart"/>
+      <w:r>
+        <w:rPr>
+          <w:rFonts w:asciiTheme="majorHAnsi" w:eastAsia="Calibri" w:hAnsiTheme="majorHAnsi" w:cstheme="majorHAnsi"/>
+          <w:spacing w:val="2"/>
+          <w:kern w:val="144"/>
+          <w:highlight w:val="yellow"/>
+        </w:rPr>
+        <w:t>valorContratoExtenso</w:t>
+      </w:r>
+      <w:proofErr w:type="spellEnd"/>
+      <w:r>
+        <w:rPr>
+          <w:rFonts w:asciiTheme="majorHAnsi" w:eastAsia="Calibri" w:hAnsiTheme="majorHAnsi" w:cstheme="majorHAnsi"/>
+          <w:spacing w:val="2"/>
+          <w:kern w:val="144"/>
+          <w:highlight w:val="yellow"/>
+        </w:rPr>
+        <w:t xml:space="preserve"> }})</w:t>
+      </w:r>
+      <w:r>
+        <w:rPr>
+          <w:rFonts w:asciiTheme="majorHAnsi" w:eastAsia="Calibri" w:hAnsiTheme="majorHAnsi" w:cstheme="majorHAnsi"/>
+          <w:spacing w:val="2"/>
+          <w:kern w:val="144"/>
+        </w:rPr>
+        <w:t xml:space="preserve">, referente à </w:t>
+      </w:r>
+      <w:r>
+        <w:rPr>
+          <w:rFonts w:asciiTheme="majorHAnsi" w:eastAsia="Calibri" w:hAnsiTheme="majorHAnsi" w:cstheme="majorHAnsi"/>
+          <w:spacing w:val="2"/>
+          <w:kern w:val="144"/>
+          <w:highlight w:val="yellow"/>
         </w:rPr>
         <w:t xml:space="preserve">{{ </w:t>
       </w:r>
@@ -3209,8 +3412,9 @@
           <w:rFonts w:asciiTheme="majorHAnsi" w:eastAsia="Calibri" w:hAnsiTheme="majorHAnsi" w:cstheme="majorHAnsi"/>
           <w:spacing w:val="2"/>
           <w:kern w:val="144"/>
-        </w:rPr>
-        <w:t>valorContrato</w:t>
+          <w:highlight w:val="yellow"/>
+        </w:rPr>
+        <w:t>nrHorasContratadas</w:t>
       </w:r>
       <w:proofErr w:type="spellEnd"/>
       <w:r>
@@ -3218,6 +3422,7 @@
           <w:rFonts w:asciiTheme="majorHAnsi" w:eastAsia="Calibri" w:hAnsiTheme="majorHAnsi" w:cstheme="majorHAnsi"/>
           <w:spacing w:val="2"/>
           <w:kern w:val="144"/>
+          <w:highlight w:val="yellow"/>
         </w:rPr>
         <w:t xml:space="preserve"> }}</w:t>
       </w:r>
@@ -3227,6 +3432,64 @@
           <w:spacing w:val="2"/>
           <w:kern w:val="144"/>
         </w:rPr>
+        <w:t xml:space="preserve"> horas por mês, no valor de R$ </w:t>
+      </w:r>
+      <w:r>
+        <w:rPr>
+          <w:rFonts w:asciiTheme="majorHAnsi" w:eastAsia="Calibri" w:hAnsiTheme="majorHAnsi" w:cstheme="majorHAnsi"/>
+          <w:spacing w:val="2"/>
+          <w:kern w:val="144"/>
+          <w:highlight w:val="yellow"/>
+        </w:rPr>
+        <w:t>{{ “%.2f”|format(</w:t>
+      </w:r>
+      <w:proofErr w:type="spellStart"/>
+      <w:r>
+        <w:rPr>
+          <w:rFonts w:asciiTheme="majorHAnsi" w:eastAsia="Calibri" w:hAnsiTheme="majorHAnsi" w:cstheme="majorHAnsi"/>
+          <w:spacing w:val="2"/>
+          <w:kern w:val="144"/>
+          <w:highlight w:val="yellow"/>
+        </w:rPr>
+        <w:t>valorHora</w:t>
+      </w:r>
+      <w:proofErr w:type="spellEnd"/>
+      <w:r>
+        <w:rPr>
+          <w:rFonts w:asciiTheme="majorHAnsi" w:eastAsia="Calibri" w:hAnsiTheme="majorHAnsi" w:cstheme="majorHAnsi"/>
+          <w:spacing w:val="2"/>
+          <w:kern w:val="144"/>
+          <w:highlight w:val="yellow"/>
+        </w:rPr>
+        <w:t xml:space="preserve">) | </w:t>
+      </w:r>
+      <w:proofErr w:type="spellStart"/>
+      <w:r>
+        <w:rPr>
+          <w:rFonts w:asciiTheme="majorHAnsi" w:eastAsia="Calibri" w:hAnsiTheme="majorHAnsi" w:cstheme="majorHAnsi"/>
+          <w:spacing w:val="2"/>
+          <w:kern w:val="144"/>
+          <w:highlight w:val="yellow"/>
+        </w:rPr>
+        <w:t>replace</w:t>
+      </w:r>
+      <w:proofErr w:type="spellEnd"/>
+      <w:r>
+        <w:rPr>
+          <w:rFonts w:asciiTheme="majorHAnsi" w:eastAsia="Calibri" w:hAnsiTheme="majorHAnsi" w:cstheme="majorHAnsi"/>
+          <w:spacing w:val="2"/>
+          <w:kern w:val="144"/>
+          <w:highlight w:val="yellow"/>
+        </w:rPr>
+        <w:t>(".",",") }}</w:t>
+      </w:r>
+      <w:r>
+        <w:rPr>
+          <w:rFonts w:asciiTheme="majorHAnsi" w:eastAsia="Calibri" w:hAnsiTheme="majorHAnsi" w:cstheme="majorHAnsi"/>
+          <w:spacing w:val="2"/>
+          <w:kern w:val="144"/>
+          <w:highlight w:val="yellow"/>
+        </w:rPr>
         <w:t xml:space="preserve"> (</w:t>
       </w:r>
       <w:r>
@@ -3234,6 +3497,7 @@
           <w:rFonts w:asciiTheme="majorHAnsi" w:eastAsia="Calibri" w:hAnsiTheme="majorHAnsi" w:cstheme="majorHAnsi"/>
           <w:spacing w:val="2"/>
           <w:kern w:val="144"/>
+          <w:highlight w:val="yellow"/>
         </w:rPr>
         <w:t xml:space="preserve">{{ </w:t>
       </w:r>
@@ -3243,8 +3507,9 @@
           <w:rFonts w:asciiTheme="majorHAnsi" w:eastAsia="Calibri" w:hAnsiTheme="majorHAnsi" w:cstheme="majorHAnsi"/>
           <w:spacing w:val="2"/>
           <w:kern w:val="144"/>
-        </w:rPr>
-        <w:t>valorContratoExtenso</w:t>
+          <w:highlight w:val="yellow"/>
+        </w:rPr>
+        <w:t>valorHoraExtenso</w:t>
       </w:r>
       <w:proofErr w:type="spellEnd"/>
       <w:r>
@@ -3252,6 +3517,7 @@
           <w:rFonts w:asciiTheme="majorHAnsi" w:eastAsia="Calibri" w:hAnsiTheme="majorHAnsi" w:cstheme="majorHAnsi"/>
           <w:spacing w:val="2"/>
           <w:kern w:val="144"/>
+          <w:highlight w:val="yellow"/>
         </w:rPr>
         <w:t xml:space="preserve"> }}</w:t>
       </w:r>
@@ -3260,110 +3526,17 @@
           <w:rFonts w:asciiTheme="majorHAnsi" w:eastAsia="Calibri" w:hAnsiTheme="majorHAnsi" w:cstheme="majorHAnsi"/>
           <w:spacing w:val="2"/>
           <w:kern w:val="144"/>
-        </w:rPr>
-        <w:t xml:space="preserve">), referente à </w:t>
-      </w:r>
-      <w:r>
-        <w:rPr>
-          <w:rFonts w:asciiTheme="majorHAnsi" w:eastAsia="Calibri" w:hAnsiTheme="majorHAnsi" w:cstheme="majorHAnsi"/>
-          <w:spacing w:val="2"/>
-          <w:kern w:val="144"/>
-        </w:rPr>
-        <w:t xml:space="preserve">{{ </w:t>
-      </w:r>
-      <w:proofErr w:type="spellStart"/>
-      <w:r>
-        <w:rPr>
-          <w:rFonts w:asciiTheme="majorHAnsi" w:eastAsia="Calibri" w:hAnsiTheme="majorHAnsi" w:cstheme="majorHAnsi"/>
-          <w:spacing w:val="2"/>
-          <w:kern w:val="144"/>
-        </w:rPr>
-        <w:t>nrHorasContratadas</w:t>
-      </w:r>
-      <w:proofErr w:type="spellEnd"/>
-      <w:r>
-        <w:rPr>
-          <w:rFonts w:asciiTheme="majorHAnsi" w:eastAsia="Calibri" w:hAnsiTheme="majorHAnsi" w:cstheme="majorHAnsi"/>
-          <w:spacing w:val="2"/>
-          <w:kern w:val="144"/>
-        </w:rPr>
-        <w:t xml:space="preserve"> }}</w:t>
-      </w:r>
-      <w:r>
-        <w:rPr>
-          <w:rFonts w:asciiTheme="majorHAnsi" w:eastAsia="Calibri" w:hAnsiTheme="majorHAnsi" w:cstheme="majorHAnsi"/>
-          <w:spacing w:val="2"/>
-          <w:kern w:val="144"/>
-        </w:rPr>
-        <w:t xml:space="preserve"> horas por mês, no valor de R$ </w:t>
-      </w:r>
-      <w:r>
-        <w:rPr>
-          <w:rFonts w:asciiTheme="majorHAnsi" w:eastAsia="Calibri" w:hAnsiTheme="majorHAnsi" w:cstheme="majorHAnsi"/>
-          <w:spacing w:val="2"/>
-          <w:kern w:val="144"/>
-        </w:rPr>
-        <w:t xml:space="preserve">{{ </w:t>
-      </w:r>
-      <w:proofErr w:type="spellStart"/>
-      <w:r>
-        <w:rPr>
-          <w:rFonts w:asciiTheme="majorHAnsi" w:eastAsia="Calibri" w:hAnsiTheme="majorHAnsi" w:cstheme="majorHAnsi"/>
-          <w:spacing w:val="2"/>
-          <w:kern w:val="144"/>
-        </w:rPr>
-        <w:t>valorHora</w:t>
-      </w:r>
-      <w:proofErr w:type="spellEnd"/>
-      <w:r>
-        <w:rPr>
-          <w:rFonts w:asciiTheme="majorHAnsi" w:eastAsia="Calibri" w:hAnsiTheme="majorHAnsi" w:cstheme="majorHAnsi"/>
-          <w:spacing w:val="2"/>
-          <w:kern w:val="144"/>
-        </w:rPr>
-        <w:t xml:space="preserve"> }}</w:t>
-      </w:r>
-      <w:r>
-        <w:rPr>
-          <w:rFonts w:asciiTheme="majorHAnsi" w:eastAsia="Calibri" w:hAnsiTheme="majorHAnsi" w:cstheme="majorHAnsi"/>
-          <w:spacing w:val="2"/>
-          <w:kern w:val="144"/>
-        </w:rPr>
-        <w:t xml:space="preserve"> (</w:t>
-      </w:r>
-      <w:r>
-        <w:rPr>
-          <w:rFonts w:asciiTheme="majorHAnsi" w:eastAsia="Calibri" w:hAnsiTheme="majorHAnsi" w:cstheme="majorHAnsi"/>
-          <w:spacing w:val="2"/>
-          <w:kern w:val="144"/>
-        </w:rPr>
-        <w:t xml:space="preserve">{{ </w:t>
-      </w:r>
-      <w:proofErr w:type="spellStart"/>
-      <w:r>
-        <w:rPr>
-          <w:rFonts w:asciiTheme="majorHAnsi" w:eastAsia="Calibri" w:hAnsiTheme="majorHAnsi" w:cstheme="majorHAnsi"/>
-          <w:spacing w:val="2"/>
-          <w:kern w:val="144"/>
-        </w:rPr>
-        <w:t>valorHoraExtenso</w:t>
-      </w:r>
-      <w:proofErr w:type="spellEnd"/>
-      <w:r>
-        <w:rPr>
-          <w:rFonts w:asciiTheme="majorHAnsi" w:eastAsia="Calibri" w:hAnsiTheme="majorHAnsi" w:cstheme="majorHAnsi"/>
-          <w:spacing w:val="2"/>
-          <w:kern w:val="144"/>
-        </w:rPr>
-        <w:t xml:space="preserve"> }}</w:t>
-      </w:r>
-      <w:r>
-        <w:rPr>
-          <w:rFonts w:asciiTheme="majorHAnsi" w:eastAsia="Calibri" w:hAnsiTheme="majorHAnsi" w:cstheme="majorHAnsi"/>
-          <w:spacing w:val="2"/>
-          <w:kern w:val="144"/>
-        </w:rPr>
-        <w:t>) por hora (“Preço”).</w:t>
+          <w:highlight w:val="yellow"/>
+        </w:rPr>
+        <w:t>)</w:t>
+      </w:r>
+      <w:r>
+        <w:rPr>
+          <w:rFonts w:asciiTheme="majorHAnsi" w:eastAsia="Calibri" w:hAnsiTheme="majorHAnsi" w:cstheme="majorHAnsi"/>
+          <w:spacing w:val="2"/>
+          <w:kern w:val="144"/>
+        </w:rPr>
+        <w:t xml:space="preserve"> por hora (“Preço”).</w:t>
       </w:r>
     </w:p>
     <w:p>
@@ -3386,7 +3559,41 @@
           <w:spacing w:val="2"/>
           <w:kern w:val="144"/>
         </w:rPr>
-        <w:t xml:space="preserve">Caso a prestação dos serviços exceda a quantidade de horas previstas na cláusula </w:t>
+        <w:t xml:space="preserve">Caso a prestação dos serviços exceda a quantidade de horas previstas na cláusula 4.1 a </w:t>
+      </w:r>
+      <w:r>
+        <w:rPr>
+          <w:rFonts w:asciiTheme="majorHAnsi" w:eastAsia="Calibri" w:hAnsiTheme="majorHAnsi" w:cstheme="majorHAnsi"/>
+          <w:b/>
+          <w:spacing w:val="2"/>
+          <w:kern w:val="144"/>
+        </w:rPr>
+        <w:t>CONTRATANTE</w:t>
+      </w:r>
+      <w:r>
+        <w:rPr>
+          <w:rFonts w:asciiTheme="majorHAnsi" w:eastAsia="Calibri" w:hAnsiTheme="majorHAnsi" w:cstheme="majorHAnsi"/>
+          <w:spacing w:val="2"/>
+          <w:kern w:val="144"/>
+        </w:rPr>
+        <w:t xml:space="preserve"> pagará à </w:t>
+      </w:r>
+      <w:r>
+        <w:rPr>
+          <w:rFonts w:asciiTheme="majorHAnsi" w:eastAsia="Calibri" w:hAnsiTheme="majorHAnsi" w:cstheme="majorHAnsi"/>
+          <w:b/>
+          <w:spacing w:val="2"/>
+          <w:kern w:val="144"/>
+        </w:rPr>
+        <w:t>CONTRATADA</w:t>
+      </w:r>
+      <w:r>
+        <w:rPr>
+          <w:rFonts w:asciiTheme="majorHAnsi" w:eastAsia="Calibri" w:hAnsiTheme="majorHAnsi" w:cstheme="majorHAnsi"/>
+          <w:spacing w:val="2"/>
+          <w:kern w:val="144"/>
+        </w:rPr>
+        <w:t xml:space="preserve"> o valor adicional de R$ </w:t>
       </w:r>
       <w:proofErr w:type="gramStart"/>
       <w:r>
@@ -3394,8 +3601,9 @@
           <w:rFonts w:asciiTheme="majorHAnsi" w:eastAsia="Calibri" w:hAnsiTheme="majorHAnsi" w:cstheme="majorHAnsi"/>
           <w:spacing w:val="2"/>
           <w:kern w:val="144"/>
-        </w:rPr>
-        <w:t>4.1  a</w:t>
+          <w:highlight w:val="yellow"/>
+        </w:rPr>
+        <w:t>{{ “</w:t>
       </w:r>
       <w:proofErr w:type="gramEnd"/>
       <w:r>
@@ -3403,48 +3611,65 @@
           <w:rFonts w:asciiTheme="majorHAnsi" w:eastAsia="Calibri" w:hAnsiTheme="majorHAnsi" w:cstheme="majorHAnsi"/>
           <w:spacing w:val="2"/>
           <w:kern w:val="144"/>
-        </w:rPr>
-        <w:t xml:space="preserve"> </w:t>
-      </w:r>
-      <w:r>
-        <w:rPr>
-          <w:rFonts w:asciiTheme="majorHAnsi" w:eastAsia="Calibri" w:hAnsiTheme="majorHAnsi" w:cstheme="majorHAnsi"/>
-          <w:b/>
-          <w:spacing w:val="2"/>
-          <w:kern w:val="144"/>
-        </w:rPr>
-        <w:t>CONTRATANTE</w:t>
-      </w:r>
-      <w:r>
-        <w:rPr>
-          <w:rFonts w:asciiTheme="majorHAnsi" w:eastAsia="Calibri" w:hAnsiTheme="majorHAnsi" w:cstheme="majorHAnsi"/>
-          <w:spacing w:val="2"/>
-          <w:kern w:val="144"/>
-        </w:rPr>
-        <w:t xml:space="preserve"> pagará à </w:t>
-      </w:r>
-      <w:r>
-        <w:rPr>
-          <w:rFonts w:asciiTheme="majorHAnsi" w:eastAsia="Calibri" w:hAnsiTheme="majorHAnsi" w:cstheme="majorHAnsi"/>
-          <w:b/>
-          <w:spacing w:val="2"/>
-          <w:kern w:val="144"/>
-        </w:rPr>
-        <w:t>CONTRATADA</w:t>
-      </w:r>
-      <w:r>
-        <w:rPr>
-          <w:rFonts w:asciiTheme="majorHAnsi" w:eastAsia="Calibri" w:hAnsiTheme="majorHAnsi" w:cstheme="majorHAnsi"/>
-          <w:spacing w:val="2"/>
-          <w:kern w:val="144"/>
-        </w:rPr>
-        <w:t xml:space="preserve"> o valor adicional de R$ </w:t>
-      </w:r>
-      <w:r>
-        <w:rPr>
-          <w:rFonts w:asciiTheme="majorHAnsi" w:eastAsia="Calibri" w:hAnsiTheme="majorHAnsi" w:cstheme="majorHAnsi"/>
-          <w:spacing w:val="2"/>
-          <w:kern w:val="144"/>
+          <w:highlight w:val="yellow"/>
+        </w:rPr>
+        <w:t>%.2f”|format(</w:t>
+      </w:r>
+      <w:proofErr w:type="spellStart"/>
+      <w:r>
+        <w:rPr>
+          <w:rFonts w:asciiTheme="majorHAnsi" w:eastAsia="Calibri" w:hAnsiTheme="majorHAnsi" w:cstheme="majorHAnsi"/>
+          <w:spacing w:val="2"/>
+          <w:kern w:val="144"/>
+          <w:highlight w:val="yellow"/>
+        </w:rPr>
+        <w:t>valorAdicionalHoraExcedida</w:t>
+      </w:r>
+      <w:proofErr w:type="spellEnd"/>
+      <w:r>
+        <w:rPr>
+          <w:rFonts w:asciiTheme="majorHAnsi" w:eastAsia="Calibri" w:hAnsiTheme="majorHAnsi" w:cstheme="majorHAnsi"/>
+          <w:spacing w:val="2"/>
+          <w:kern w:val="144"/>
+          <w:highlight w:val="yellow"/>
+        </w:rPr>
+        <w:t xml:space="preserve">) | </w:t>
+      </w:r>
+      <w:proofErr w:type="spellStart"/>
+      <w:r>
+        <w:rPr>
+          <w:rFonts w:asciiTheme="majorHAnsi" w:eastAsia="Calibri" w:hAnsiTheme="majorHAnsi" w:cstheme="majorHAnsi"/>
+          <w:spacing w:val="2"/>
+          <w:kern w:val="144"/>
+          <w:highlight w:val="yellow"/>
+        </w:rPr>
+        <w:t>replace</w:t>
+      </w:r>
+      <w:proofErr w:type="spellEnd"/>
+      <w:r>
+        <w:rPr>
+          <w:rFonts w:asciiTheme="majorHAnsi" w:eastAsia="Calibri" w:hAnsiTheme="majorHAnsi" w:cstheme="majorHAnsi"/>
+          <w:spacing w:val="2"/>
+          <w:kern w:val="144"/>
+          <w:highlight w:val="yellow"/>
+        </w:rPr>
+        <w:t>(".",",") }}</w:t>
+      </w:r>
+      <w:r>
+        <w:rPr>
+          <w:rFonts w:asciiTheme="majorHAnsi" w:eastAsia="Calibri" w:hAnsiTheme="majorHAnsi" w:cstheme="majorHAnsi"/>
+          <w:spacing w:val="2"/>
+          <w:kern w:val="144"/>
+          <w:highlight w:val="yellow"/>
+        </w:rPr>
+        <w:t xml:space="preserve"> (</w:t>
+      </w:r>
+      <w:r>
+        <w:rPr>
+          <w:rFonts w:asciiTheme="majorHAnsi" w:eastAsia="Calibri" w:hAnsiTheme="majorHAnsi" w:cstheme="majorHAnsi"/>
+          <w:spacing w:val="2"/>
+          <w:kern w:val="144"/>
+          <w:highlight w:val="yellow"/>
         </w:rPr>
         <w:t xml:space="preserve">{{ </w:t>
       </w:r>
@@ -3454,8 +3679,9 @@
           <w:rFonts w:asciiTheme="majorHAnsi" w:eastAsia="Calibri" w:hAnsiTheme="majorHAnsi" w:cstheme="majorHAnsi"/>
           <w:spacing w:val="2"/>
           <w:kern w:val="144"/>
-        </w:rPr>
-        <w:t>valorAdicionalHoraExcedida</w:t>
+          <w:highlight w:val="yellow"/>
+        </w:rPr>
+        <w:t>valorAdicionalHoraExcedidaExtenso</w:t>
       </w:r>
       <w:proofErr w:type="spellEnd"/>
       <w:r>
@@ -3463,6 +3689,7 @@
           <w:rFonts w:asciiTheme="majorHAnsi" w:eastAsia="Calibri" w:hAnsiTheme="majorHAnsi" w:cstheme="majorHAnsi"/>
           <w:spacing w:val="2"/>
           <w:kern w:val="144"/>
+          <w:highlight w:val="yellow"/>
         </w:rPr>
         <w:t xml:space="preserve"> }}</w:t>
       </w:r>
@@ -3471,42 +3698,17 @@
           <w:rFonts w:asciiTheme="majorHAnsi" w:eastAsia="Calibri" w:hAnsiTheme="majorHAnsi" w:cstheme="majorHAnsi"/>
           <w:spacing w:val="2"/>
           <w:kern w:val="144"/>
-        </w:rPr>
-        <w:t xml:space="preserve"> (</w:t>
-      </w:r>
-      <w:r>
-        <w:rPr>
-          <w:rFonts w:asciiTheme="majorHAnsi" w:eastAsia="Calibri" w:hAnsiTheme="majorHAnsi" w:cstheme="majorHAnsi"/>
-          <w:spacing w:val="2"/>
-          <w:kern w:val="144"/>
-        </w:rPr>
-        <w:t xml:space="preserve">{{ </w:t>
-      </w:r>
-      <w:proofErr w:type="spellStart"/>
-      <w:r>
-        <w:rPr>
-          <w:rFonts w:asciiTheme="majorHAnsi" w:eastAsia="Calibri" w:hAnsiTheme="majorHAnsi" w:cstheme="majorHAnsi"/>
-          <w:spacing w:val="2"/>
-          <w:kern w:val="144"/>
-        </w:rPr>
-        <w:t>valorAdicionalHoraExcedidaExtenso</w:t>
-      </w:r>
-      <w:proofErr w:type="spellEnd"/>
-      <w:r>
-        <w:rPr>
-          <w:rFonts w:asciiTheme="majorHAnsi" w:eastAsia="Calibri" w:hAnsiTheme="majorHAnsi" w:cstheme="majorHAnsi"/>
-          <w:spacing w:val="2"/>
-          <w:kern w:val="144"/>
-        </w:rPr>
-        <w:t xml:space="preserve"> }}</w:t>
-      </w:r>
-      <w:r>
-        <w:rPr>
-          <w:rFonts w:asciiTheme="majorHAnsi" w:eastAsia="Calibri" w:hAnsiTheme="majorHAnsi" w:cstheme="majorHAnsi"/>
-          <w:spacing w:val="2"/>
-          <w:kern w:val="144"/>
-        </w:rPr>
-        <w:t xml:space="preserve">) por hora excedida, a serem apuradas pela </w:t>
+          <w:highlight w:val="yellow"/>
+        </w:rPr>
+        <w:t>)</w:t>
+      </w:r>
+      <w:r>
+        <w:rPr>
+          <w:rFonts w:asciiTheme="majorHAnsi" w:eastAsia="Calibri" w:hAnsiTheme="majorHAnsi" w:cstheme="majorHAnsi"/>
+          <w:spacing w:val="2"/>
+          <w:kern w:val="144"/>
+        </w:rPr>
+        <w:t xml:space="preserve"> por hora excedida, a serem apuradas pela </w:t>
       </w:r>
       <w:r>
         <w:rPr>
@@ -3594,6 +3796,7 @@
           <w:rFonts w:asciiTheme="majorHAnsi" w:eastAsia="Calibri" w:hAnsiTheme="majorHAnsi" w:cstheme="majorHAnsi"/>
           <w:spacing w:val="2"/>
           <w:kern w:val="144"/>
+          <w:highlight w:val="yellow"/>
         </w:rPr>
         <w:t xml:space="preserve">{{ </w:t>
       </w:r>
@@ -3603,6 +3806,7 @@
           <w:rFonts w:asciiTheme="majorHAnsi" w:eastAsia="Calibri" w:hAnsiTheme="majorHAnsi" w:cstheme="majorHAnsi"/>
           <w:spacing w:val="2"/>
           <w:kern w:val="144"/>
+          <w:highlight w:val="yellow"/>
         </w:rPr>
         <w:t>diaVencimento</w:t>
       </w:r>
@@ -3613,6 +3817,7 @@
           <w:rFonts w:asciiTheme="majorHAnsi" w:eastAsia="Calibri" w:hAnsiTheme="majorHAnsi" w:cstheme="majorHAnsi"/>
           <w:spacing w:val="2"/>
           <w:kern w:val="144"/>
+          <w:highlight w:val="yellow"/>
         </w:rPr>
         <w:t xml:space="preserve"> }}</w:t>
       </w:r>
@@ -3817,6 +4022,7 @@
           <w:spacing w:val="2"/>
           <w:kern w:val="144"/>
         </w:rPr>
+        <w:lastRenderedPageBreak/>
         <w:t xml:space="preserve">A </w:t>
       </w:r>
       <w:r>
@@ -3933,7 +4139,6 @@
           <w:spacing w:val="2"/>
           <w:kern w:val="144"/>
         </w:rPr>
-        <w:lastRenderedPageBreak/>
         <w:t>DA RESILIÇÃO, ROMPIMENTO OU TÉRMINO</w:t>
       </w:r>
     </w:p>
@@ -4239,6 +4444,7 @@
           <w:bCs/>
           <w:spacing w:val="2"/>
           <w:kern w:val="144"/>
+          <w:highlight w:val="yellow"/>
         </w:rPr>
         <w:t xml:space="preserve">{{ </w:t>
       </w:r>
@@ -4249,6 +4455,7 @@
           <w:bCs/>
           <w:spacing w:val="2"/>
           <w:kern w:val="144"/>
+          <w:highlight w:val="yellow"/>
         </w:rPr>
         <w:t>title</w:t>
       </w:r>
@@ -4259,6 +4466,7 @@
           <w:bCs/>
           <w:spacing w:val="2"/>
           <w:kern w:val="144"/>
+          <w:highlight w:val="yellow"/>
         </w:rPr>
         <w:t>_case</w:t>
       </w:r>
@@ -4269,6 +4477,7 @@
           <w:bCs/>
           <w:spacing w:val="2"/>
           <w:kern w:val="144"/>
+          <w:highlight w:val="yellow"/>
         </w:rPr>
         <w:t>(</w:t>
       </w:r>
@@ -4279,6 +4488,7 @@
           <w:bCs/>
           <w:spacing w:val="2"/>
           <w:kern w:val="144"/>
+          <w:highlight w:val="yellow"/>
         </w:rPr>
         <w:t>city</w:t>
       </w:r>
@@ -4289,6 +4499,7 @@
           <w:bCs/>
           <w:spacing w:val="2"/>
           <w:kern w:val="144"/>
+          <w:highlight w:val="yellow"/>
         </w:rPr>
         <w:t xml:space="preserve">) }}/{{ </w:t>
       </w:r>
@@ -4299,6 +4510,7 @@
           <w:bCs/>
           <w:spacing w:val="2"/>
           <w:kern w:val="144"/>
+          <w:highlight w:val="yellow"/>
         </w:rPr>
         <w:t>state</w:t>
       </w:r>
@@ -4309,6 +4521,7 @@
           <w:bCs/>
           <w:spacing w:val="2"/>
           <w:kern w:val="144"/>
+          <w:highlight w:val="yellow"/>
         </w:rPr>
         <w:t xml:space="preserve"> | </w:t>
       </w:r>
@@ -4319,6 +4532,7 @@
           <w:bCs/>
           <w:spacing w:val="2"/>
           <w:kern w:val="144"/>
+          <w:highlight w:val="yellow"/>
         </w:rPr>
         <w:t>upper</w:t>
       </w:r>
@@ -4329,6 +4543,7 @@
           <w:bCs/>
           <w:spacing w:val="2"/>
           <w:kern w:val="144"/>
+          <w:highlight w:val="yellow"/>
         </w:rPr>
         <w:t xml:space="preserve"> }}</w:t>
       </w:r>
@@ -4372,6 +4587,7 @@
           <w:rFonts w:asciiTheme="majorHAnsi" w:eastAsia="Calibri" w:hAnsiTheme="majorHAnsi" w:cstheme="majorHAnsi"/>
           <w:spacing w:val="2"/>
           <w:kern w:val="144"/>
+          <w:highlight w:val="yellow"/>
           <w:lang w:val="en-US"/>
         </w:rPr>
         <w:lastRenderedPageBreak/>
@@ -4383,6 +4599,7 @@
           <w:rFonts w:asciiTheme="majorHAnsi" w:eastAsia="Calibri" w:hAnsiTheme="majorHAnsi" w:cstheme="majorHAnsi"/>
           <w:spacing w:val="2"/>
           <w:kern w:val="144"/>
+          <w:highlight w:val="yellow"/>
           <w:lang w:val="en-US"/>
         </w:rPr>
         <w:t>title</w:t>
@@ -4393,6 +4610,7 @@
           <w:rFonts w:asciiTheme="majorHAnsi" w:eastAsia="Calibri" w:hAnsiTheme="majorHAnsi" w:cstheme="majorHAnsi"/>
           <w:spacing w:val="2"/>
           <w:kern w:val="144"/>
+          <w:highlight w:val="yellow"/>
           <w:lang w:val="en-US"/>
         </w:rPr>
         <w:t>_case</w:t>
@@ -4403,6 +4621,7 @@
           <w:rFonts w:asciiTheme="majorHAnsi" w:eastAsia="Calibri" w:hAnsiTheme="majorHAnsi" w:cstheme="majorHAnsi"/>
           <w:spacing w:val="2"/>
           <w:kern w:val="144"/>
+          <w:highlight w:val="yellow"/>
           <w:lang w:val="en-US"/>
         </w:rPr>
         <w:t>(</w:t>
@@ -4413,6 +4632,7 @@
           <w:rFonts w:asciiTheme="majorHAnsi" w:eastAsia="Calibri" w:hAnsiTheme="majorHAnsi" w:cstheme="majorHAnsi"/>
           <w:spacing w:val="2"/>
           <w:kern w:val="144"/>
+          <w:highlight w:val="yellow"/>
           <w:lang w:val="en-US"/>
         </w:rPr>
         <w:t>signature_local</w:t>
@@ -4423,6 +4643,7 @@
           <w:rFonts w:asciiTheme="majorHAnsi" w:eastAsia="Calibri" w:hAnsiTheme="majorHAnsi" w:cstheme="majorHAnsi"/>
           <w:spacing w:val="2"/>
           <w:kern w:val="144"/>
+          <w:highlight w:val="yellow"/>
           <w:lang w:val="en-US"/>
         </w:rPr>
         <w:t xml:space="preserve"> | lower) }}, {{</w:t>
@@ -4433,6 +4654,7 @@
           <w:rFonts w:asciiTheme="majorHAnsi" w:eastAsia="Calibri" w:hAnsiTheme="majorHAnsi" w:cstheme="majorHAnsi"/>
           <w:spacing w:val="2"/>
           <w:kern w:val="144"/>
+          <w:highlight w:val="yellow"/>
           <w:lang w:val="en-US"/>
         </w:rPr>
         <w:t>signature_date</w:t>
@@ -4443,9 +4665,19 @@
           <w:rFonts w:asciiTheme="majorHAnsi" w:eastAsia="Calibri" w:hAnsiTheme="majorHAnsi" w:cstheme="majorHAnsi"/>
           <w:spacing w:val="2"/>
           <w:kern w:val="144"/>
+          <w:highlight w:val="yellow"/>
           <w:lang w:val="en-US"/>
         </w:rPr>
-        <w:t xml:space="preserve"> }}.</w:t>
+        <w:t xml:space="preserve"> }}</w:t>
+      </w:r>
+      <w:r>
+        <w:rPr>
+          <w:rFonts w:asciiTheme="majorHAnsi" w:eastAsia="Calibri" w:hAnsiTheme="majorHAnsi" w:cstheme="majorHAnsi"/>
+          <w:spacing w:val="2"/>
+          <w:kern w:val="144"/>
+          <w:lang w:val="en-US"/>
+        </w:rPr>
+        <w:t>.</w:t>
       </w:r>
     </w:p>
     <w:tbl>
@@ -4710,6 +4942,7 @@
                 <w:rFonts w:ascii="Calibri" w:eastAsia="Calibri" w:hAnsi="Calibri" w:cs="Calibri"/>
                 <w:b/>
                 <w:spacing w:val="2"/>
+                <w:highlight w:val="yellow"/>
                 <w:lang w:val="en-US"/>
               </w:rPr>
               <w:t>{{ school</w:t>
@@ -4720,6 +4953,7 @@
                 <w:rFonts w:ascii="Calibri" w:eastAsia="Calibri" w:hAnsi="Calibri" w:cs="Calibri"/>
                 <w:b/>
                 <w:spacing w:val="2"/>
+                <w:highlight w:val="yellow"/>
                 <w:lang w:val="en-US"/>
               </w:rPr>
               <w:t>[“</w:t>
@@ -4730,6 +4964,7 @@
                 <w:rFonts w:ascii="Calibri" w:eastAsia="Calibri" w:hAnsi="Calibri" w:cs="Calibri"/>
                 <w:b/>
                 <w:spacing w:val="2"/>
+                <w:highlight w:val="yellow"/>
                 <w:lang w:val="en-US"/>
               </w:rPr>
               <w:t>legal_name</w:t>
@@ -4740,6 +4975,7 @@
                 <w:rFonts w:ascii="Calibri" w:eastAsia="Calibri" w:hAnsi="Calibri" w:cs="Calibri"/>
                 <w:b/>
                 <w:spacing w:val="2"/>
+                <w:highlight w:val="yellow"/>
                 <w:lang w:val="en-US"/>
               </w:rPr>
               <w:t>”] | upper }}</w:t>
@@ -4974,6 +5210,7 @@
                 <w:b/>
                 <w:spacing w:val="2"/>
                 <w:kern w:val="2"/>
+                <w:highlight w:val="yellow"/>
                 <w:lang w:val="en-US"/>
               </w:rPr>
               <w:t xml:space="preserve">{{ </w:t>
@@ -4985,6 +5222,7 @@
                 <w:b/>
                 <w:spacing w:val="2"/>
                 <w:kern w:val="2"/>
+                <w:highlight w:val="yellow"/>
                 <w:lang w:val="en-US"/>
               </w:rPr>
               <w:t>item.name</w:t>
@@ -4996,6 +5234,7 @@
                 <w:b/>
                 <w:spacing w:val="2"/>
                 <w:kern w:val="2"/>
+                <w:highlight w:val="yellow"/>
                 <w:lang w:val="en-US"/>
               </w:rPr>
               <w:t>.text</w:t>
@@ -5007,6 +5246,7 @@
                 <w:b/>
                 <w:spacing w:val="2"/>
                 <w:kern w:val="2"/>
+                <w:highlight w:val="yellow"/>
                 <w:lang w:val="en-US"/>
               </w:rPr>
               <w:t xml:space="preserve"> | upper }}</w:t>
@@ -5347,6 +5587,7 @@
                 <w:b/>
                 <w:spacing w:val="2"/>
                 <w:kern w:val="2"/>
+                <w:highlight w:val="yellow"/>
                 <w:lang w:val="en-US"/>
               </w:rPr>
             </w:pPr>
@@ -5356,6 +5597,7 @@
                 <w:b/>
                 <w:spacing w:val="2"/>
                 <w:kern w:val="2"/>
+                <w:highlight w:val="yellow"/>
                 <w:lang w:val="en-US"/>
               </w:rPr>
               <w:t xml:space="preserve">Nome: </w:t>
@@ -5367,6 +5609,7 @@
                 <w:b/>
                 <w:spacing w:val="2"/>
                 <w:kern w:val="2"/>
+                <w:highlight w:val="yellow"/>
                 <w:lang w:val="en-US"/>
               </w:rPr>
               <w:t>{{ witnesses</w:t>
@@ -5378,6 +5621,7 @@
                 <w:b/>
                 <w:spacing w:val="2"/>
                 <w:kern w:val="2"/>
+                <w:highlight w:val="yellow"/>
                 <w:lang w:val="en-US"/>
               </w:rPr>
               <w:t>[0].</w:t>
@@ -5389,6 +5633,7 @@
                 <w:b/>
                 <w:spacing w:val="2"/>
                 <w:kern w:val="2"/>
+                <w:highlight w:val="yellow"/>
                 <w:lang w:val="en-US"/>
               </w:rPr>
               <w:t>name.</w:t>
@@ -5399,6 +5644,7 @@
                 <w:b/>
                 <w:spacing w:val="2"/>
                 <w:kern w:val="2"/>
+                <w:highlight w:val="yellow"/>
                 <w:lang w:val="en-US"/>
               </w:rPr>
               <w:t>text</w:t>
@@ -5410,6 +5656,7 @@
                 <w:b/>
                 <w:spacing w:val="2"/>
                 <w:kern w:val="2"/>
+                <w:highlight w:val="yellow"/>
                 <w:lang w:val="en-US"/>
               </w:rPr>
               <w:t xml:space="preserve"> | upper }}</w:t>
@@ -5434,6 +5681,7 @@
                 <w:b/>
                 <w:spacing w:val="2"/>
                 <w:kern w:val="2"/>
+                <w:highlight w:val="yellow"/>
                 <w:lang w:val="en-US"/>
               </w:rPr>
               <w:t xml:space="preserve">CPF: </w:t>
@@ -5445,6 +5693,7 @@
                 <w:b/>
                 <w:spacing w:val="2"/>
                 <w:kern w:val="2"/>
+                <w:highlight w:val="yellow"/>
                 <w:lang w:val="en-US"/>
               </w:rPr>
               <w:t>{{ witnesses</w:t>
@@ -5456,6 +5705,7 @@
                 <w:b/>
                 <w:spacing w:val="2"/>
                 <w:kern w:val="2"/>
+                <w:highlight w:val="yellow"/>
                 <w:lang w:val="en-US"/>
               </w:rPr>
               <w:t>[0].</w:t>
@@ -5467,6 +5717,7 @@
                 <w:b/>
                 <w:spacing w:val="2"/>
                 <w:kern w:val="2"/>
+                <w:highlight w:val="yellow"/>
                 <w:lang w:val="en-US"/>
               </w:rPr>
               <w:t>cpf</w:t>
@@ -5478,6 +5729,7 @@
                 <w:b/>
                 <w:spacing w:val="2"/>
                 <w:kern w:val="2"/>
+                <w:highlight w:val="yellow"/>
                 <w:lang w:val="en-US"/>
               </w:rPr>
               <w:t xml:space="preserve"> | upper }}</w:t>
@@ -5599,11 +5851,15 @@
           </w:p>
           <w:p>
             <w:pPr>
+              <w:keepNext/>
+              <w:spacing w:line="240" w:lineRule="auto"/>
+              <w:ind w:firstLine="416"/>
               <w:rPr>
                 <w:rFonts w:ascii="Calibri" w:eastAsia="Calibri" w:hAnsi="Calibri" w:cs="Calibri"/>
                 <w:b/>
                 <w:spacing w:val="2"/>
                 <w:kern w:val="2"/>
+                <w:highlight w:val="yellow"/>
                 <w:lang w:val="en-US"/>
               </w:rPr>
             </w:pPr>
@@ -5613,6 +5869,7 @@
                 <w:b/>
                 <w:spacing w:val="2"/>
                 <w:kern w:val="2"/>
+                <w:highlight w:val="yellow"/>
                 <w:lang w:val="en-US"/>
               </w:rPr>
               <w:t xml:space="preserve">Nome: </w:t>
@@ -5624,6 +5881,7 @@
                 <w:b/>
                 <w:spacing w:val="2"/>
                 <w:kern w:val="2"/>
+                <w:highlight w:val="yellow"/>
                 <w:lang w:val="en-US"/>
               </w:rPr>
               <w:t>{{ witnesses</w:t>
@@ -5635,6 +5893,7 @@
                 <w:b/>
                 <w:spacing w:val="2"/>
                 <w:kern w:val="2"/>
+                <w:highlight w:val="yellow"/>
                 <w:lang w:val="en-US"/>
               </w:rPr>
               <w:t>[1].</w:t>
@@ -5646,6 +5905,7 @@
                 <w:b/>
                 <w:spacing w:val="2"/>
                 <w:kern w:val="2"/>
+                <w:highlight w:val="yellow"/>
                 <w:lang w:val="en-US"/>
               </w:rPr>
               <w:t>name.</w:t>
@@ -5656,6 +5916,7 @@
                 <w:b/>
                 <w:spacing w:val="2"/>
                 <w:kern w:val="2"/>
+                <w:highlight w:val="yellow"/>
                 <w:lang w:val="en-US"/>
               </w:rPr>
               <w:t>text</w:t>
@@ -5667,6 +5928,7 @@
                 <w:b/>
                 <w:spacing w:val="2"/>
                 <w:kern w:val="2"/>
+                <w:highlight w:val="yellow"/>
                 <w:lang w:val="en-US"/>
               </w:rPr>
               <w:t xml:space="preserve"> | upper }}</w:t>
@@ -5691,6 +5953,7 @@
                 <w:b/>
                 <w:spacing w:val="2"/>
                 <w:kern w:val="2"/>
+                <w:highlight w:val="yellow"/>
                 <w:lang w:val="en-US"/>
               </w:rPr>
               <w:t xml:space="preserve">CPF: </w:t>
@@ -5702,6 +5965,7 @@
                 <w:b/>
                 <w:spacing w:val="2"/>
                 <w:kern w:val="2"/>
+                <w:highlight w:val="yellow"/>
                 <w:lang w:val="en-US"/>
               </w:rPr>
               <w:t>{{ witnesses</w:t>
@@ -5713,6 +5977,7 @@
                 <w:b/>
                 <w:spacing w:val="2"/>
                 <w:kern w:val="2"/>
+                <w:highlight w:val="yellow"/>
                 <w:lang w:val="en-US"/>
               </w:rPr>
               <w:t>[1].</w:t>
@@ -5724,6 +5989,7 @@
                 <w:b/>
                 <w:spacing w:val="2"/>
                 <w:kern w:val="2"/>
+                <w:highlight w:val="yellow"/>
                 <w:lang w:val="en-US"/>
               </w:rPr>
               <w:t>cpf</w:t>
@@ -5735,6 +6001,7 @@
                 <w:b/>
                 <w:spacing w:val="2"/>
                 <w:kern w:val="2"/>
+                <w:highlight w:val="yellow"/>
                 <w:lang w:val="en-US"/>
               </w:rPr>
               <w:t xml:space="preserve"> | upper }}</w:t>
@@ -5829,8 +6096,8 @@
       </w:pPr>
     </w:p>
     <w:sectPr>
-      <w:headerReference w:type="default" r:id="rId7"/>
-      <w:footerReference w:type="default" r:id="rId8"/>
+      <w:headerReference w:type="default" r:id="rId8"/>
+      <w:footerReference w:type="default" r:id="rId9"/>
       <w:pgSz w:w="11909" w:h="16834"/>
       <w:pgMar w:top="2267" w:right="850" w:bottom="850" w:left="1700" w:header="850" w:footer="850" w:gutter="0"/>
       <w:pgNumType w:start="1"/>
@@ -8277,4 +8544,16 @@
   </a:objectDefaults>
   <a:extraClrSchemeLst/>
 </a:theme>
+</file>
+
+<file path=customXml/item1.xml><?xml version="1.0" encoding="utf-8"?>
+<b:Sources xmlns:b="http://schemas.openxmlformats.org/officeDocument/2006/bibliography" xmlns="http://schemas.openxmlformats.org/officeDocument/2006/bibliography" SelectedStyle="\APASixthEditionOfficeOnline.xsl" StyleName="APA" Version="6"/>
+</file>
+
+<file path=customXml/itemProps1.xml><?xml version="1.0" encoding="utf-8"?>
+<ds:datastoreItem xmlns:ds="http://schemas.openxmlformats.org/officeDocument/2006/customXml" ds:itemID="{59012F1E-2975-482A-854F-D2EB66D63719}">
+  <ds:schemaRefs>
+    <ds:schemaRef ds:uri="http://schemas.openxmlformats.org/officeDocument/2006/bibliography"/>
+  </ds:schemaRefs>
+</ds:datastoreItem>
 </file>
</xml_diff>

<commit_message>
el-286: acerto na formatacao da hora no docx
</commit_message>
<xml_diff>
--- a/docassemble/docassemble/brcomeducalegal/data/templates/contrato-socializacao-atividades-ludicas.docx
+++ b/docassemble/docassemble/brcomeducalegal/data/templates/contrato-socializacao-atividades-ludicas.docx
@@ -4,8 +4,6 @@
   <w:body>
     <w:p>
       <w:pPr>
-        <w:spacing w:before="300" w:after="300" w:line="300" w:lineRule="auto"/>
-        <w:jc w:val="center"/>
         <w:rPr>
           <w:rFonts w:asciiTheme="majorHAnsi" w:eastAsia="Calibri" w:hAnsiTheme="majorHAnsi" w:cstheme="majorHAnsi"/>
           <w:b/>
@@ -2084,7 +2082,6 @@
                 <w:rFonts w:ascii="Calibri" w:eastAsia="Calibri" w:hAnsi="Calibri" w:cs="Calibri"/>
                 <w:spacing w:val="2"/>
               </w:rPr>
-              <w:lastRenderedPageBreak/>
               <w:t xml:space="preserve">{%p </w:t>
             </w:r>
             <w:proofErr w:type="spellStart"/>
@@ -2147,6 +2144,7 @@
                 <w:rFonts w:ascii="Calibri" w:eastAsia="Calibri" w:hAnsi="Calibri" w:cs="Calibri"/>
                 <w:spacing w:val="2"/>
               </w:rPr>
+              <w:lastRenderedPageBreak/>
               <w:t>Dados de contato do gestor do Contrato:</w:t>
             </w:r>
           </w:p>
@@ -2866,34 +2864,173 @@
           <w:spacing w:val="2"/>
           <w:kern w:val="144"/>
         </w:rPr>
+        <w:t xml:space="preserve">A execução dos Serviços ocorrerá nas dependências da </w:t>
+      </w:r>
+      <w:r>
+        <w:rPr>
+          <w:rFonts w:asciiTheme="majorHAnsi" w:eastAsia="Calibri" w:hAnsiTheme="majorHAnsi" w:cstheme="majorHAnsi"/>
+          <w:b/>
+          <w:spacing w:val="2"/>
+          <w:kern w:val="144"/>
+        </w:rPr>
+        <w:t>CONTRATADA</w:t>
+      </w:r>
+      <w:r>
+        <w:rPr>
+          <w:rFonts w:asciiTheme="majorHAnsi" w:eastAsia="Calibri" w:hAnsiTheme="majorHAnsi" w:cstheme="majorHAnsi"/>
+          <w:spacing w:val="2"/>
+          <w:kern w:val="144"/>
+        </w:rPr>
+        <w:t>, n</w:t>
+      </w:r>
+      <w:r>
+        <w:rPr>
+          <w:rFonts w:asciiTheme="majorHAnsi" w:eastAsia="Calibri" w:hAnsiTheme="majorHAnsi" w:cstheme="majorHAnsi"/>
+          <w:spacing w:val="2"/>
+          <w:kern w:val="144"/>
+        </w:rPr>
+        <w:t xml:space="preserve">o endereço </w:t>
+      </w:r>
+      <w:r>
+        <w:rPr>
+          <w:rFonts w:asciiTheme="majorHAnsi" w:hAnsiTheme="majorHAnsi" w:cstheme="majorHAnsi"/>
+          <w:spacing w:val="2"/>
+          <w:highlight w:val="yellow"/>
+          <w:lang w:val="en-US"/>
+        </w:rPr>
+        <w:t xml:space="preserve">{{ </w:t>
+      </w:r>
+      <w:proofErr w:type="spellStart"/>
+      <w:r>
+        <w:rPr>
+          <w:rFonts w:asciiTheme="majorHAnsi" w:hAnsiTheme="majorHAnsi" w:cstheme="majorHAnsi"/>
+          <w:spacing w:val="2"/>
+          <w:highlight w:val="yellow"/>
+          <w:lang w:val="en-US"/>
+        </w:rPr>
+        <w:t>title_case</w:t>
+      </w:r>
+      <w:proofErr w:type="spellEnd"/>
+      <w:r>
+        <w:rPr>
+          <w:rFonts w:asciiTheme="majorHAnsi" w:hAnsiTheme="majorHAnsi" w:cstheme="majorHAnsi"/>
+          <w:spacing w:val="2"/>
+          <w:highlight w:val="yellow"/>
+          <w:lang w:val="en-US"/>
+        </w:rPr>
+        <w:t>(</w:t>
+      </w:r>
+      <w:proofErr w:type="spellStart"/>
+      <w:r>
+        <w:rPr>
+          <w:rFonts w:asciiTheme="majorHAnsi" w:hAnsiTheme="majorHAnsi" w:cstheme="majorHAnsi"/>
+          <w:spacing w:val="2"/>
+          <w:highlight w:val="yellow"/>
+          <w:lang w:val="en-US"/>
+        </w:rPr>
+        <w:t>services_location.street_name</w:t>
+      </w:r>
+      <w:proofErr w:type="spellEnd"/>
+      <w:r>
+        <w:rPr>
+          <w:rFonts w:asciiTheme="majorHAnsi" w:hAnsiTheme="majorHAnsi" w:cstheme="majorHAnsi"/>
+          <w:spacing w:val="2"/>
+          <w:highlight w:val="yellow"/>
+          <w:lang w:val="en-US"/>
+        </w:rPr>
+        <w:t xml:space="preserve"> | lower) }}, n.º {{ </w:t>
+      </w:r>
+      <w:proofErr w:type="spellStart"/>
+      <w:r>
+        <w:rPr>
+          <w:rFonts w:asciiTheme="majorHAnsi" w:hAnsiTheme="majorHAnsi" w:cstheme="majorHAnsi"/>
+          <w:spacing w:val="2"/>
+          <w:highlight w:val="yellow"/>
+          <w:lang w:val="en-US"/>
+        </w:rPr>
+        <w:t>services_location.street_number</w:t>
+      </w:r>
+      <w:proofErr w:type="spellEnd"/>
+      <w:r>
+        <w:rPr>
+          <w:rFonts w:asciiTheme="majorHAnsi" w:hAnsiTheme="majorHAnsi" w:cstheme="majorHAnsi"/>
+          <w:spacing w:val="2"/>
+          <w:highlight w:val="yellow"/>
+          <w:lang w:val="en-US"/>
+        </w:rPr>
+        <w:t xml:space="preserve"> }}{% if </w:t>
+      </w:r>
+      <w:proofErr w:type="spellStart"/>
+      <w:r>
+        <w:rPr>
+          <w:rFonts w:asciiTheme="majorHAnsi" w:hAnsiTheme="majorHAnsi" w:cstheme="majorHAnsi"/>
+          <w:spacing w:val="2"/>
+          <w:highlight w:val="yellow"/>
+          <w:lang w:val="en-US"/>
+        </w:rPr>
+        <w:t>services_location.unit</w:t>
+      </w:r>
+      <w:proofErr w:type="spellEnd"/>
+      <w:r>
+        <w:rPr>
+          <w:rFonts w:asciiTheme="majorHAnsi" w:hAnsiTheme="majorHAnsi" w:cstheme="majorHAnsi"/>
+          <w:spacing w:val="2"/>
+          <w:highlight w:val="yellow"/>
+          <w:lang w:val="en-US"/>
+        </w:rPr>
+        <w:t xml:space="preserve"> %}, {{ </w:t>
+      </w:r>
+      <w:proofErr w:type="spellStart"/>
+      <w:r>
+        <w:rPr>
+          <w:rFonts w:asciiTheme="majorHAnsi" w:hAnsiTheme="majorHAnsi" w:cstheme="majorHAnsi"/>
+          <w:spacing w:val="2"/>
+          <w:highlight w:val="yellow"/>
+          <w:lang w:val="en-US"/>
+        </w:rPr>
+        <w:t>services_location.unit</w:t>
+      </w:r>
+      <w:proofErr w:type="spellEnd"/>
+      <w:r>
+        <w:rPr>
+          <w:rFonts w:asciiTheme="majorHAnsi" w:hAnsiTheme="majorHAnsi" w:cstheme="majorHAnsi"/>
+          <w:spacing w:val="2"/>
+          <w:highlight w:val="yellow"/>
+          <w:lang w:val="en-US"/>
+        </w:rPr>
+        <w:t xml:space="preserve"> | lower }}{% endif %}, Bairro {{ </w:t>
+      </w:r>
+      <w:proofErr w:type="spellStart"/>
+      <w:r>
+        <w:rPr>
+          <w:rFonts w:asciiTheme="majorHAnsi" w:hAnsiTheme="majorHAnsi" w:cstheme="majorHAnsi"/>
+          <w:spacing w:val="2"/>
+          <w:highlight w:val="yellow"/>
+          <w:lang w:val="en-US"/>
+        </w:rPr>
+        <w:t>title_case</w:t>
+      </w:r>
+      <w:proofErr w:type="spellEnd"/>
+      <w:r>
+        <w:rPr>
+          <w:rFonts w:asciiTheme="majorHAnsi" w:hAnsiTheme="majorHAnsi" w:cstheme="majorHAnsi"/>
+          <w:spacing w:val="2"/>
+          <w:highlight w:val="yellow"/>
+          <w:lang w:val="en-US"/>
+        </w:rPr>
+        <w:t xml:space="preserve"> </w:t>
+      </w:r>
+      <w:r>
+        <w:rPr>
+          <w:rFonts w:asciiTheme="majorHAnsi" w:hAnsiTheme="majorHAnsi" w:cstheme="majorHAnsi"/>
+          <w:spacing w:val="2"/>
+          <w:highlight w:val="yellow"/>
+          <w:lang w:val="en-US"/>
+        </w:rPr>
         <w:lastRenderedPageBreak/>
-        <w:t xml:space="preserve">A execução dos Serviços ocorrerá nas dependências da </w:t>
-      </w:r>
-      <w:r>
-        <w:rPr>
-          <w:rFonts w:asciiTheme="majorHAnsi" w:eastAsia="Calibri" w:hAnsiTheme="majorHAnsi" w:cstheme="majorHAnsi"/>
-          <w:b/>
-          <w:spacing w:val="2"/>
-          <w:kern w:val="144"/>
-        </w:rPr>
-        <w:t>CONTRATADA</w:t>
-      </w:r>
-      <w:r>
-        <w:rPr>
-          <w:rFonts w:asciiTheme="majorHAnsi" w:eastAsia="Calibri" w:hAnsiTheme="majorHAnsi" w:cstheme="majorHAnsi"/>
-          <w:spacing w:val="2"/>
-          <w:kern w:val="144"/>
-        </w:rPr>
-        <w:t>, n</w:t>
-      </w:r>
-      <w:r>
-        <w:rPr>
-          <w:rFonts w:asciiTheme="majorHAnsi" w:eastAsia="Calibri" w:hAnsiTheme="majorHAnsi" w:cstheme="majorHAnsi"/>
-          <w:spacing w:val="2"/>
-          <w:kern w:val="144"/>
-        </w:rPr>
-        <w:t xml:space="preserve">o endereço </w:t>
-      </w:r>
+        <w:t>(</w:t>
+      </w:r>
+      <w:proofErr w:type="spellStart"/>
       <w:r>
         <w:rPr>
           <w:rFonts w:asciiTheme="majorHAnsi" w:hAnsiTheme="majorHAnsi" w:cstheme="majorHAnsi"/>
@@ -2901,291 +3038,188 @@
           <w:highlight w:val="yellow"/>
           <w:lang w:val="en-US"/>
         </w:rPr>
+        <w:t>services_location.neighborhood</w:t>
+      </w:r>
+      <w:proofErr w:type="spellEnd"/>
+      <w:r>
+        <w:rPr>
+          <w:rFonts w:asciiTheme="majorHAnsi" w:hAnsiTheme="majorHAnsi" w:cstheme="majorHAnsi"/>
+          <w:spacing w:val="2"/>
+          <w:highlight w:val="yellow"/>
+          <w:lang w:val="en-US"/>
+        </w:rPr>
+        <w:t xml:space="preserve"> | lower) }}, {{ </w:t>
+      </w:r>
+      <w:proofErr w:type="spellStart"/>
+      <w:r>
+        <w:rPr>
+          <w:rFonts w:asciiTheme="majorHAnsi" w:hAnsiTheme="majorHAnsi" w:cstheme="majorHAnsi"/>
+          <w:spacing w:val="2"/>
+          <w:highlight w:val="yellow"/>
+          <w:lang w:val="en-US"/>
+        </w:rPr>
+        <w:t>title_case</w:t>
+      </w:r>
+      <w:proofErr w:type="spellEnd"/>
+      <w:r>
+        <w:rPr>
+          <w:rFonts w:asciiTheme="majorHAnsi" w:hAnsiTheme="majorHAnsi" w:cstheme="majorHAnsi"/>
+          <w:spacing w:val="2"/>
+          <w:highlight w:val="yellow"/>
+          <w:lang w:val="en-US"/>
+        </w:rPr>
+        <w:t>(</w:t>
+      </w:r>
+      <w:proofErr w:type="spellStart"/>
+      <w:r>
+        <w:rPr>
+          <w:rFonts w:asciiTheme="majorHAnsi" w:hAnsiTheme="majorHAnsi" w:cstheme="majorHAnsi"/>
+          <w:spacing w:val="2"/>
+          <w:highlight w:val="yellow"/>
+          <w:lang w:val="en-US"/>
+        </w:rPr>
+        <w:t>services_location.city</w:t>
+      </w:r>
+      <w:proofErr w:type="spellEnd"/>
+      <w:r>
+        <w:rPr>
+          <w:rFonts w:asciiTheme="majorHAnsi" w:hAnsiTheme="majorHAnsi" w:cstheme="majorHAnsi"/>
+          <w:spacing w:val="2"/>
+          <w:highlight w:val="yellow"/>
+          <w:lang w:val="en-US"/>
+        </w:rPr>
+        <w:t xml:space="preserve"> | lower)}}/{{ </w:t>
+      </w:r>
+      <w:proofErr w:type="spellStart"/>
+      <w:r>
+        <w:rPr>
+          <w:rFonts w:asciiTheme="majorHAnsi" w:hAnsiTheme="majorHAnsi" w:cstheme="majorHAnsi"/>
+          <w:spacing w:val="2"/>
+          <w:highlight w:val="yellow"/>
+          <w:lang w:val="en-US"/>
+        </w:rPr>
+        <w:t>services_location.state</w:t>
+      </w:r>
+      <w:proofErr w:type="spellEnd"/>
+      <w:r>
+        <w:rPr>
+          <w:rFonts w:asciiTheme="majorHAnsi" w:hAnsiTheme="majorHAnsi" w:cstheme="majorHAnsi"/>
+          <w:spacing w:val="2"/>
+          <w:highlight w:val="yellow"/>
+          <w:lang w:val="en-US"/>
+        </w:rPr>
+        <w:t>}}, CEP {{ services_location.zip }}</w:t>
+      </w:r>
+      <w:r>
+        <w:rPr>
+          <w:rFonts w:asciiTheme="majorHAnsi" w:eastAsia="Calibri" w:hAnsiTheme="majorHAnsi" w:cstheme="majorHAnsi"/>
+          <w:spacing w:val="2"/>
+          <w:kern w:val="144"/>
+          <w:highlight w:val="yellow"/>
+        </w:rPr>
+        <w:t xml:space="preserve">, das </w:t>
+      </w:r>
+      <w:r>
+        <w:rPr>
+          <w:rFonts w:asciiTheme="majorHAnsi" w:eastAsia="Calibri" w:hAnsiTheme="majorHAnsi" w:cstheme="majorHAnsi"/>
+          <w:spacing w:val="2"/>
+          <w:kern w:val="144"/>
+          <w:highlight w:val="yellow"/>
+        </w:rPr>
         <w:t xml:space="preserve">{{ </w:t>
       </w:r>
       <w:proofErr w:type="spellStart"/>
       <w:r>
         <w:rPr>
-          <w:rFonts w:asciiTheme="majorHAnsi" w:hAnsiTheme="majorHAnsi" w:cstheme="majorHAnsi"/>
-          <w:spacing w:val="2"/>
-          <w:highlight w:val="yellow"/>
-          <w:lang w:val="en-US"/>
-        </w:rPr>
-        <w:t>title_case</w:t>
+          <w:rFonts w:asciiTheme="majorHAnsi" w:eastAsia="Calibri" w:hAnsiTheme="majorHAnsi" w:cstheme="majorHAnsi"/>
+          <w:spacing w:val="2"/>
+          <w:kern w:val="144"/>
+          <w:highlight w:val="yellow"/>
+        </w:rPr>
+        <w:t>horaInicioExecucaoServicosFormatada</w:t>
       </w:r>
       <w:proofErr w:type="spellEnd"/>
       <w:r>
         <w:rPr>
-          <w:rFonts w:asciiTheme="majorHAnsi" w:hAnsiTheme="majorHAnsi" w:cstheme="majorHAnsi"/>
-          <w:spacing w:val="2"/>
-          <w:highlight w:val="yellow"/>
-          <w:lang w:val="en-US"/>
-        </w:rPr>
-        <w:t>(</w:t>
+          <w:rFonts w:asciiTheme="majorHAnsi" w:eastAsia="Calibri" w:hAnsiTheme="majorHAnsi" w:cstheme="majorHAnsi"/>
+          <w:spacing w:val="2"/>
+          <w:kern w:val="144"/>
+          <w:highlight w:val="yellow"/>
+        </w:rPr>
+        <w:t xml:space="preserve"> </w:t>
+      </w:r>
+      <w:r>
+        <w:rPr>
+          <w:rFonts w:asciiTheme="majorHAnsi" w:eastAsia="Calibri" w:hAnsiTheme="majorHAnsi" w:cstheme="majorHAnsi"/>
+          <w:spacing w:val="2"/>
+          <w:kern w:val="144"/>
+          <w:highlight w:val="yellow"/>
+        </w:rPr>
+        <w:t>}}</w:t>
+      </w:r>
+      <w:r>
+        <w:rPr>
+          <w:rFonts w:asciiTheme="majorHAnsi" w:eastAsia="Calibri" w:hAnsiTheme="majorHAnsi" w:cstheme="majorHAnsi"/>
+          <w:spacing w:val="2"/>
+          <w:kern w:val="144"/>
+          <w:highlight w:val="yellow"/>
+        </w:rPr>
+        <w:t xml:space="preserve"> às </w:t>
+      </w:r>
+      <w:r>
+        <w:rPr>
+          <w:rFonts w:asciiTheme="majorHAnsi" w:eastAsia="Calibri" w:hAnsiTheme="majorHAnsi" w:cstheme="majorHAnsi"/>
+          <w:spacing w:val="2"/>
+          <w:kern w:val="144"/>
+          <w:highlight w:val="yellow"/>
+        </w:rPr>
+        <w:t xml:space="preserve">{{ </w:t>
       </w:r>
       <w:proofErr w:type="spellStart"/>
       <w:r>
         <w:rPr>
-          <w:rFonts w:asciiTheme="majorHAnsi" w:hAnsiTheme="majorHAnsi" w:cstheme="majorHAnsi"/>
-          <w:spacing w:val="2"/>
-          <w:highlight w:val="yellow"/>
-          <w:lang w:val="en-US"/>
-        </w:rPr>
-        <w:t>services_location.street_name</w:t>
+          <w:rFonts w:asciiTheme="majorHAnsi" w:eastAsia="Calibri" w:hAnsiTheme="majorHAnsi" w:cstheme="majorHAnsi"/>
+          <w:spacing w:val="2"/>
+          <w:kern w:val="144"/>
+          <w:highlight w:val="yellow"/>
+        </w:rPr>
+        <w:t>horaFimExecucaoServicosFormatada</w:t>
       </w:r>
       <w:proofErr w:type="spellEnd"/>
       <w:r>
         <w:rPr>
-          <w:rFonts w:asciiTheme="majorHAnsi" w:hAnsiTheme="majorHAnsi" w:cstheme="majorHAnsi"/>
-          <w:spacing w:val="2"/>
-          <w:highlight w:val="yellow"/>
-          <w:lang w:val="en-US"/>
-        </w:rPr>
-        <w:t xml:space="preserve"> | lower) }}, n.º {{ </w:t>
-      </w:r>
-      <w:proofErr w:type="spellStart"/>
-      <w:r>
-        <w:rPr>
-          <w:rFonts w:asciiTheme="majorHAnsi" w:hAnsiTheme="majorHAnsi" w:cstheme="majorHAnsi"/>
-          <w:spacing w:val="2"/>
-          <w:highlight w:val="yellow"/>
-          <w:lang w:val="en-US"/>
-        </w:rPr>
-        <w:t>services_location.street_number</w:t>
-      </w:r>
-      <w:proofErr w:type="spellEnd"/>
-      <w:r>
-        <w:rPr>
-          <w:rFonts w:asciiTheme="majorHAnsi" w:hAnsiTheme="majorHAnsi" w:cstheme="majorHAnsi"/>
-          <w:spacing w:val="2"/>
-          <w:highlight w:val="yellow"/>
-          <w:lang w:val="en-US"/>
-        </w:rPr>
-        <w:t xml:space="preserve"> }}{% if </w:t>
-      </w:r>
-      <w:proofErr w:type="spellStart"/>
-      <w:r>
-        <w:rPr>
-          <w:rFonts w:asciiTheme="majorHAnsi" w:hAnsiTheme="majorHAnsi" w:cstheme="majorHAnsi"/>
-          <w:spacing w:val="2"/>
-          <w:highlight w:val="yellow"/>
-          <w:lang w:val="en-US"/>
-        </w:rPr>
-        <w:t>services_location.unit</w:t>
-      </w:r>
-      <w:proofErr w:type="spellEnd"/>
-      <w:r>
-        <w:rPr>
-          <w:rFonts w:asciiTheme="majorHAnsi" w:hAnsiTheme="majorHAnsi" w:cstheme="majorHAnsi"/>
-          <w:spacing w:val="2"/>
-          <w:highlight w:val="yellow"/>
-          <w:lang w:val="en-US"/>
-        </w:rPr>
-        <w:t xml:space="preserve"> %}, {{ </w:t>
-      </w:r>
-      <w:proofErr w:type="spellStart"/>
-      <w:r>
-        <w:rPr>
-          <w:rFonts w:asciiTheme="majorHAnsi" w:hAnsiTheme="majorHAnsi" w:cstheme="majorHAnsi"/>
-          <w:spacing w:val="2"/>
-          <w:highlight w:val="yellow"/>
-          <w:lang w:val="en-US"/>
-        </w:rPr>
-        <w:t>services_location.unit</w:t>
-      </w:r>
-      <w:proofErr w:type="spellEnd"/>
-      <w:r>
-        <w:rPr>
-          <w:rFonts w:asciiTheme="majorHAnsi" w:hAnsiTheme="majorHAnsi" w:cstheme="majorHAnsi"/>
-          <w:spacing w:val="2"/>
-          <w:highlight w:val="yellow"/>
-          <w:lang w:val="en-US"/>
-        </w:rPr>
-        <w:t xml:space="preserve"> | lower }}{% endif %}, Bairro {{ </w:t>
-      </w:r>
-      <w:proofErr w:type="spellStart"/>
-      <w:r>
-        <w:rPr>
-          <w:rFonts w:asciiTheme="majorHAnsi" w:hAnsiTheme="majorHAnsi" w:cstheme="majorHAnsi"/>
-          <w:spacing w:val="2"/>
-          <w:highlight w:val="yellow"/>
-          <w:lang w:val="en-US"/>
-        </w:rPr>
-        <w:t>title_case</w:t>
-      </w:r>
-      <w:proofErr w:type="spellEnd"/>
-      <w:r>
-        <w:rPr>
-          <w:rFonts w:asciiTheme="majorHAnsi" w:hAnsiTheme="majorHAnsi" w:cstheme="majorHAnsi"/>
-          <w:spacing w:val="2"/>
-          <w:highlight w:val="yellow"/>
-          <w:lang w:val="en-US"/>
-        </w:rPr>
-        <w:t xml:space="preserve"> (</w:t>
-      </w:r>
-      <w:proofErr w:type="spellStart"/>
-      <w:r>
-        <w:rPr>
-          <w:rFonts w:asciiTheme="majorHAnsi" w:hAnsiTheme="majorHAnsi" w:cstheme="majorHAnsi"/>
-          <w:spacing w:val="2"/>
-          <w:highlight w:val="yellow"/>
-          <w:lang w:val="en-US"/>
-        </w:rPr>
-        <w:t>services_location.neighborhood</w:t>
-      </w:r>
-      <w:proofErr w:type="spellEnd"/>
-      <w:r>
-        <w:rPr>
-          <w:rFonts w:asciiTheme="majorHAnsi" w:hAnsiTheme="majorHAnsi" w:cstheme="majorHAnsi"/>
-          <w:spacing w:val="2"/>
-          <w:highlight w:val="yellow"/>
-          <w:lang w:val="en-US"/>
-        </w:rPr>
-        <w:t xml:space="preserve"> | lower) }}, {{ </w:t>
-      </w:r>
-      <w:proofErr w:type="spellStart"/>
-      <w:r>
-        <w:rPr>
-          <w:rFonts w:asciiTheme="majorHAnsi" w:hAnsiTheme="majorHAnsi" w:cstheme="majorHAnsi"/>
-          <w:spacing w:val="2"/>
-          <w:highlight w:val="yellow"/>
-          <w:lang w:val="en-US"/>
-        </w:rPr>
-        <w:t>title_case</w:t>
-      </w:r>
-      <w:proofErr w:type="spellEnd"/>
-      <w:r>
-        <w:rPr>
-          <w:rFonts w:asciiTheme="majorHAnsi" w:hAnsiTheme="majorHAnsi" w:cstheme="majorHAnsi"/>
-          <w:spacing w:val="2"/>
-          <w:highlight w:val="yellow"/>
-          <w:lang w:val="en-US"/>
-        </w:rPr>
-        <w:t>(</w:t>
-      </w:r>
-      <w:proofErr w:type="spellStart"/>
-      <w:r>
-        <w:rPr>
-          <w:rFonts w:asciiTheme="majorHAnsi" w:hAnsiTheme="majorHAnsi" w:cstheme="majorHAnsi"/>
-          <w:spacing w:val="2"/>
-          <w:highlight w:val="yellow"/>
-          <w:lang w:val="en-US"/>
-        </w:rPr>
-        <w:t>services_location.city</w:t>
-      </w:r>
-      <w:proofErr w:type="spellEnd"/>
-      <w:r>
-        <w:rPr>
-          <w:rFonts w:asciiTheme="majorHAnsi" w:hAnsiTheme="majorHAnsi" w:cstheme="majorHAnsi"/>
-          <w:spacing w:val="2"/>
-          <w:highlight w:val="yellow"/>
-          <w:lang w:val="en-US"/>
-        </w:rPr>
-        <w:t xml:space="preserve"> | lower)}}/{{ </w:t>
-      </w:r>
-      <w:proofErr w:type="spellStart"/>
-      <w:r>
-        <w:rPr>
-          <w:rFonts w:asciiTheme="majorHAnsi" w:hAnsiTheme="majorHAnsi" w:cstheme="majorHAnsi"/>
-          <w:spacing w:val="2"/>
-          <w:highlight w:val="yellow"/>
-          <w:lang w:val="en-US"/>
-        </w:rPr>
-        <w:t>services_location.state</w:t>
-      </w:r>
-      <w:proofErr w:type="spellEnd"/>
-      <w:r>
-        <w:rPr>
-          <w:rFonts w:asciiTheme="majorHAnsi" w:hAnsiTheme="majorHAnsi" w:cstheme="majorHAnsi"/>
-          <w:spacing w:val="2"/>
-          <w:highlight w:val="yellow"/>
-          <w:lang w:val="en-US"/>
-        </w:rPr>
-        <w:t>}}, CEP {{ services_location.zip }}</w:t>
-      </w:r>
-      <w:r>
-        <w:rPr>
-          <w:rFonts w:asciiTheme="majorHAnsi" w:eastAsia="Calibri" w:hAnsiTheme="majorHAnsi" w:cstheme="majorHAnsi"/>
-          <w:spacing w:val="2"/>
-          <w:kern w:val="144"/>
-          <w:highlight w:val="yellow"/>
-        </w:rPr>
-        <w:t xml:space="preserve">, das </w:t>
-      </w:r>
-      <w:r>
-        <w:rPr>
-          <w:rFonts w:asciiTheme="majorHAnsi" w:eastAsia="Calibri" w:hAnsiTheme="majorHAnsi" w:cstheme="majorHAnsi"/>
-          <w:spacing w:val="2"/>
-          <w:kern w:val="144"/>
-          <w:highlight w:val="yellow"/>
-        </w:rPr>
-        <w:t xml:space="preserve">{{ </w:t>
-      </w:r>
-      <w:proofErr w:type="spellStart"/>
-      <w:r>
-        <w:rPr>
-          <w:rFonts w:asciiTheme="majorHAnsi" w:eastAsia="Calibri" w:hAnsiTheme="majorHAnsi" w:cstheme="majorHAnsi"/>
-          <w:spacing w:val="2"/>
-          <w:kern w:val="144"/>
-          <w:highlight w:val="yellow"/>
-        </w:rPr>
-        <w:t>horaInicioExecucaoServicos</w:t>
-      </w:r>
-      <w:proofErr w:type="spellEnd"/>
-      <w:r>
-        <w:rPr>
-          <w:rFonts w:asciiTheme="majorHAnsi" w:eastAsia="Calibri" w:hAnsiTheme="majorHAnsi" w:cstheme="majorHAnsi"/>
-          <w:spacing w:val="2"/>
-          <w:kern w:val="144"/>
-          <w:highlight w:val="yellow"/>
-        </w:rPr>
-        <w:t xml:space="preserve"> }}</w:t>
-      </w:r>
-      <w:r>
-        <w:rPr>
-          <w:rFonts w:asciiTheme="majorHAnsi" w:eastAsia="Calibri" w:hAnsiTheme="majorHAnsi" w:cstheme="majorHAnsi"/>
-          <w:spacing w:val="2"/>
-          <w:kern w:val="144"/>
-          <w:highlight w:val="yellow"/>
-        </w:rPr>
-        <w:t xml:space="preserve"> às </w:t>
-      </w:r>
-      <w:r>
-        <w:rPr>
-          <w:rFonts w:asciiTheme="majorHAnsi" w:eastAsia="Calibri" w:hAnsiTheme="majorHAnsi" w:cstheme="majorHAnsi"/>
-          <w:spacing w:val="2"/>
-          <w:kern w:val="144"/>
-          <w:highlight w:val="yellow"/>
-        </w:rPr>
-        <w:t xml:space="preserve">{{ </w:t>
-      </w:r>
-      <w:proofErr w:type="spellStart"/>
-      <w:r>
-        <w:rPr>
-          <w:rFonts w:asciiTheme="majorHAnsi" w:eastAsia="Calibri" w:hAnsiTheme="majorHAnsi" w:cstheme="majorHAnsi"/>
-          <w:spacing w:val="2"/>
-          <w:kern w:val="144"/>
-          <w:highlight w:val="yellow"/>
-        </w:rPr>
-        <w:t>horaFimExecucaoServicos</w:t>
-      </w:r>
-      <w:proofErr w:type="spellEnd"/>
-      <w:r>
-        <w:rPr>
-          <w:rFonts w:asciiTheme="majorHAnsi" w:eastAsia="Calibri" w:hAnsiTheme="majorHAnsi" w:cstheme="majorHAnsi"/>
-          <w:spacing w:val="2"/>
-          <w:kern w:val="144"/>
-          <w:highlight w:val="yellow"/>
-        </w:rPr>
-        <w:t xml:space="preserve"> }}</w:t>
-      </w:r>
-      <w:r>
-        <w:rPr>
-          <w:rFonts w:asciiTheme="majorHAnsi" w:eastAsia="Calibri" w:hAnsiTheme="majorHAnsi" w:cstheme="majorHAnsi"/>
-          <w:spacing w:val="2"/>
-          <w:kern w:val="144"/>
-        </w:rPr>
-        <w:t>, de segunda à sexta.</w:t>
+          <w:rFonts w:asciiTheme="majorHAnsi" w:eastAsia="Calibri" w:hAnsiTheme="majorHAnsi" w:cstheme="majorHAnsi"/>
+          <w:spacing w:val="2"/>
+          <w:kern w:val="144"/>
+          <w:highlight w:val="yellow"/>
+        </w:rPr>
+        <w:t xml:space="preserve"> </w:t>
+      </w:r>
+      <w:r>
+        <w:rPr>
+          <w:rFonts w:asciiTheme="majorHAnsi" w:eastAsia="Calibri" w:hAnsiTheme="majorHAnsi" w:cstheme="majorHAnsi"/>
+          <w:spacing w:val="2"/>
+          <w:kern w:val="144"/>
+          <w:highlight w:val="yellow"/>
+        </w:rPr>
+        <w:t>}}</w:t>
+      </w:r>
+      <w:r>
+        <w:rPr>
+          <w:rFonts w:asciiTheme="majorHAnsi" w:eastAsia="Calibri" w:hAnsiTheme="majorHAnsi" w:cstheme="majorHAnsi"/>
+          <w:spacing w:val="2"/>
+          <w:kern w:val="144"/>
+          <w:highlight w:val="yellow"/>
+        </w:rPr>
+        <w:t>,</w:t>
+      </w:r>
+      <w:r>
+        <w:rPr>
+          <w:rFonts w:asciiTheme="majorHAnsi" w:eastAsia="Calibri" w:hAnsiTheme="majorHAnsi" w:cstheme="majorHAnsi"/>
+          <w:spacing w:val="2"/>
+          <w:kern w:val="144"/>
+        </w:rPr>
+        <w:t xml:space="preserve"> de segunda à sexta.</w:t>
       </w:r>
     </w:p>
     <w:p>
@@ -4022,7 +4056,6 @@
           <w:spacing w:val="2"/>
           <w:kern w:val="144"/>
         </w:rPr>
-        <w:lastRenderedPageBreak/>
         <w:t xml:space="preserve">A </w:t>
       </w:r>
       <w:r>
@@ -4080,6 +4113,7 @@
           <w:spacing w:val="2"/>
           <w:kern w:val="144"/>
         </w:rPr>
+        <w:lastRenderedPageBreak/>
         <w:t xml:space="preserve">A </w:t>
       </w:r>
       <w:r>

</xml_diff>

<commit_message>
el-286: removido gestor da contratante e acerto na formatacao
</commit_message>
<xml_diff>
--- a/docassemble/docassemble/brcomeducalegal/data/templates/contrato-socializacao-atividades-ludicas.docx
+++ b/docassemble/docassemble/brcomeducalegal/data/templates/contrato-socializacao-atividades-ludicas.docx
@@ -4,6 +4,7 @@
   <w:body>
     <w:p>
       <w:pPr>
+        <w:jc w:val="center"/>
         <w:rPr>
           <w:rFonts w:asciiTheme="majorHAnsi" w:eastAsia="Calibri" w:hAnsiTheme="majorHAnsi" w:cstheme="majorHAnsi"/>
           <w:b/>
@@ -24,7 +25,10 @@
         </w:rPr>
         <w:t>CONTRATO DE PRESTAÇÃO DE SERVIÇOS</w:t>
       </w:r>
-      <w:r>
+    </w:p>
+    <w:p>
+      <w:pPr>
+        <w:jc w:val="center"/>
         <w:rPr>
           <w:rFonts w:asciiTheme="majorHAnsi" w:eastAsia="Calibri" w:hAnsiTheme="majorHAnsi" w:cstheme="majorHAnsi"/>
           <w:b/>
@@ -33,8 +37,20 @@
           <w:sz w:val="24"/>
           <w:szCs w:val="24"/>
         </w:rPr>
-        <w:t xml:space="preserve"> - </w:t>
-      </w:r>
+      </w:pPr>
+    </w:p>
+    <w:p>
+      <w:pPr>
+        <w:jc w:val="center"/>
+        <w:rPr>
+          <w:rFonts w:asciiTheme="majorHAnsi" w:eastAsia="Calibri" w:hAnsiTheme="majorHAnsi" w:cstheme="majorHAnsi"/>
+          <w:b/>
+          <w:spacing w:val="2"/>
+          <w:kern w:val="144"/>
+          <w:sz w:val="24"/>
+          <w:szCs w:val="24"/>
+        </w:rPr>
+      </w:pPr>
       <w:r>
         <w:rPr>
           <w:rFonts w:asciiTheme="majorHAnsi" w:eastAsia="Calibri" w:hAnsiTheme="majorHAnsi" w:cstheme="majorHAnsi"/>
@@ -2069,524 +2085,13 @@
               <w:t xml:space="preserve"> %}</w:t>
             </w:r>
           </w:p>
-          <w:p>
-            <w:pPr>
-              <w:spacing w:before="80" w:after="80" w:line="300" w:lineRule="auto"/>
-              <w:rPr>
-                <w:rFonts w:ascii="Calibri" w:eastAsia="Calibri" w:hAnsi="Calibri" w:cs="Calibri"/>
-                <w:spacing w:val="2"/>
-              </w:rPr>
-            </w:pPr>
-            <w:r>
-              <w:rPr>
-                <w:rFonts w:ascii="Calibri" w:eastAsia="Calibri" w:hAnsi="Calibri" w:cs="Calibri"/>
-                <w:spacing w:val="2"/>
-              </w:rPr>
-              <w:t xml:space="preserve">{%p </w:t>
-            </w:r>
-            <w:proofErr w:type="spellStart"/>
-            <w:r>
-              <w:rPr>
-                <w:rFonts w:ascii="Calibri" w:eastAsia="Calibri" w:hAnsi="Calibri" w:cs="Calibri"/>
-                <w:spacing w:val="2"/>
-              </w:rPr>
-              <w:t>if</w:t>
-            </w:r>
-            <w:proofErr w:type="spellEnd"/>
-            <w:r>
-              <w:rPr>
-                <w:rFonts w:ascii="Calibri" w:eastAsia="Calibri" w:hAnsi="Calibri" w:cs="Calibri"/>
-                <w:spacing w:val="2"/>
-              </w:rPr>
-              <w:t xml:space="preserve"> </w:t>
-            </w:r>
-            <w:proofErr w:type="spellStart"/>
-            <w:r>
-              <w:rPr>
-                <w:rFonts w:ascii="Calibri" w:eastAsia="Calibri" w:hAnsi="Calibri" w:cs="Calibri"/>
-                <w:spacing w:val="2"/>
-              </w:rPr>
-              <w:t>contrata</w:t>
-            </w:r>
-            <w:r>
-              <w:rPr>
-                <w:rFonts w:ascii="Calibri" w:eastAsia="Calibri" w:hAnsi="Calibri" w:cs="Calibri"/>
-                <w:spacing w:val="2"/>
-              </w:rPr>
-              <w:t>nte</w:t>
-            </w:r>
-            <w:r>
-              <w:rPr>
-                <w:rFonts w:ascii="Calibri" w:eastAsia="Calibri" w:hAnsi="Calibri" w:cs="Calibri"/>
-                <w:spacing w:val="2"/>
-              </w:rPr>
-              <w:t>_inserirDadosGestor</w:t>
-            </w:r>
-            <w:proofErr w:type="spellEnd"/>
-            <w:r>
-              <w:rPr>
-                <w:rFonts w:ascii="Calibri" w:eastAsia="Calibri" w:hAnsi="Calibri" w:cs="Calibri"/>
-                <w:spacing w:val="2"/>
-              </w:rPr>
-              <w:t xml:space="preserve"> %}</w:t>
-            </w:r>
-          </w:p>
-          <w:p>
-            <w:pPr>
-              <w:spacing w:before="80" w:after="80" w:line="300" w:lineRule="auto"/>
-              <w:rPr>
-                <w:rFonts w:ascii="Calibri" w:eastAsia="Calibri" w:hAnsi="Calibri" w:cs="Calibri"/>
-                <w:spacing w:val="2"/>
-              </w:rPr>
-            </w:pPr>
-            <w:r>
-              <w:rPr>
-                <w:rFonts w:ascii="Calibri" w:eastAsia="Calibri" w:hAnsi="Calibri" w:cs="Calibri"/>
-                <w:spacing w:val="2"/>
-              </w:rPr>
-              <w:lastRenderedPageBreak/>
-              <w:t>Dados de contato do gestor do Contrato:</w:t>
-            </w:r>
-          </w:p>
-          <w:p>
-            <w:pPr>
-              <w:spacing w:before="80" w:after="80" w:line="300" w:lineRule="auto"/>
-              <w:rPr>
-                <w:rFonts w:ascii="Calibri" w:eastAsia="Calibri" w:hAnsi="Calibri" w:cs="Calibri"/>
-                <w:spacing w:val="2"/>
-                <w:lang w:val="en-US"/>
-              </w:rPr>
-            </w:pPr>
-            <w:r>
-              <w:rPr>
-                <w:rFonts w:ascii="Calibri" w:eastAsia="Calibri" w:hAnsi="Calibri" w:cs="Calibri"/>
-                <w:spacing w:val="2"/>
-                <w:lang w:val="en-US"/>
-              </w:rPr>
-              <w:t xml:space="preserve">Nome: </w:t>
-            </w:r>
-            <w:proofErr w:type="gramStart"/>
-            <w:r>
-              <w:rPr>
-                <w:rFonts w:ascii="Calibri" w:eastAsia="Calibri" w:hAnsi="Calibri" w:cs="Calibri"/>
-                <w:spacing w:val="2"/>
-                <w:highlight w:val="yellow"/>
-                <w:lang w:val="en-US"/>
-              </w:rPr>
-              <w:t xml:space="preserve">{{ </w:t>
-            </w:r>
-            <w:proofErr w:type="spellStart"/>
-            <w:r>
-              <w:rPr>
-                <w:rFonts w:ascii="Calibri" w:eastAsia="Calibri" w:hAnsi="Calibri" w:cs="Calibri"/>
-                <w:spacing w:val="2"/>
-                <w:highlight w:val="yellow"/>
-                <w:lang w:val="en-US"/>
-              </w:rPr>
-              <w:t>title</w:t>
-            </w:r>
-            <w:proofErr w:type="gramEnd"/>
-            <w:r>
-              <w:rPr>
-                <w:rFonts w:ascii="Calibri" w:eastAsia="Calibri" w:hAnsi="Calibri" w:cs="Calibri"/>
-                <w:spacing w:val="2"/>
-                <w:highlight w:val="yellow"/>
-                <w:lang w:val="en-US"/>
-              </w:rPr>
-              <w:t>_case</w:t>
-            </w:r>
-            <w:proofErr w:type="spellEnd"/>
-            <w:r>
-              <w:rPr>
-                <w:rFonts w:ascii="Calibri" w:eastAsia="Calibri" w:hAnsi="Calibri" w:cs="Calibri"/>
-                <w:spacing w:val="2"/>
-                <w:highlight w:val="yellow"/>
-                <w:lang w:val="en-US"/>
-              </w:rPr>
-              <w:t>(</w:t>
-            </w:r>
-            <w:r>
-              <w:rPr>
-                <w:rFonts w:ascii="Calibri" w:eastAsia="Calibri" w:hAnsi="Calibri" w:cs="Calibri"/>
-                <w:spacing w:val="2"/>
-                <w:highlight w:val="yellow"/>
-              </w:rPr>
-              <w:t>contratante_</w:t>
-            </w:r>
-            <w:proofErr w:type="spellStart"/>
-            <w:r>
-              <w:rPr>
-                <w:rFonts w:ascii="Calibri" w:eastAsia="Calibri" w:hAnsi="Calibri" w:cs="Calibri"/>
-                <w:spacing w:val="2"/>
-                <w:highlight w:val="yellow"/>
-                <w:lang w:val="en-US"/>
-              </w:rPr>
-              <w:t>nome_gestor</w:t>
-            </w:r>
-            <w:proofErr w:type="spellEnd"/>
-            <w:r>
-              <w:rPr>
-                <w:rFonts w:ascii="Calibri" w:eastAsia="Calibri" w:hAnsi="Calibri" w:cs="Calibri"/>
-                <w:spacing w:val="2"/>
-                <w:highlight w:val="yellow"/>
-                <w:lang w:val="en-US"/>
-              </w:rPr>
-              <w:t xml:space="preserve"> | lower) }}</w:t>
-            </w:r>
-          </w:p>
-          <w:p>
-            <w:pPr>
-              <w:spacing w:before="80" w:after="80" w:line="300" w:lineRule="auto"/>
-              <w:ind w:right="5"/>
-              <w:rPr>
-                <w:rFonts w:ascii="Calibri" w:eastAsia="Calibri" w:hAnsi="Calibri" w:cs="Calibri"/>
-                <w:spacing w:val="2"/>
-                <w:lang w:val="en-US"/>
-              </w:rPr>
-            </w:pPr>
-            <w:r>
-              <w:rPr>
-                <w:rFonts w:ascii="Calibri" w:eastAsia="Calibri" w:hAnsi="Calibri" w:cs="Calibri"/>
-                <w:spacing w:val="2"/>
-                <w:lang w:val="en-US"/>
-              </w:rPr>
-              <w:t xml:space="preserve">{%p if </w:t>
-            </w:r>
-            <w:r>
-              <w:rPr>
-                <w:rFonts w:ascii="Calibri" w:eastAsia="Calibri" w:hAnsi="Calibri" w:cs="Calibri"/>
-                <w:spacing w:val="2"/>
-              </w:rPr>
-              <w:t>contrata</w:t>
-            </w:r>
-            <w:r>
-              <w:rPr>
-                <w:rFonts w:ascii="Calibri" w:eastAsia="Calibri" w:hAnsi="Calibri" w:cs="Calibri"/>
-                <w:spacing w:val="2"/>
-              </w:rPr>
-              <w:t>nte</w:t>
-            </w:r>
-            <w:r>
-              <w:rPr>
-                <w:rFonts w:ascii="Calibri" w:eastAsia="Calibri" w:hAnsi="Calibri" w:cs="Calibri"/>
-                <w:spacing w:val="2"/>
-              </w:rPr>
-              <w:t>_</w:t>
-            </w:r>
-            <w:proofErr w:type="spellStart"/>
-            <w:r>
-              <w:rPr>
-                <w:rFonts w:ascii="Calibri" w:eastAsia="Calibri" w:hAnsi="Calibri" w:cs="Calibri"/>
-                <w:spacing w:val="2"/>
-                <w:lang w:val="en-US"/>
-              </w:rPr>
-              <w:t>email_gestor</w:t>
-            </w:r>
-            <w:proofErr w:type="spellEnd"/>
-            <w:r>
-              <w:rPr>
-                <w:rFonts w:ascii="Calibri" w:eastAsia="Calibri" w:hAnsi="Calibri" w:cs="Calibri"/>
-                <w:spacing w:val="2"/>
-                <w:lang w:val="en-US"/>
-              </w:rPr>
-              <w:t xml:space="preserve"> %}</w:t>
-            </w:r>
-          </w:p>
-          <w:p>
-            <w:pPr>
-              <w:spacing w:before="80" w:after="80" w:line="300" w:lineRule="auto"/>
-              <w:rPr>
-                <w:rFonts w:ascii="Calibri" w:eastAsia="Calibri" w:hAnsi="Calibri" w:cs="Calibri"/>
-                <w:spacing w:val="2"/>
-                <w:lang w:val="en-US"/>
-              </w:rPr>
-            </w:pPr>
-            <w:r>
-              <w:rPr>
-                <w:rFonts w:ascii="Calibri" w:eastAsia="Calibri" w:hAnsi="Calibri" w:cs="Calibri"/>
-                <w:spacing w:val="2"/>
-                <w:lang w:val="en-US"/>
-              </w:rPr>
-              <w:t xml:space="preserve">E-mail: </w:t>
-            </w:r>
-            <w:proofErr w:type="gramStart"/>
-            <w:r>
-              <w:rPr>
-                <w:rFonts w:ascii="Calibri" w:eastAsia="Calibri" w:hAnsi="Calibri" w:cs="Calibri"/>
-                <w:spacing w:val="2"/>
-                <w:highlight w:val="yellow"/>
-                <w:lang w:val="en-US"/>
-              </w:rPr>
-              <w:t xml:space="preserve">{{ </w:t>
-            </w:r>
-            <w:r>
-              <w:rPr>
-                <w:rFonts w:ascii="Calibri" w:eastAsia="Calibri" w:hAnsi="Calibri" w:cs="Calibri"/>
-                <w:spacing w:val="2"/>
-                <w:highlight w:val="yellow"/>
-              </w:rPr>
-              <w:t>contratante</w:t>
-            </w:r>
-            <w:proofErr w:type="gramEnd"/>
-            <w:r>
-              <w:rPr>
-                <w:rFonts w:ascii="Calibri" w:eastAsia="Calibri" w:hAnsi="Calibri" w:cs="Calibri"/>
-                <w:spacing w:val="2"/>
-                <w:highlight w:val="yellow"/>
-              </w:rPr>
-              <w:t>_</w:t>
-            </w:r>
-            <w:proofErr w:type="spellStart"/>
-            <w:r>
-              <w:rPr>
-                <w:rFonts w:ascii="Calibri" w:eastAsia="Calibri" w:hAnsi="Calibri" w:cs="Calibri"/>
-                <w:spacing w:val="2"/>
-                <w:highlight w:val="yellow"/>
-                <w:lang w:val="en-US"/>
-              </w:rPr>
-              <w:t>email_gestor</w:t>
-            </w:r>
-            <w:proofErr w:type="spellEnd"/>
-            <w:r>
-              <w:rPr>
-                <w:rFonts w:ascii="Calibri" w:eastAsia="Calibri" w:hAnsi="Calibri" w:cs="Calibri"/>
-                <w:spacing w:val="2"/>
-                <w:highlight w:val="yellow"/>
-                <w:lang w:val="en-US"/>
-              </w:rPr>
-              <w:t xml:space="preserve"> }}</w:t>
-            </w:r>
-          </w:p>
-          <w:p>
-            <w:pPr>
-              <w:spacing w:before="80" w:after="80" w:line="300" w:lineRule="auto"/>
-              <w:ind w:right="5"/>
-              <w:rPr>
-                <w:rFonts w:ascii="Calibri" w:eastAsia="Calibri" w:hAnsi="Calibri" w:cs="Calibri"/>
-                <w:spacing w:val="2"/>
-              </w:rPr>
-            </w:pPr>
-            <w:r>
-              <w:rPr>
-                <w:rFonts w:ascii="Calibri" w:eastAsia="Calibri" w:hAnsi="Calibri" w:cs="Calibri"/>
-                <w:spacing w:val="2"/>
-              </w:rPr>
-              <w:t xml:space="preserve">{%p </w:t>
-            </w:r>
-            <w:proofErr w:type="spellStart"/>
-            <w:r>
-              <w:rPr>
-                <w:rFonts w:ascii="Calibri" w:eastAsia="Calibri" w:hAnsi="Calibri" w:cs="Calibri"/>
-                <w:spacing w:val="2"/>
-              </w:rPr>
-              <w:t>endif</w:t>
-            </w:r>
-            <w:proofErr w:type="spellEnd"/>
-            <w:r>
-              <w:rPr>
-                <w:rFonts w:ascii="Calibri" w:eastAsia="Calibri" w:hAnsi="Calibri" w:cs="Calibri"/>
-                <w:spacing w:val="2"/>
-              </w:rPr>
-              <w:t xml:space="preserve"> %}</w:t>
-            </w:r>
-          </w:p>
-          <w:p>
-            <w:pPr>
-              <w:spacing w:before="80" w:after="80" w:line="300" w:lineRule="auto"/>
-              <w:ind w:right="5"/>
-              <w:rPr>
-                <w:rFonts w:ascii="Calibri" w:eastAsia="Calibri" w:hAnsi="Calibri" w:cs="Calibri"/>
-                <w:spacing w:val="2"/>
-              </w:rPr>
-            </w:pPr>
-            <w:r>
-              <w:rPr>
-                <w:rFonts w:ascii="Calibri" w:eastAsia="Calibri" w:hAnsi="Calibri" w:cs="Calibri"/>
-                <w:spacing w:val="2"/>
-              </w:rPr>
-              <w:t xml:space="preserve">{%p </w:t>
-            </w:r>
-            <w:proofErr w:type="spellStart"/>
-            <w:r>
-              <w:rPr>
-                <w:rFonts w:ascii="Calibri" w:eastAsia="Calibri" w:hAnsi="Calibri" w:cs="Calibri"/>
-                <w:spacing w:val="2"/>
-              </w:rPr>
-              <w:t>if</w:t>
-            </w:r>
-            <w:proofErr w:type="spellEnd"/>
-            <w:r>
-              <w:rPr>
-                <w:rFonts w:ascii="Calibri" w:eastAsia="Calibri" w:hAnsi="Calibri" w:cs="Calibri"/>
-                <w:spacing w:val="2"/>
-              </w:rPr>
-              <w:t xml:space="preserve"> </w:t>
-            </w:r>
-            <w:proofErr w:type="spellStart"/>
-            <w:r>
-              <w:rPr>
-                <w:rFonts w:ascii="Calibri" w:eastAsia="Calibri" w:hAnsi="Calibri" w:cs="Calibri"/>
-                <w:spacing w:val="2"/>
-              </w:rPr>
-              <w:t>contrata</w:t>
-            </w:r>
-            <w:r>
-              <w:rPr>
-                <w:rFonts w:ascii="Calibri" w:eastAsia="Calibri" w:hAnsi="Calibri" w:cs="Calibri"/>
-                <w:spacing w:val="2"/>
-              </w:rPr>
-              <w:t>nte</w:t>
-            </w:r>
-            <w:r>
-              <w:rPr>
-                <w:rFonts w:ascii="Calibri" w:eastAsia="Calibri" w:hAnsi="Calibri" w:cs="Calibri"/>
-                <w:spacing w:val="2"/>
-              </w:rPr>
-              <w:t>_</w:t>
-            </w:r>
-            <w:r>
-              <w:rPr>
-                <w:rFonts w:ascii="Calibri" w:eastAsia="Calibri" w:hAnsi="Calibri" w:cs="Calibri"/>
-                <w:spacing w:val="2"/>
-              </w:rPr>
-              <w:t>telefone_gestor</w:t>
-            </w:r>
-            <w:proofErr w:type="spellEnd"/>
-            <w:r>
-              <w:rPr>
-                <w:rFonts w:ascii="Calibri" w:eastAsia="Calibri" w:hAnsi="Calibri" w:cs="Calibri"/>
-                <w:spacing w:val="2"/>
-              </w:rPr>
-              <w:t xml:space="preserve"> %}</w:t>
-            </w:r>
-          </w:p>
-          <w:p>
-            <w:pPr>
-              <w:spacing w:before="80" w:after="80" w:line="300" w:lineRule="auto"/>
-              <w:rPr>
-                <w:rFonts w:ascii="Calibri" w:eastAsia="Calibri" w:hAnsi="Calibri" w:cs="Calibri"/>
-                <w:spacing w:val="2"/>
-              </w:rPr>
-            </w:pPr>
-            <w:r>
-              <w:rPr>
-                <w:rFonts w:ascii="Calibri" w:eastAsia="Calibri" w:hAnsi="Calibri" w:cs="Calibri"/>
-                <w:spacing w:val="2"/>
-              </w:rPr>
-              <w:t xml:space="preserve">Telefone: </w:t>
-            </w:r>
-            <w:proofErr w:type="gramStart"/>
-            <w:r>
-              <w:rPr>
-                <w:rFonts w:ascii="Calibri" w:eastAsia="Calibri" w:hAnsi="Calibri" w:cs="Calibri"/>
-                <w:spacing w:val="2"/>
-                <w:highlight w:val="yellow"/>
-              </w:rPr>
-              <w:t xml:space="preserve">{{ </w:t>
-            </w:r>
-            <w:proofErr w:type="spellStart"/>
-            <w:r>
-              <w:rPr>
-                <w:rFonts w:ascii="Calibri" w:eastAsia="Calibri" w:hAnsi="Calibri" w:cs="Calibri"/>
-                <w:spacing w:val="2"/>
-                <w:highlight w:val="yellow"/>
-              </w:rPr>
-              <w:t>contratante</w:t>
-            </w:r>
-            <w:proofErr w:type="gramEnd"/>
-            <w:r>
-              <w:rPr>
-                <w:rFonts w:ascii="Calibri" w:eastAsia="Calibri" w:hAnsi="Calibri" w:cs="Calibri"/>
-                <w:spacing w:val="2"/>
-                <w:highlight w:val="yellow"/>
-              </w:rPr>
-              <w:t>_telefone_gestor</w:t>
-            </w:r>
-            <w:proofErr w:type="spellEnd"/>
-            <w:r>
-              <w:rPr>
-                <w:rFonts w:ascii="Calibri" w:eastAsia="Calibri" w:hAnsi="Calibri" w:cs="Calibri"/>
-                <w:spacing w:val="2"/>
-                <w:highlight w:val="yellow"/>
-              </w:rPr>
-              <w:t xml:space="preserve"> }}</w:t>
-            </w:r>
-          </w:p>
-          <w:p>
-            <w:pPr>
-              <w:spacing w:before="80" w:after="80" w:line="300" w:lineRule="auto"/>
-              <w:rPr>
-                <w:rFonts w:ascii="Calibri" w:eastAsia="Calibri" w:hAnsi="Calibri" w:cs="Calibri"/>
-                <w:spacing w:val="2"/>
-              </w:rPr>
-            </w:pPr>
-            <w:r>
-              <w:rPr>
-                <w:rFonts w:ascii="Calibri" w:eastAsia="Calibri" w:hAnsi="Calibri" w:cs="Calibri"/>
-                <w:spacing w:val="2"/>
-              </w:rPr>
-              <w:t xml:space="preserve">{%p </w:t>
-            </w:r>
-            <w:proofErr w:type="spellStart"/>
-            <w:r>
-              <w:rPr>
-                <w:rFonts w:ascii="Calibri" w:eastAsia="Calibri" w:hAnsi="Calibri" w:cs="Calibri"/>
-                <w:spacing w:val="2"/>
-              </w:rPr>
-              <w:t>endif</w:t>
-            </w:r>
-            <w:proofErr w:type="spellEnd"/>
-            <w:r>
-              <w:rPr>
-                <w:rFonts w:ascii="Calibri" w:eastAsia="Calibri" w:hAnsi="Calibri" w:cs="Calibri"/>
-                <w:spacing w:val="2"/>
-              </w:rPr>
-              <w:t xml:space="preserve"> %}</w:t>
-            </w:r>
-          </w:p>
-          <w:p>
-            <w:pPr>
-              <w:pStyle w:val="PargrafodaLista"/>
-              <w:widowControl w:val="0"/>
-              <w:spacing w:line="300" w:lineRule="auto"/>
-              <w:ind w:left="0"/>
-              <w:jc w:val="both"/>
-              <w:rPr>
-                <w:rFonts w:asciiTheme="majorHAnsi" w:eastAsia="Calibri" w:hAnsiTheme="majorHAnsi" w:cstheme="majorHAnsi"/>
-                <w:spacing w:val="2"/>
-                <w:kern w:val="144"/>
-                <w:lang w:val="en-US"/>
-              </w:rPr>
-            </w:pPr>
-            <w:r>
-              <w:rPr>
-                <w:rFonts w:ascii="Calibri" w:eastAsia="Calibri" w:hAnsi="Calibri" w:cs="Calibri"/>
-                <w:spacing w:val="2"/>
-              </w:rPr>
-              <w:t xml:space="preserve">{%p </w:t>
-            </w:r>
-            <w:proofErr w:type="spellStart"/>
-            <w:r>
-              <w:rPr>
-                <w:rFonts w:ascii="Calibri" w:eastAsia="Calibri" w:hAnsi="Calibri" w:cs="Calibri"/>
-                <w:spacing w:val="2"/>
-              </w:rPr>
-              <w:t>endif</w:t>
-            </w:r>
-            <w:proofErr w:type="spellEnd"/>
-            <w:r>
-              <w:rPr>
-                <w:rFonts w:ascii="Calibri" w:eastAsia="Calibri" w:hAnsi="Calibri" w:cs="Calibri"/>
-                <w:spacing w:val="2"/>
-              </w:rPr>
-              <w:t xml:space="preserve"> %}</w:t>
-            </w:r>
-          </w:p>
         </w:tc>
       </w:tr>
     </w:tbl>
     <w:p>
       <w:pPr>
+        <w:keepNext/>
+        <w:keepLines/>
         <w:spacing w:before="240" w:after="240" w:line="300" w:lineRule="auto"/>
         <w:jc w:val="center"/>
         <w:rPr>
@@ -2609,6 +2114,8 @@
     </w:p>
     <w:p>
       <w:pPr>
+        <w:keepNext/>
+        <w:keepLines/>
         <w:spacing w:before="240" w:after="240" w:line="300" w:lineRule="auto"/>
         <w:jc w:val="both"/>
         <w:rPr>
@@ -3018,17 +2525,7 @@
           <w:highlight w:val="yellow"/>
           <w:lang w:val="en-US"/>
         </w:rPr>
-        <w:t xml:space="preserve"> </w:t>
-      </w:r>
-      <w:r>
-        <w:rPr>
-          <w:rFonts w:asciiTheme="majorHAnsi" w:hAnsiTheme="majorHAnsi" w:cstheme="majorHAnsi"/>
-          <w:spacing w:val="2"/>
-          <w:highlight w:val="yellow"/>
-          <w:lang w:val="en-US"/>
-        </w:rPr>
-        <w:lastRenderedPageBreak/>
-        <w:t>(</w:t>
+        <w:t xml:space="preserve"> (</w:t>
       </w:r>
       <w:proofErr w:type="spellStart"/>
       <w:r>
@@ -3593,6 +3090,7 @@
           <w:spacing w:val="2"/>
           <w:kern w:val="144"/>
         </w:rPr>
+        <w:lastRenderedPageBreak/>
         <w:t xml:space="preserve">Caso a prestação dos serviços exceda a quantidade de horas previstas na cláusula 4.1 a </w:t>
       </w:r>
       <w:r>
@@ -4113,7 +3611,6 @@
           <w:spacing w:val="2"/>
           <w:kern w:val="144"/>
         </w:rPr>
-        <w:lastRenderedPageBreak/>
         <w:t xml:space="preserve">A </w:t>
       </w:r>
       <w:r>
@@ -4326,6 +3823,7 @@
           <w:spacing w:val="2"/>
           <w:kern w:val="144"/>
         </w:rPr>
+        <w:lastRenderedPageBreak/>
         <w:t>DISPOSIÇÕES GERAIS</w:t>
       </w:r>
     </w:p>
@@ -4624,7 +4122,6 @@
           <w:highlight w:val="yellow"/>
           <w:lang w:val="en-US"/>
         </w:rPr>
-        <w:lastRenderedPageBreak/>
         <w:t xml:space="preserve">{{ </w:t>
       </w:r>
       <w:proofErr w:type="spellStart"/>
@@ -4718,14 +4215,6 @@
       <w:tblPr>
         <w:tblW w:w="11338" w:type="dxa"/>
         <w:tblInd w:w="-1347" w:type="dxa"/>
-        <w:tblBorders>
-          <w:top w:val="single" w:sz="8" w:space="0" w:color="000000"/>
-          <w:left w:val="single" w:sz="8" w:space="0" w:color="000000"/>
-          <w:bottom w:val="single" w:sz="8" w:space="0" w:color="000000"/>
-          <w:right w:val="single" w:sz="8" w:space="0" w:color="000000"/>
-          <w:insideH w:val="single" w:sz="8" w:space="0" w:color="000000"/>
-          <w:insideV w:val="single" w:sz="8" w:space="0" w:color="000000"/>
-        </w:tblBorders>
         <w:tblCellMar>
           <w:left w:w="98" w:type="dxa"/>
         </w:tblCellMar>
@@ -4742,12 +4231,6 @@
         <w:tc>
           <w:tcPr>
             <w:tcW w:w="5669" w:type="dxa"/>
-            <w:tcBorders>
-              <w:top w:val="single" w:sz="8" w:space="0" w:color="000000"/>
-              <w:left w:val="single" w:sz="8" w:space="0" w:color="000000"/>
-              <w:bottom w:val="single" w:sz="8" w:space="0" w:color="000000"/>
-              <w:right w:val="single" w:sz="8" w:space="0" w:color="000000"/>
-            </w:tcBorders>
             <w:shd w:val="clear" w:color="auto" w:fill="auto"/>
           </w:tcPr>
           <w:bookmarkEnd w:id="0"/>
@@ -4778,12 +4261,6 @@
         <w:tc>
           <w:tcPr>
             <w:tcW w:w="5669" w:type="dxa"/>
-            <w:tcBorders>
-              <w:top w:val="single" w:sz="8" w:space="0" w:color="000000"/>
-              <w:left w:val="single" w:sz="8" w:space="0" w:color="000000"/>
-              <w:bottom w:val="single" w:sz="8" w:space="0" w:color="000000"/>
-              <w:right w:val="single" w:sz="8" w:space="0" w:color="000000"/>
-            </w:tcBorders>
             <w:shd w:val="clear" w:color="auto" w:fill="auto"/>
           </w:tcPr>
           <w:p>
@@ -4821,12 +4298,6 @@
         <w:tc>
           <w:tcPr>
             <w:tcW w:w="5669" w:type="dxa"/>
-            <w:tcBorders>
-              <w:top w:val="single" w:sz="8" w:space="0" w:color="000000"/>
-              <w:left w:val="single" w:sz="8" w:space="0" w:color="000000"/>
-              <w:bottom w:val="single" w:sz="8" w:space="0" w:color="000000"/>
-              <w:right w:val="single" w:sz="8" w:space="0" w:color="000000"/>
-            </w:tcBorders>
             <w:shd w:val="clear" w:color="auto" w:fill="auto"/>
           </w:tcPr>
           <w:p>
@@ -5019,12 +4490,6 @@
         <w:tc>
           <w:tcPr>
             <w:tcW w:w="5669" w:type="dxa"/>
-            <w:tcBorders>
-              <w:top w:val="single" w:sz="8" w:space="0" w:color="000000"/>
-              <w:left w:val="single" w:sz="8" w:space="0" w:color="000000"/>
-              <w:bottom w:val="single" w:sz="8" w:space="0" w:color="000000"/>
-              <w:right w:val="single" w:sz="8" w:space="0" w:color="000000"/>
-            </w:tcBorders>
             <w:shd w:val="clear" w:color="auto" w:fill="auto"/>
           </w:tcPr>
           <w:p>
@@ -5346,11 +4811,6 @@
           <w:tcPr>
             <w:tcW w:w="11338" w:type="dxa"/>
             <w:gridSpan w:val="2"/>
-            <w:tcBorders>
-              <w:left w:val="single" w:sz="8" w:space="0" w:color="000000"/>
-              <w:bottom w:val="single" w:sz="8" w:space="0" w:color="000000"/>
-              <w:right w:val="single" w:sz="8" w:space="0" w:color="000000"/>
-            </w:tcBorders>
             <w:shd w:val="clear" w:color="auto" w:fill="auto"/>
           </w:tcPr>
           <w:p>
@@ -5436,11 +4896,6 @@
         <w:tc>
           <w:tcPr>
             <w:tcW w:w="5669" w:type="dxa"/>
-            <w:tcBorders>
-              <w:left w:val="single" w:sz="8" w:space="0" w:color="000000"/>
-              <w:bottom w:val="single" w:sz="8" w:space="0" w:color="000000"/>
-              <w:right w:val="single" w:sz="8" w:space="0" w:color="000000"/>
-            </w:tcBorders>
             <w:shd w:val="clear" w:color="auto" w:fill="auto"/>
           </w:tcPr>
           <w:p>
@@ -5472,11 +4927,6 @@
         <w:tc>
           <w:tcPr>
             <w:tcW w:w="5669" w:type="dxa"/>
-            <w:tcBorders>
-              <w:left w:val="single" w:sz="8" w:space="0" w:color="000000"/>
-              <w:bottom w:val="single" w:sz="8" w:space="0" w:color="000000"/>
-              <w:right w:val="single" w:sz="8" w:space="0" w:color="000000"/>
-            </w:tcBorders>
             <w:shd w:val="clear" w:color="auto" w:fill="auto"/>
           </w:tcPr>
           <w:p>
@@ -5501,12 +4951,6 @@
         <w:tc>
           <w:tcPr>
             <w:tcW w:w="5669" w:type="dxa"/>
-            <w:tcBorders>
-              <w:top w:val="single" w:sz="8" w:space="0" w:color="000000"/>
-              <w:left w:val="single" w:sz="8" w:space="0" w:color="000000"/>
-              <w:bottom w:val="single" w:sz="8" w:space="0" w:color="000000"/>
-              <w:right w:val="single" w:sz="8" w:space="0" w:color="000000"/>
-            </w:tcBorders>
             <w:shd w:val="clear" w:color="auto" w:fill="auto"/>
           </w:tcPr>
           <w:p>
@@ -5773,12 +5217,6 @@
         <w:tc>
           <w:tcPr>
             <w:tcW w:w="5669" w:type="dxa"/>
-            <w:tcBorders>
-              <w:top w:val="single" w:sz="8" w:space="0" w:color="000000"/>
-              <w:left w:val="single" w:sz="8" w:space="0" w:color="000000"/>
-              <w:bottom w:val="single" w:sz="8" w:space="0" w:color="000000"/>
-              <w:right w:val="single" w:sz="8" w:space="0" w:color="000000"/>
-            </w:tcBorders>
             <w:shd w:val="clear" w:color="auto" w:fill="auto"/>
           </w:tcPr>
           <w:p>
@@ -6051,11 +5489,6 @@
           <w:tcPr>
             <w:tcW w:w="11338" w:type="dxa"/>
             <w:gridSpan w:val="2"/>
-            <w:tcBorders>
-              <w:left w:val="single" w:sz="8" w:space="0" w:color="000000"/>
-              <w:bottom w:val="single" w:sz="8" w:space="0" w:color="000000"/>
-              <w:right w:val="single" w:sz="8" w:space="0" w:color="000000"/>
-            </w:tcBorders>
             <w:shd w:val="clear" w:color="auto" w:fill="auto"/>
           </w:tcPr>
           <w:p>

</xml_diff>

<commit_message>
Marcação retirada contrato-cessao-uso-software.docx e contrato-socializacao-atividades-ludicas.docx
</commit_message>
<xml_diff>
--- a/docassemble/docassemble/brcomeducalegal/data/templates/contrato-socializacao-atividades-ludicas.docx
+++ b/docassemble/docassemble/brcomeducalegal/data/templates/contrato-socializacao-atividades-ludicas.docx
@@ -177,642 +177,15 @@
                 <w:rFonts w:ascii="Calibri" w:eastAsia="Calibri" w:hAnsi="Calibri" w:cs="Calibri"/>
                 <w:b/>
                 <w:spacing w:val="2"/>
-                <w:highlight w:val="yellow"/>
-              </w:rPr>
-              <w:t xml:space="preserve">{{ </w:t>
-            </w:r>
-            <w:proofErr w:type="spellStart"/>
-            <w:r>
-              <w:rPr>
-                <w:rFonts w:ascii="Calibri" w:eastAsia="Calibri" w:hAnsi="Calibri" w:cs="Calibri"/>
-                <w:b/>
-                <w:spacing w:val="2"/>
-                <w:highlight w:val="yellow"/>
-              </w:rPr>
-              <w:t>school</w:t>
-            </w:r>
-            <w:proofErr w:type="spellEnd"/>
-            <w:r>
-              <w:rPr>
-                <w:rFonts w:ascii="Calibri" w:eastAsia="Calibri" w:hAnsi="Calibri" w:cs="Calibri"/>
-                <w:b/>
-                <w:spacing w:val="2"/>
-                <w:highlight w:val="yellow"/>
-              </w:rPr>
-              <w:t>[“</w:t>
-            </w:r>
-            <w:proofErr w:type="spellStart"/>
-            <w:r>
-              <w:rPr>
-                <w:rFonts w:ascii="Calibri" w:eastAsia="Calibri" w:hAnsi="Calibri" w:cs="Calibri"/>
-                <w:b/>
-                <w:spacing w:val="2"/>
-                <w:highlight w:val="yellow"/>
-              </w:rPr>
-              <w:t>legal_name</w:t>
-            </w:r>
-            <w:proofErr w:type="spellEnd"/>
-            <w:r>
-              <w:rPr>
-                <w:rFonts w:ascii="Calibri" w:eastAsia="Calibri" w:hAnsi="Calibri" w:cs="Calibri"/>
-                <w:b/>
-                <w:spacing w:val="2"/>
-                <w:highlight w:val="yellow"/>
-              </w:rPr>
-              <w:t xml:space="preserve">”] | </w:t>
-            </w:r>
-            <w:proofErr w:type="spellStart"/>
-            <w:r>
-              <w:rPr>
-                <w:rFonts w:ascii="Calibri" w:eastAsia="Calibri" w:hAnsi="Calibri" w:cs="Calibri"/>
-                <w:b/>
-                <w:spacing w:val="2"/>
-                <w:highlight w:val="yellow"/>
-              </w:rPr>
-              <w:t>upper</w:t>
-            </w:r>
-            <w:proofErr w:type="spellEnd"/>
-            <w:r>
-              <w:rPr>
-                <w:rFonts w:ascii="Calibri" w:eastAsia="Calibri" w:hAnsi="Calibri" w:cs="Calibri"/>
-                <w:b/>
-                <w:spacing w:val="2"/>
-                <w:highlight w:val="yellow"/>
-              </w:rPr>
-              <w:t xml:space="preserve"> }}</w:t>
-            </w:r>
-            <w:r>
-              <w:rPr>
-                <w:rFonts w:ascii="Calibri" w:eastAsia="Calibri" w:hAnsi="Calibri" w:cs="Calibri"/>
-                <w:spacing w:val="2"/>
-                <w:highlight w:val="yellow"/>
-              </w:rPr>
-              <w:t xml:space="preserve">, pessoa jurídica de direito privado, inscrita no CNPJ sob o n.º {{ </w:t>
-            </w:r>
-            <w:proofErr w:type="spellStart"/>
-            <w:r>
-              <w:rPr>
-                <w:rFonts w:ascii="Calibri" w:eastAsia="Calibri" w:hAnsi="Calibri" w:cs="Calibri"/>
-                <w:spacing w:val="2"/>
-                <w:highlight w:val="yellow"/>
-              </w:rPr>
-              <w:t>school</w:t>
-            </w:r>
-            <w:proofErr w:type="spellEnd"/>
-            <w:r>
-              <w:rPr>
-                <w:rFonts w:ascii="Calibri" w:eastAsia="Calibri" w:hAnsi="Calibri" w:cs="Calibri"/>
-                <w:spacing w:val="2"/>
-                <w:highlight w:val="yellow"/>
-              </w:rPr>
-              <w:t>[“</w:t>
-            </w:r>
-            <w:proofErr w:type="spellStart"/>
-            <w:r>
-              <w:rPr>
-                <w:rFonts w:ascii="Calibri" w:eastAsia="Calibri" w:hAnsi="Calibri" w:cs="Calibri"/>
-                <w:spacing w:val="2"/>
-                <w:highlight w:val="yellow"/>
-              </w:rPr>
-              <w:t>cnpj</w:t>
-            </w:r>
-            <w:proofErr w:type="spellEnd"/>
-            <w:r>
-              <w:rPr>
-                <w:rFonts w:ascii="Calibri" w:eastAsia="Calibri" w:hAnsi="Calibri" w:cs="Calibri"/>
-                <w:spacing w:val="2"/>
-                <w:highlight w:val="yellow"/>
-              </w:rPr>
-              <w:t xml:space="preserve">”] }}, {% </w:t>
-            </w:r>
-            <w:proofErr w:type="spellStart"/>
-            <w:r>
-              <w:rPr>
-                <w:rFonts w:ascii="Calibri" w:eastAsia="Calibri" w:hAnsi="Calibri" w:cs="Calibri"/>
-                <w:spacing w:val="2"/>
-                <w:highlight w:val="yellow"/>
-              </w:rPr>
-              <w:t>if</w:t>
-            </w:r>
-            <w:proofErr w:type="spellEnd"/>
-            <w:r>
-              <w:rPr>
-                <w:rFonts w:ascii="Calibri" w:eastAsia="Calibri" w:hAnsi="Calibri" w:cs="Calibri"/>
-                <w:spacing w:val="2"/>
-                <w:highlight w:val="yellow"/>
-              </w:rPr>
-              <w:t xml:space="preserve"> </w:t>
-            </w:r>
-            <w:proofErr w:type="spellStart"/>
-            <w:r>
-              <w:rPr>
-                <w:rFonts w:ascii="Calibri" w:eastAsia="Calibri" w:hAnsi="Calibri" w:cs="Calibri"/>
-                <w:spacing w:val="2"/>
-                <w:highlight w:val="yellow"/>
-              </w:rPr>
-              <w:t>school_email</w:t>
-            </w:r>
-            <w:proofErr w:type="spellEnd"/>
-            <w:r>
-              <w:rPr>
-                <w:rFonts w:ascii="Calibri" w:eastAsia="Calibri" w:hAnsi="Calibri" w:cs="Calibri"/>
-                <w:spacing w:val="2"/>
-                <w:highlight w:val="yellow"/>
-              </w:rPr>
-              <w:t xml:space="preserve"> %}{{ </w:t>
-            </w:r>
-            <w:proofErr w:type="spellStart"/>
-            <w:r>
-              <w:rPr>
-                <w:rFonts w:ascii="Calibri" w:eastAsia="Calibri" w:hAnsi="Calibri" w:cs="Calibri"/>
-                <w:spacing w:val="2"/>
-                <w:highlight w:val="yellow"/>
-              </w:rPr>
-              <w:t>school_email</w:t>
-            </w:r>
-            <w:proofErr w:type="spellEnd"/>
-            <w:r>
-              <w:rPr>
-                <w:rFonts w:ascii="Calibri" w:eastAsia="Calibri" w:hAnsi="Calibri" w:cs="Calibri"/>
-                <w:spacing w:val="2"/>
-                <w:highlight w:val="yellow"/>
-              </w:rPr>
-              <w:t xml:space="preserve"> }}, {% </w:t>
-            </w:r>
-            <w:proofErr w:type="spellStart"/>
-            <w:r>
-              <w:rPr>
-                <w:rFonts w:ascii="Calibri" w:eastAsia="Calibri" w:hAnsi="Calibri" w:cs="Calibri"/>
-                <w:spacing w:val="2"/>
-                <w:highlight w:val="yellow"/>
-              </w:rPr>
-              <w:t>endif</w:t>
-            </w:r>
-            <w:proofErr w:type="spellEnd"/>
-            <w:r>
-              <w:rPr>
-                <w:rFonts w:ascii="Calibri" w:eastAsia="Calibri" w:hAnsi="Calibri" w:cs="Calibri"/>
-                <w:spacing w:val="2"/>
-                <w:highlight w:val="yellow"/>
-              </w:rPr>
-              <w:t xml:space="preserve"> %}com sede no endereço {{ </w:t>
-            </w:r>
-            <w:proofErr w:type="spellStart"/>
-            <w:r>
-              <w:rPr>
-                <w:rFonts w:ascii="Calibri" w:eastAsia="Calibri" w:hAnsi="Calibri" w:cs="Calibri"/>
-                <w:spacing w:val="2"/>
-                <w:highlight w:val="yellow"/>
-              </w:rPr>
-              <w:t>title_case</w:t>
-            </w:r>
-            <w:proofErr w:type="spellEnd"/>
-            <w:r>
-              <w:rPr>
-                <w:rFonts w:ascii="Calibri" w:eastAsia="Calibri" w:hAnsi="Calibri" w:cs="Calibri"/>
-                <w:spacing w:val="2"/>
-                <w:highlight w:val="yellow"/>
-              </w:rPr>
-              <w:t xml:space="preserve">( </w:t>
-            </w:r>
-            <w:proofErr w:type="spellStart"/>
-            <w:r>
-              <w:rPr>
-                <w:rFonts w:ascii="Calibri" w:eastAsia="Calibri" w:hAnsi="Calibri" w:cs="Calibri"/>
-                <w:spacing w:val="2"/>
-                <w:highlight w:val="yellow"/>
-              </w:rPr>
-              <w:t>school</w:t>
-            </w:r>
-            <w:proofErr w:type="spellEnd"/>
-            <w:r>
-              <w:rPr>
-                <w:rFonts w:ascii="Calibri" w:eastAsia="Calibri" w:hAnsi="Calibri" w:cs="Calibri"/>
-                <w:spacing w:val="2"/>
-                <w:highlight w:val="yellow"/>
-              </w:rPr>
-              <w:t>[“</w:t>
-            </w:r>
-            <w:proofErr w:type="spellStart"/>
-            <w:r>
-              <w:rPr>
-                <w:rFonts w:ascii="Calibri" w:eastAsia="Calibri" w:hAnsi="Calibri" w:cs="Calibri"/>
-                <w:spacing w:val="2"/>
-                <w:highlight w:val="yellow"/>
-              </w:rPr>
-              <w:t>street</w:t>
-            </w:r>
-            <w:proofErr w:type="spellEnd"/>
-            <w:r>
-              <w:rPr>
-                <w:rFonts w:ascii="Calibri" w:eastAsia="Calibri" w:hAnsi="Calibri" w:cs="Calibri"/>
-                <w:spacing w:val="2"/>
-                <w:highlight w:val="yellow"/>
-              </w:rPr>
-              <w:t xml:space="preserve">”] | </w:t>
-            </w:r>
-            <w:proofErr w:type="spellStart"/>
-            <w:r>
-              <w:rPr>
-                <w:rFonts w:ascii="Calibri" w:eastAsia="Calibri" w:hAnsi="Calibri" w:cs="Calibri"/>
-                <w:spacing w:val="2"/>
-                <w:highlight w:val="yellow"/>
-              </w:rPr>
-              <w:t>lower</w:t>
-            </w:r>
-            <w:proofErr w:type="spellEnd"/>
-            <w:r>
-              <w:rPr>
-                <w:rFonts w:ascii="Calibri" w:eastAsia="Calibri" w:hAnsi="Calibri" w:cs="Calibri"/>
-                <w:spacing w:val="2"/>
-                <w:highlight w:val="yellow"/>
-              </w:rPr>
-              <w:t xml:space="preserve">) }}, n.º {{ </w:t>
-            </w:r>
-            <w:proofErr w:type="spellStart"/>
-            <w:r>
-              <w:rPr>
-                <w:rFonts w:ascii="Calibri" w:eastAsia="Calibri" w:hAnsi="Calibri" w:cs="Calibri"/>
-                <w:spacing w:val="2"/>
-                <w:highlight w:val="yellow"/>
-              </w:rPr>
-              <w:t>school</w:t>
-            </w:r>
-            <w:proofErr w:type="spellEnd"/>
-            <w:r>
-              <w:rPr>
-                <w:rFonts w:ascii="Calibri" w:eastAsia="Calibri" w:hAnsi="Calibri" w:cs="Calibri"/>
-                <w:spacing w:val="2"/>
-                <w:highlight w:val="yellow"/>
-              </w:rPr>
-              <w:t>[“</w:t>
-            </w:r>
-            <w:proofErr w:type="spellStart"/>
-            <w:r>
-              <w:rPr>
-                <w:rFonts w:ascii="Calibri" w:eastAsia="Calibri" w:hAnsi="Calibri" w:cs="Calibri"/>
-                <w:spacing w:val="2"/>
-                <w:highlight w:val="yellow"/>
-              </w:rPr>
-              <w:t>street_number</w:t>
-            </w:r>
-            <w:proofErr w:type="spellEnd"/>
-            <w:r>
-              <w:rPr>
-                <w:rFonts w:ascii="Calibri" w:eastAsia="Calibri" w:hAnsi="Calibri" w:cs="Calibri"/>
-                <w:spacing w:val="2"/>
-                <w:highlight w:val="yellow"/>
-              </w:rPr>
-              <w:t xml:space="preserve">”] }}, {% </w:t>
-            </w:r>
-            <w:proofErr w:type="spellStart"/>
-            <w:r>
-              <w:rPr>
-                <w:rFonts w:ascii="Calibri" w:eastAsia="Calibri" w:hAnsi="Calibri" w:cs="Calibri"/>
-                <w:spacing w:val="2"/>
-                <w:highlight w:val="yellow"/>
-              </w:rPr>
-              <w:t>if</w:t>
-            </w:r>
-            <w:proofErr w:type="spellEnd"/>
-            <w:r>
-              <w:rPr>
-                <w:rFonts w:ascii="Calibri" w:eastAsia="Calibri" w:hAnsi="Calibri" w:cs="Calibri"/>
-                <w:spacing w:val="2"/>
-                <w:highlight w:val="yellow"/>
-              </w:rPr>
-              <w:t xml:space="preserve"> </w:t>
-            </w:r>
-            <w:proofErr w:type="spellStart"/>
-            <w:r>
-              <w:rPr>
-                <w:rFonts w:ascii="Calibri" w:eastAsia="Calibri" w:hAnsi="Calibri" w:cs="Calibri"/>
-                <w:spacing w:val="2"/>
-                <w:highlight w:val="yellow"/>
-              </w:rPr>
-              <w:t>school</w:t>
-            </w:r>
-            <w:proofErr w:type="spellEnd"/>
-            <w:r>
-              <w:rPr>
-                <w:rFonts w:ascii="Calibri" w:eastAsia="Calibri" w:hAnsi="Calibri" w:cs="Calibri"/>
-                <w:spacing w:val="2"/>
-                <w:highlight w:val="yellow"/>
-              </w:rPr>
-              <w:t>[“</w:t>
-            </w:r>
-            <w:proofErr w:type="spellStart"/>
-            <w:r>
-              <w:rPr>
-                <w:rFonts w:ascii="Calibri" w:eastAsia="Calibri" w:hAnsi="Calibri" w:cs="Calibri"/>
-                <w:spacing w:val="2"/>
-                <w:highlight w:val="yellow"/>
-              </w:rPr>
-              <w:t>unit</w:t>
-            </w:r>
-            <w:proofErr w:type="spellEnd"/>
-            <w:r>
-              <w:rPr>
-                <w:rFonts w:ascii="Calibri" w:eastAsia="Calibri" w:hAnsi="Calibri" w:cs="Calibri"/>
-                <w:spacing w:val="2"/>
-                <w:highlight w:val="yellow"/>
-              </w:rPr>
-              <w:t xml:space="preserve">”] %}{{ </w:t>
-            </w:r>
-            <w:proofErr w:type="spellStart"/>
-            <w:r>
-              <w:rPr>
-                <w:rFonts w:ascii="Calibri" w:eastAsia="Calibri" w:hAnsi="Calibri" w:cs="Calibri"/>
-                <w:spacing w:val="2"/>
-                <w:highlight w:val="yellow"/>
-              </w:rPr>
-              <w:t>title_case</w:t>
-            </w:r>
-            <w:proofErr w:type="spellEnd"/>
-            <w:r>
-              <w:rPr>
-                <w:rFonts w:ascii="Calibri" w:eastAsia="Calibri" w:hAnsi="Calibri" w:cs="Calibri"/>
-                <w:spacing w:val="2"/>
-                <w:highlight w:val="yellow"/>
-              </w:rPr>
-              <w:t>(</w:t>
-            </w:r>
-            <w:proofErr w:type="spellStart"/>
-            <w:r>
-              <w:rPr>
-                <w:rFonts w:ascii="Calibri" w:eastAsia="Calibri" w:hAnsi="Calibri" w:cs="Calibri"/>
-                <w:spacing w:val="2"/>
-                <w:highlight w:val="yellow"/>
-              </w:rPr>
-              <w:t>school</w:t>
-            </w:r>
-            <w:proofErr w:type="spellEnd"/>
-            <w:r>
-              <w:rPr>
-                <w:rFonts w:ascii="Calibri" w:eastAsia="Calibri" w:hAnsi="Calibri" w:cs="Calibri"/>
-                <w:spacing w:val="2"/>
-                <w:highlight w:val="yellow"/>
-              </w:rPr>
-              <w:t>[“</w:t>
-            </w:r>
-            <w:proofErr w:type="spellStart"/>
-            <w:r>
-              <w:rPr>
-                <w:rFonts w:ascii="Calibri" w:eastAsia="Calibri" w:hAnsi="Calibri" w:cs="Calibri"/>
-                <w:spacing w:val="2"/>
-                <w:highlight w:val="yellow"/>
-              </w:rPr>
-              <w:t>unit</w:t>
-            </w:r>
-            <w:proofErr w:type="spellEnd"/>
-            <w:r>
-              <w:rPr>
-                <w:rFonts w:ascii="Calibri" w:eastAsia="Calibri" w:hAnsi="Calibri" w:cs="Calibri"/>
-                <w:spacing w:val="2"/>
-                <w:highlight w:val="yellow"/>
-              </w:rPr>
-              <w:t xml:space="preserve">”] | </w:t>
-            </w:r>
-            <w:proofErr w:type="spellStart"/>
-            <w:r>
-              <w:rPr>
-                <w:rFonts w:ascii="Calibri" w:eastAsia="Calibri" w:hAnsi="Calibri" w:cs="Calibri"/>
-                <w:spacing w:val="2"/>
-                <w:highlight w:val="yellow"/>
-              </w:rPr>
-              <w:t>lower</w:t>
-            </w:r>
-            <w:proofErr w:type="spellEnd"/>
-            <w:r>
-              <w:rPr>
-                <w:rFonts w:ascii="Calibri" w:eastAsia="Calibri" w:hAnsi="Calibri" w:cs="Calibri"/>
-                <w:spacing w:val="2"/>
-                <w:highlight w:val="yellow"/>
-              </w:rPr>
-              <w:t xml:space="preserve">) }}, {% </w:t>
-            </w:r>
-            <w:proofErr w:type="spellStart"/>
-            <w:r>
-              <w:rPr>
-                <w:rFonts w:ascii="Calibri" w:eastAsia="Calibri" w:hAnsi="Calibri" w:cs="Calibri"/>
-                <w:spacing w:val="2"/>
-                <w:highlight w:val="yellow"/>
-              </w:rPr>
-              <w:t>endif</w:t>
-            </w:r>
-            <w:proofErr w:type="spellEnd"/>
-            <w:r>
-              <w:rPr>
-                <w:rFonts w:ascii="Calibri" w:eastAsia="Calibri" w:hAnsi="Calibri" w:cs="Calibri"/>
-                <w:spacing w:val="2"/>
-                <w:highlight w:val="yellow"/>
-              </w:rPr>
-              <w:t xml:space="preserve"> %}Bairro {{ </w:t>
-            </w:r>
-            <w:proofErr w:type="spellStart"/>
-            <w:r>
-              <w:rPr>
-                <w:rFonts w:ascii="Calibri" w:eastAsia="Calibri" w:hAnsi="Calibri" w:cs="Calibri"/>
-                <w:spacing w:val="2"/>
-                <w:highlight w:val="yellow"/>
-              </w:rPr>
-              <w:t>title_case</w:t>
-            </w:r>
-            <w:proofErr w:type="spellEnd"/>
-            <w:r>
-              <w:rPr>
-                <w:rFonts w:ascii="Calibri" w:eastAsia="Calibri" w:hAnsi="Calibri" w:cs="Calibri"/>
-                <w:spacing w:val="2"/>
-                <w:highlight w:val="yellow"/>
-              </w:rPr>
-              <w:t>(</w:t>
-            </w:r>
-            <w:proofErr w:type="spellStart"/>
-            <w:r>
-              <w:rPr>
-                <w:rFonts w:ascii="Calibri" w:eastAsia="Calibri" w:hAnsi="Calibri" w:cs="Calibri"/>
-                <w:spacing w:val="2"/>
-                <w:highlight w:val="yellow"/>
-              </w:rPr>
-              <w:t>school</w:t>
-            </w:r>
-            <w:proofErr w:type="spellEnd"/>
-            <w:r>
-              <w:rPr>
-                <w:rFonts w:ascii="Calibri" w:eastAsia="Calibri" w:hAnsi="Calibri" w:cs="Calibri"/>
-                <w:spacing w:val="2"/>
-                <w:highlight w:val="yellow"/>
-              </w:rPr>
-              <w:t>[“</w:t>
-            </w:r>
-            <w:proofErr w:type="spellStart"/>
-            <w:r>
-              <w:rPr>
-                <w:rFonts w:ascii="Calibri" w:eastAsia="Calibri" w:hAnsi="Calibri" w:cs="Calibri"/>
-                <w:spacing w:val="2"/>
-                <w:highlight w:val="yellow"/>
-              </w:rPr>
-              <w:t>neighborhood</w:t>
-            </w:r>
-            <w:proofErr w:type="spellEnd"/>
-            <w:r>
-              <w:rPr>
-                <w:rFonts w:ascii="Calibri" w:eastAsia="Calibri" w:hAnsi="Calibri" w:cs="Calibri"/>
-                <w:spacing w:val="2"/>
-                <w:highlight w:val="yellow"/>
-              </w:rPr>
-              <w:t xml:space="preserve">”] | </w:t>
-            </w:r>
-            <w:proofErr w:type="spellStart"/>
-            <w:r>
-              <w:rPr>
-                <w:rFonts w:ascii="Calibri" w:eastAsia="Calibri" w:hAnsi="Calibri" w:cs="Calibri"/>
-                <w:spacing w:val="2"/>
-                <w:highlight w:val="yellow"/>
-              </w:rPr>
-              <w:t>lower</w:t>
-            </w:r>
-            <w:proofErr w:type="spellEnd"/>
-            <w:r>
-              <w:rPr>
-                <w:rFonts w:ascii="Calibri" w:eastAsia="Calibri" w:hAnsi="Calibri" w:cs="Calibri"/>
-                <w:spacing w:val="2"/>
-                <w:highlight w:val="yellow"/>
-              </w:rPr>
-              <w:t xml:space="preserve">) }}, {{ </w:t>
-            </w:r>
-            <w:proofErr w:type="spellStart"/>
-            <w:r>
-              <w:rPr>
-                <w:rFonts w:ascii="Calibri" w:eastAsia="Calibri" w:hAnsi="Calibri" w:cs="Calibri"/>
-                <w:spacing w:val="2"/>
-                <w:highlight w:val="yellow"/>
-              </w:rPr>
-              <w:t>title_case</w:t>
-            </w:r>
-            <w:proofErr w:type="spellEnd"/>
-            <w:r>
-              <w:rPr>
-                <w:rFonts w:ascii="Calibri" w:eastAsia="Calibri" w:hAnsi="Calibri" w:cs="Calibri"/>
-                <w:spacing w:val="2"/>
-                <w:highlight w:val="yellow"/>
-              </w:rPr>
-              <w:t>(</w:t>
-            </w:r>
-            <w:proofErr w:type="spellStart"/>
-            <w:r>
-              <w:rPr>
-                <w:rFonts w:ascii="Calibri" w:eastAsia="Calibri" w:hAnsi="Calibri" w:cs="Calibri"/>
-                <w:spacing w:val="2"/>
-                <w:highlight w:val="yellow"/>
-              </w:rPr>
-              <w:t>school</w:t>
-            </w:r>
-            <w:proofErr w:type="spellEnd"/>
-            <w:r>
-              <w:rPr>
-                <w:rFonts w:ascii="Calibri" w:eastAsia="Calibri" w:hAnsi="Calibri" w:cs="Calibri"/>
-                <w:spacing w:val="2"/>
-                <w:highlight w:val="yellow"/>
-              </w:rPr>
-              <w:t>[“</w:t>
-            </w:r>
-            <w:proofErr w:type="spellStart"/>
-            <w:r>
-              <w:rPr>
-                <w:rFonts w:ascii="Calibri" w:eastAsia="Calibri" w:hAnsi="Calibri" w:cs="Calibri"/>
-                <w:spacing w:val="2"/>
-                <w:highlight w:val="yellow"/>
-              </w:rPr>
-              <w:t>city</w:t>
-            </w:r>
-            <w:proofErr w:type="spellEnd"/>
-            <w:r>
-              <w:rPr>
-                <w:rFonts w:ascii="Calibri" w:eastAsia="Calibri" w:hAnsi="Calibri" w:cs="Calibri"/>
-                <w:spacing w:val="2"/>
-                <w:highlight w:val="yellow"/>
-              </w:rPr>
-              <w:t xml:space="preserve">”] | </w:t>
-            </w:r>
-            <w:proofErr w:type="spellStart"/>
-            <w:r>
-              <w:rPr>
-                <w:rFonts w:ascii="Calibri" w:eastAsia="Calibri" w:hAnsi="Calibri" w:cs="Calibri"/>
-                <w:spacing w:val="2"/>
-                <w:highlight w:val="yellow"/>
-              </w:rPr>
-              <w:t>lower</w:t>
-            </w:r>
-            <w:proofErr w:type="spellEnd"/>
-            <w:r>
-              <w:rPr>
-                <w:rFonts w:ascii="Calibri" w:eastAsia="Calibri" w:hAnsi="Calibri" w:cs="Calibri"/>
-                <w:spacing w:val="2"/>
-                <w:highlight w:val="yellow"/>
-              </w:rPr>
-              <w:t xml:space="preserve">) }}/{{ </w:t>
-            </w:r>
-            <w:proofErr w:type="spellStart"/>
-            <w:r>
-              <w:rPr>
-                <w:rFonts w:ascii="Calibri" w:eastAsia="Calibri" w:hAnsi="Calibri" w:cs="Calibri"/>
-                <w:spacing w:val="2"/>
-                <w:highlight w:val="yellow"/>
-              </w:rPr>
-              <w:t>school</w:t>
-            </w:r>
-            <w:proofErr w:type="spellEnd"/>
-            <w:r>
-              <w:rPr>
-                <w:rFonts w:ascii="Calibri" w:eastAsia="Calibri" w:hAnsi="Calibri" w:cs="Calibri"/>
-                <w:spacing w:val="2"/>
-                <w:highlight w:val="yellow"/>
-              </w:rPr>
-              <w:t>[“</w:t>
-            </w:r>
-            <w:proofErr w:type="spellStart"/>
-            <w:r>
-              <w:rPr>
-                <w:rFonts w:ascii="Calibri" w:eastAsia="Calibri" w:hAnsi="Calibri" w:cs="Calibri"/>
-                <w:spacing w:val="2"/>
-                <w:highlight w:val="yellow"/>
-              </w:rPr>
-              <w:t>state</w:t>
-            </w:r>
-            <w:proofErr w:type="spellEnd"/>
-            <w:r>
-              <w:rPr>
-                <w:rFonts w:ascii="Calibri" w:eastAsia="Calibri" w:hAnsi="Calibri" w:cs="Calibri"/>
-                <w:spacing w:val="2"/>
-                <w:highlight w:val="yellow"/>
-              </w:rPr>
-              <w:t xml:space="preserve">”] }}, CEP {{ </w:t>
-            </w:r>
-            <w:proofErr w:type="spellStart"/>
-            <w:r>
-              <w:rPr>
-                <w:rFonts w:ascii="Calibri" w:eastAsia="Calibri" w:hAnsi="Calibri" w:cs="Calibri"/>
-                <w:spacing w:val="2"/>
-                <w:highlight w:val="yellow"/>
-              </w:rPr>
-              <w:t>school</w:t>
-            </w:r>
-            <w:proofErr w:type="spellEnd"/>
-            <w:r>
-              <w:rPr>
-                <w:rFonts w:ascii="Calibri" w:eastAsia="Calibri" w:hAnsi="Calibri" w:cs="Calibri"/>
-                <w:spacing w:val="2"/>
-                <w:highlight w:val="yellow"/>
-              </w:rPr>
-              <w:t>[“zip”] }}</w:t>
-            </w:r>
-            <w:r>
-              <w:rPr>
-                <w:rFonts w:ascii="Calibri" w:eastAsia="Calibri" w:hAnsi="Calibri" w:cs="Calibri"/>
-                <w:spacing w:val="2"/>
-              </w:rPr>
-              <w:t xml:space="preserve">, neste ato devidamente representada por seu representante legal, doravante denominada </w:t>
+              </w:rPr>
+              <w:t>{{ school[“legal_name”] | upper }}</w:t>
+            </w:r>
+            <w:r>
+              <w:rPr>
+                <w:rFonts w:ascii="Calibri" w:eastAsia="Calibri" w:hAnsi="Calibri" w:cs="Calibri"/>
+                <w:spacing w:val="2"/>
+              </w:rPr>
+              <w:t xml:space="preserve">, pessoa jurídica de direito privado, inscrita no CNPJ sob o n.º {{ school[“cnpj”] }}, {% if school_email %}{{ school_email }}, {% endif %}com sede no endereço {{ title_case( school[“street”] | lower) }}, n.º {{ school[“street_number”] }}, {% if school[“unit”] %}{{ title_case(school[“unit”] | lower) }}, {% endif %}Bairro {{ title_case(school[“neighborhood”] | lower) }}, {{ title_case(school[“city”] | lower) }}/{{ school[“state”] }}, CEP {{ school[“zip”] }}, neste ato devidamente representada por seu representante legal, doravante denominada </w:t>
             </w:r>
             <w:r>
               <w:rPr>
@@ -851,25 +224,8 @@
                 <w:rFonts w:ascii="Calibri" w:eastAsia="Calibri" w:hAnsi="Calibri" w:cs="Calibri"/>
                 <w:spacing w:val="2"/>
               </w:rPr>
-              <w:t xml:space="preserve">{%p </w:t>
-            </w:r>
-            <w:proofErr w:type="spellStart"/>
-            <w:r>
-              <w:rPr>
-                <w:rFonts w:ascii="Calibri" w:eastAsia="Calibri" w:hAnsi="Calibri" w:cs="Calibri"/>
-                <w:spacing w:val="2"/>
-              </w:rPr>
-              <w:t>if</w:t>
-            </w:r>
-            <w:proofErr w:type="spellEnd"/>
-            <w:r>
-              <w:rPr>
-                <w:rFonts w:ascii="Calibri" w:eastAsia="Calibri" w:hAnsi="Calibri" w:cs="Calibri"/>
-                <w:spacing w:val="2"/>
-              </w:rPr>
-              <w:t xml:space="preserve"> </w:t>
-            </w:r>
-            <w:proofErr w:type="spellStart"/>
+              <w:t xml:space="preserve">{%p if </w:t>
+            </w:r>
             <w:r>
               <w:rPr>
                 <w:rFonts w:ascii="Calibri" w:eastAsia="Calibri" w:hAnsi="Calibri" w:cs="Calibri"/>
@@ -877,7 +233,6 @@
               </w:rPr>
               <w:t>contratada_inserirDadosGestor</w:t>
             </w:r>
-            <w:proofErr w:type="spellEnd"/>
             <w:r>
               <w:rPr>
                 <w:rFonts w:ascii="Calibri" w:eastAsia="Calibri" w:hAnsi="Calibri" w:cs="Calibri"/>
@@ -917,75 +272,22 @@
                 <w:spacing w:val="2"/>
                 <w:lang w:val="en-US"/>
               </w:rPr>
-              <w:t xml:space="preserve">Nome: </w:t>
-            </w:r>
-            <w:proofErr w:type="gramStart"/>
-            <w:r>
-              <w:rPr>
-                <w:rFonts w:ascii="Calibri" w:eastAsia="Calibri" w:hAnsi="Calibri" w:cs="Calibri"/>
-                <w:spacing w:val="2"/>
-                <w:highlight w:val="yellow"/>
-                <w:lang w:val="en-US"/>
-              </w:rPr>
-              <w:t xml:space="preserve">{{ </w:t>
-            </w:r>
-            <w:proofErr w:type="spellStart"/>
-            <w:r>
-              <w:rPr>
-                <w:rFonts w:ascii="Calibri" w:eastAsia="Calibri" w:hAnsi="Calibri" w:cs="Calibri"/>
-                <w:spacing w:val="2"/>
-                <w:highlight w:val="yellow"/>
-                <w:lang w:val="en-US"/>
-              </w:rPr>
-              <w:t>title</w:t>
-            </w:r>
-            <w:proofErr w:type="gramEnd"/>
-            <w:r>
-              <w:rPr>
-                <w:rFonts w:ascii="Calibri" w:eastAsia="Calibri" w:hAnsi="Calibri" w:cs="Calibri"/>
-                <w:spacing w:val="2"/>
-                <w:highlight w:val="yellow"/>
-                <w:lang w:val="en-US"/>
-              </w:rPr>
-              <w:t>_case</w:t>
-            </w:r>
-            <w:proofErr w:type="spellEnd"/>
-            <w:r>
-              <w:rPr>
-                <w:rFonts w:ascii="Calibri" w:eastAsia="Calibri" w:hAnsi="Calibri" w:cs="Calibri"/>
-                <w:spacing w:val="2"/>
-                <w:highlight w:val="yellow"/>
-                <w:lang w:val="en-US"/>
-              </w:rPr>
-              <w:t>(</w:t>
-            </w:r>
-            <w:r>
-              <w:rPr>
-                <w:rFonts w:ascii="Calibri" w:eastAsia="Calibri" w:hAnsi="Calibri" w:cs="Calibri"/>
-                <w:spacing w:val="2"/>
-                <w:highlight w:val="yellow"/>
+              <w:t>Nome: {{ title_case(</w:t>
+            </w:r>
+            <w:r>
+              <w:rPr>
+                <w:rFonts w:ascii="Calibri" w:eastAsia="Calibri" w:hAnsi="Calibri" w:cs="Calibri"/>
+                <w:spacing w:val="2"/>
               </w:rPr>
               <w:t>contratada_</w:t>
             </w:r>
-            <w:proofErr w:type="spellStart"/>
-            <w:r>
-              <w:rPr>
-                <w:rFonts w:ascii="Calibri" w:eastAsia="Calibri" w:hAnsi="Calibri" w:cs="Calibri"/>
-                <w:spacing w:val="2"/>
-                <w:highlight w:val="yellow"/>
-                <w:lang w:val="en-US"/>
-              </w:rPr>
-              <w:t>nome_gestor</w:t>
-            </w:r>
-            <w:proofErr w:type="spellEnd"/>
-            <w:r>
-              <w:rPr>
-                <w:rFonts w:ascii="Calibri" w:eastAsia="Calibri" w:hAnsi="Calibri" w:cs="Calibri"/>
-                <w:spacing w:val="2"/>
-                <w:highlight w:val="yellow"/>
-                <w:lang w:val="en-US"/>
-              </w:rPr>
-              <w:t xml:space="preserve"> | lower) }}</w:t>
+            <w:r>
+              <w:rPr>
+                <w:rFonts w:ascii="Calibri" w:eastAsia="Calibri" w:hAnsi="Calibri" w:cs="Calibri"/>
+                <w:spacing w:val="2"/>
+                <w:lang w:val="en-US"/>
+              </w:rPr>
+              <w:t>nome_gestor | lower) }}</w:t>
             </w:r>
           </w:p>
           <w:p>
@@ -1013,23 +315,13 @@
               </w:rPr>
               <w:t>contratada_</w:t>
             </w:r>
-            <w:proofErr w:type="spellStart"/>
-            <w:r>
-              <w:rPr>
-                <w:rFonts w:ascii="Calibri" w:eastAsia="Calibri" w:hAnsi="Calibri" w:cs="Calibri"/>
-                <w:spacing w:val="2"/>
-                <w:lang w:val="en-US"/>
-              </w:rPr>
-              <w:t>email_gestor</w:t>
-            </w:r>
-            <w:proofErr w:type="spellEnd"/>
-            <w:r>
-              <w:rPr>
-                <w:rFonts w:ascii="Calibri" w:eastAsia="Calibri" w:hAnsi="Calibri" w:cs="Calibri"/>
-                <w:spacing w:val="2"/>
-                <w:lang w:val="en-US"/>
-              </w:rPr>
-              <w:t xml:space="preserve"> %}</w:t>
+            <w:r>
+              <w:rPr>
+                <w:rFonts w:ascii="Calibri" w:eastAsia="Calibri" w:hAnsi="Calibri" w:cs="Calibri"/>
+                <w:spacing w:val="2"/>
+                <w:lang w:val="en-US"/>
+              </w:rPr>
+              <w:t>email_gestor %}</w:t>
             </w:r>
           </w:p>
           <w:p>
@@ -1047,54 +339,22 @@
                 <w:spacing w:val="2"/>
                 <w:lang w:val="en-US"/>
               </w:rPr>
-              <w:t xml:space="preserve">E-mail: </w:t>
-            </w:r>
-            <w:proofErr w:type="gramStart"/>
-            <w:r>
-              <w:rPr>
-                <w:rFonts w:ascii="Calibri" w:eastAsia="Calibri" w:hAnsi="Calibri" w:cs="Calibri"/>
-                <w:spacing w:val="2"/>
-                <w:highlight w:val="yellow"/>
-                <w:lang w:val="en-US"/>
-              </w:rPr>
-              <w:t xml:space="preserve">{{ </w:t>
-            </w:r>
-            <w:r>
-              <w:rPr>
-                <w:rFonts w:ascii="Calibri" w:eastAsia="Calibri" w:hAnsi="Calibri" w:cs="Calibri"/>
-                <w:spacing w:val="2"/>
-                <w:highlight w:val="yellow"/>
-              </w:rPr>
-              <w:t>contratada</w:t>
-            </w:r>
-            <w:proofErr w:type="gramEnd"/>
-            <w:r>
-              <w:rPr>
-                <w:rFonts w:ascii="Calibri" w:eastAsia="Calibri" w:hAnsi="Calibri" w:cs="Calibri"/>
-                <w:spacing w:val="2"/>
-                <w:highlight w:val="yellow"/>
-              </w:rPr>
-              <w:t>_</w:t>
-            </w:r>
-            <w:proofErr w:type="spellStart"/>
-            <w:r>
-              <w:rPr>
-                <w:rFonts w:ascii="Calibri" w:eastAsia="Calibri" w:hAnsi="Calibri" w:cs="Calibri"/>
-                <w:spacing w:val="2"/>
-                <w:highlight w:val="yellow"/>
-                <w:lang w:val="en-US"/>
-              </w:rPr>
-              <w:t>email_gestor</w:t>
-            </w:r>
-            <w:proofErr w:type="spellEnd"/>
-            <w:r>
-              <w:rPr>
-                <w:rFonts w:ascii="Calibri" w:eastAsia="Calibri" w:hAnsi="Calibri" w:cs="Calibri"/>
-                <w:spacing w:val="2"/>
-                <w:highlight w:val="yellow"/>
-                <w:lang w:val="en-US"/>
-              </w:rPr>
-              <w:t xml:space="preserve"> }}</w:t>
+              <w:t xml:space="preserve">E-mail: {{ </w:t>
+            </w:r>
+            <w:r>
+              <w:rPr>
+                <w:rFonts w:ascii="Calibri" w:eastAsia="Calibri" w:hAnsi="Calibri" w:cs="Calibri"/>
+                <w:spacing w:val="2"/>
+              </w:rPr>
+              <w:t>contratada_</w:t>
+            </w:r>
+            <w:r>
+              <w:rPr>
+                <w:rFonts w:ascii="Calibri" w:eastAsia="Calibri" w:hAnsi="Calibri" w:cs="Calibri"/>
+                <w:spacing w:val="2"/>
+                <w:lang w:val="en-US"/>
+              </w:rPr>
+              <w:t>email_gestor }}</w:t>
             </w:r>
           </w:p>
           <w:p>
@@ -1111,23 +371,7 @@
                 <w:rFonts w:ascii="Calibri" w:eastAsia="Calibri" w:hAnsi="Calibri" w:cs="Calibri"/>
                 <w:spacing w:val="2"/>
               </w:rPr>
-              <w:t xml:space="preserve">{%p </w:t>
-            </w:r>
-            <w:proofErr w:type="spellStart"/>
-            <w:r>
-              <w:rPr>
-                <w:rFonts w:ascii="Calibri" w:eastAsia="Calibri" w:hAnsi="Calibri" w:cs="Calibri"/>
-                <w:spacing w:val="2"/>
-              </w:rPr>
-              <w:t>endif</w:t>
-            </w:r>
-            <w:proofErr w:type="spellEnd"/>
-            <w:r>
-              <w:rPr>
-                <w:rFonts w:ascii="Calibri" w:eastAsia="Calibri" w:hAnsi="Calibri" w:cs="Calibri"/>
-                <w:spacing w:val="2"/>
-              </w:rPr>
-              <w:t xml:space="preserve"> %}</w:t>
+              <w:t>{%p endif %}</w:t>
             </w:r>
           </w:p>
           <w:p>
@@ -1144,25 +388,8 @@
                 <w:rFonts w:ascii="Calibri" w:eastAsia="Calibri" w:hAnsi="Calibri" w:cs="Calibri"/>
                 <w:spacing w:val="2"/>
               </w:rPr>
-              <w:t xml:space="preserve">{%p </w:t>
-            </w:r>
-            <w:proofErr w:type="spellStart"/>
-            <w:r>
-              <w:rPr>
-                <w:rFonts w:ascii="Calibri" w:eastAsia="Calibri" w:hAnsi="Calibri" w:cs="Calibri"/>
-                <w:spacing w:val="2"/>
-              </w:rPr>
-              <w:t>if</w:t>
-            </w:r>
-            <w:proofErr w:type="spellEnd"/>
-            <w:r>
-              <w:rPr>
-                <w:rFonts w:ascii="Calibri" w:eastAsia="Calibri" w:hAnsi="Calibri" w:cs="Calibri"/>
-                <w:spacing w:val="2"/>
-              </w:rPr>
-              <w:t xml:space="preserve"> </w:t>
-            </w:r>
-            <w:proofErr w:type="spellStart"/>
+              <w:t xml:space="preserve">{%p if </w:t>
+            </w:r>
             <w:r>
               <w:rPr>
                 <w:rFonts w:ascii="Calibri" w:eastAsia="Calibri" w:hAnsi="Calibri" w:cs="Calibri"/>
@@ -1175,15 +402,7 @@
                 <w:rFonts w:ascii="Calibri" w:eastAsia="Calibri" w:hAnsi="Calibri" w:cs="Calibri"/>
                 <w:spacing w:val="2"/>
               </w:rPr>
-              <w:t>telefone_gestor</w:t>
-            </w:r>
-            <w:proofErr w:type="spellEnd"/>
-            <w:r>
-              <w:rPr>
-                <w:rFonts w:ascii="Calibri" w:eastAsia="Calibri" w:hAnsi="Calibri" w:cs="Calibri"/>
-                <w:spacing w:val="2"/>
-              </w:rPr>
-              <w:t xml:space="preserve"> %}</w:t>
+              <w:t>telefone_gestor %}</w:t>
             </w:r>
           </w:p>
           <w:p>
@@ -1199,51 +418,21 @@
                 <w:rFonts w:ascii="Calibri" w:eastAsia="Calibri" w:hAnsi="Calibri" w:cs="Calibri"/>
                 <w:spacing w:val="2"/>
               </w:rPr>
-              <w:t xml:space="preserve">Telefone: </w:t>
-            </w:r>
-            <w:proofErr w:type="gramStart"/>
-            <w:r>
-              <w:rPr>
-                <w:rFonts w:ascii="Calibri" w:eastAsia="Calibri" w:hAnsi="Calibri" w:cs="Calibri"/>
-                <w:spacing w:val="2"/>
-                <w:highlight w:val="yellow"/>
-              </w:rPr>
-              <w:t xml:space="preserve">{{ </w:t>
-            </w:r>
-            <w:proofErr w:type="spellStart"/>
-            <w:r>
-              <w:rPr>
-                <w:rFonts w:ascii="Calibri" w:eastAsia="Calibri" w:hAnsi="Calibri" w:cs="Calibri"/>
-                <w:spacing w:val="2"/>
-                <w:highlight w:val="yellow"/>
-              </w:rPr>
-              <w:t>contratada</w:t>
-            </w:r>
-            <w:proofErr w:type="gramEnd"/>
-            <w:r>
-              <w:rPr>
-                <w:rFonts w:ascii="Calibri" w:eastAsia="Calibri" w:hAnsi="Calibri" w:cs="Calibri"/>
-                <w:spacing w:val="2"/>
-                <w:highlight w:val="yellow"/>
-              </w:rPr>
-              <w:t>_</w:t>
-            </w:r>
-            <w:r>
-              <w:rPr>
-                <w:rFonts w:ascii="Calibri" w:eastAsia="Calibri" w:hAnsi="Calibri" w:cs="Calibri"/>
-                <w:spacing w:val="2"/>
-                <w:highlight w:val="yellow"/>
-              </w:rPr>
-              <w:t>telefone_gestor</w:t>
-            </w:r>
-            <w:proofErr w:type="spellEnd"/>
-            <w:r>
-              <w:rPr>
-                <w:rFonts w:ascii="Calibri" w:eastAsia="Calibri" w:hAnsi="Calibri" w:cs="Calibri"/>
-                <w:spacing w:val="2"/>
-                <w:highlight w:val="yellow"/>
-              </w:rPr>
-              <w:t xml:space="preserve"> }}</w:t>
+              <w:t xml:space="preserve">Telefone: {{ </w:t>
+            </w:r>
+            <w:r>
+              <w:rPr>
+                <w:rFonts w:ascii="Calibri" w:eastAsia="Calibri" w:hAnsi="Calibri" w:cs="Calibri"/>
+                <w:spacing w:val="2"/>
+              </w:rPr>
+              <w:t>contratada_</w:t>
+            </w:r>
+            <w:r>
+              <w:rPr>
+                <w:rFonts w:ascii="Calibri" w:eastAsia="Calibri" w:hAnsi="Calibri" w:cs="Calibri"/>
+                <w:spacing w:val="2"/>
+              </w:rPr>
+              <w:t>telefone_gestor }}</w:t>
             </w:r>
           </w:p>
           <w:p>
@@ -1259,23 +448,7 @@
                 <w:rFonts w:ascii="Calibri" w:eastAsia="Calibri" w:hAnsi="Calibri" w:cs="Calibri"/>
                 <w:spacing w:val="2"/>
               </w:rPr>
-              <w:t xml:space="preserve">{%p </w:t>
-            </w:r>
-            <w:proofErr w:type="spellStart"/>
-            <w:r>
-              <w:rPr>
-                <w:rFonts w:ascii="Calibri" w:eastAsia="Calibri" w:hAnsi="Calibri" w:cs="Calibri"/>
-                <w:spacing w:val="2"/>
-              </w:rPr>
-              <w:t>endif</w:t>
-            </w:r>
-            <w:proofErr w:type="spellEnd"/>
-            <w:r>
-              <w:rPr>
-                <w:rFonts w:ascii="Calibri" w:eastAsia="Calibri" w:hAnsi="Calibri" w:cs="Calibri"/>
-                <w:spacing w:val="2"/>
-              </w:rPr>
-              <w:t xml:space="preserve"> %}</w:t>
+              <w:t>{%p endif %}</w:t>
             </w:r>
           </w:p>
           <w:p>
@@ -1295,23 +468,7 @@
                 <w:rFonts w:ascii="Calibri" w:eastAsia="Calibri" w:hAnsi="Calibri" w:cs="Calibri"/>
                 <w:spacing w:val="2"/>
               </w:rPr>
-              <w:t xml:space="preserve">{%p </w:t>
-            </w:r>
-            <w:proofErr w:type="spellStart"/>
-            <w:r>
-              <w:rPr>
-                <w:rFonts w:ascii="Calibri" w:eastAsia="Calibri" w:hAnsi="Calibri" w:cs="Calibri"/>
-                <w:spacing w:val="2"/>
-              </w:rPr>
-              <w:t>endif</w:t>
-            </w:r>
-            <w:proofErr w:type="spellEnd"/>
-            <w:r>
-              <w:rPr>
-                <w:rFonts w:ascii="Calibri" w:eastAsia="Calibri" w:hAnsi="Calibri" w:cs="Calibri"/>
-                <w:spacing w:val="2"/>
-              </w:rPr>
-              <w:t xml:space="preserve"> %}</w:t>
+              <w:t>{%p endif %}</w:t>
             </w:r>
           </w:p>
         </w:tc>
@@ -1392,7 +549,6 @@
               </w:rPr>
               <w:t xml:space="preserve">{%p for item in </w:t>
             </w:r>
-            <w:proofErr w:type="spellStart"/>
             <w:r>
               <w:rPr>
                 <w:rFonts w:asciiTheme="majorHAnsi" w:eastAsia="Calibri" w:hAnsiTheme="majorHAnsi" w:cstheme="majorHAnsi"/>
@@ -1402,7 +558,6 @@
               </w:rPr>
               <w:t>contratantes</w:t>
             </w:r>
-            <w:proofErr w:type="spellEnd"/>
             <w:r>
               <w:rPr>
                 <w:rFonts w:asciiTheme="majorHAnsi" w:eastAsia="Calibri" w:hAnsiTheme="majorHAnsi" w:cstheme="majorHAnsi"/>
@@ -1435,494 +590,30 @@
                 <w:rFonts w:asciiTheme="majorHAnsi" w:hAnsiTheme="majorHAnsi" w:cstheme="majorHAnsi"/>
                 <w:b/>
                 <w:spacing w:val="2"/>
-                <w:highlight w:val="yellow"/>
-                <w:lang w:val="en-US"/>
-              </w:rPr>
-              <w:t xml:space="preserve">{{ </w:t>
-            </w:r>
-            <w:proofErr w:type="spellStart"/>
+                <w:lang w:val="en-US"/>
+              </w:rPr>
+              <w:t>{{ item.name.text  | upper }}</w:t>
+            </w:r>
             <w:r>
               <w:rPr>
                 <w:rFonts w:asciiTheme="majorHAnsi" w:hAnsiTheme="majorHAnsi" w:cstheme="majorHAnsi"/>
+                <w:spacing w:val="2"/>
+                <w:lang w:val="en-US"/>
+              </w:rPr>
+              <w:t>, {{ item.nationality }}, {% if item.marital_status != "None" %}{{ item.marital_status | lower }}, {% endif %}{% if item.occupation %}{{ item.occupation | lower }}, {% endif %}inscrito(a) no CPF sob n.º {{ item.cpf }},{% if item.rg %} RG sob n.º {{ item.rg }},{% endif %} residente e domiciliado(a) no endereço {{ title_case(item.address.street_name | lower) }}, n.º {{ item.address.street_number }}{% if item.address.unit %}, {{ item.address.unit | lower }}{% endif %}, Bairro {{ title_case (item.address.neighborhood | lower) }}, {{ title_case(item.address.city | lower)}}/{{ item.address.state}}, CEP {{ item.address.zip }}</w:t>
+            </w:r>
+            <w:r>
+              <w:rPr>
+                <w:rFonts w:ascii="Calibri" w:eastAsia="Calibri" w:hAnsi="Calibri" w:cs="Calibri"/>
+                <w:spacing w:val="2"/>
+              </w:rPr>
+              <w:t xml:space="preserve">, neste ato devidamente representada por seu representante legal, doravante denominada </w:t>
+            </w:r>
+            <w:r>
+              <w:rPr>
+                <w:rFonts w:ascii="Calibri" w:eastAsia="Calibri" w:hAnsi="Calibri" w:cs="Calibri"/>
                 <w:b/>
                 <w:spacing w:val="2"/>
-                <w:highlight w:val="yellow"/>
-                <w:lang w:val="en-US"/>
-              </w:rPr>
-              <w:t>item.name.text</w:t>
-            </w:r>
-            <w:proofErr w:type="spellEnd"/>
-            <w:r>
-              <w:rPr>
-                <w:rFonts w:asciiTheme="majorHAnsi" w:hAnsiTheme="majorHAnsi" w:cstheme="majorHAnsi"/>
-                <w:b/>
-                <w:spacing w:val="2"/>
-                <w:highlight w:val="yellow"/>
-                <w:lang w:val="en-US"/>
-              </w:rPr>
-              <w:t xml:space="preserve">  | upper }}</w:t>
-            </w:r>
-            <w:r>
-              <w:rPr>
-                <w:rFonts w:asciiTheme="majorHAnsi" w:hAnsiTheme="majorHAnsi" w:cstheme="majorHAnsi"/>
-                <w:spacing w:val="2"/>
-                <w:highlight w:val="yellow"/>
-                <w:lang w:val="en-US"/>
-              </w:rPr>
-              <w:t xml:space="preserve">, {{ </w:t>
-            </w:r>
-            <w:proofErr w:type="spellStart"/>
-            <w:r>
-              <w:rPr>
-                <w:rFonts w:asciiTheme="majorHAnsi" w:hAnsiTheme="majorHAnsi" w:cstheme="majorHAnsi"/>
-                <w:spacing w:val="2"/>
-                <w:highlight w:val="yellow"/>
-                <w:lang w:val="en-US"/>
-              </w:rPr>
-              <w:t>item.nationality</w:t>
-            </w:r>
-            <w:proofErr w:type="spellEnd"/>
-            <w:r>
-              <w:rPr>
-                <w:rFonts w:asciiTheme="majorHAnsi" w:hAnsiTheme="majorHAnsi" w:cstheme="majorHAnsi"/>
-                <w:spacing w:val="2"/>
-                <w:highlight w:val="yellow"/>
-                <w:lang w:val="en-US"/>
-              </w:rPr>
-              <w:t xml:space="preserve"> }}, {% if </w:t>
-            </w:r>
-            <w:proofErr w:type="spellStart"/>
-            <w:r>
-              <w:rPr>
-                <w:rFonts w:asciiTheme="majorHAnsi" w:hAnsiTheme="majorHAnsi" w:cstheme="majorHAnsi"/>
-                <w:spacing w:val="2"/>
-                <w:highlight w:val="yellow"/>
-                <w:lang w:val="en-US"/>
-              </w:rPr>
-              <w:t>item.marital_status</w:t>
-            </w:r>
-            <w:proofErr w:type="spellEnd"/>
-            <w:r>
-              <w:rPr>
-                <w:rFonts w:asciiTheme="majorHAnsi" w:hAnsiTheme="majorHAnsi" w:cstheme="majorHAnsi"/>
-                <w:spacing w:val="2"/>
-                <w:highlight w:val="yellow"/>
-                <w:lang w:val="en-US"/>
-              </w:rPr>
-              <w:t xml:space="preserve"> != "None" %}{{ </w:t>
-            </w:r>
-            <w:proofErr w:type="spellStart"/>
-            <w:r>
-              <w:rPr>
-                <w:rFonts w:asciiTheme="majorHAnsi" w:hAnsiTheme="majorHAnsi" w:cstheme="majorHAnsi"/>
-                <w:spacing w:val="2"/>
-                <w:highlight w:val="yellow"/>
-                <w:lang w:val="en-US"/>
-              </w:rPr>
-              <w:t>item.marital_status</w:t>
-            </w:r>
-            <w:proofErr w:type="spellEnd"/>
-            <w:r>
-              <w:rPr>
-                <w:rFonts w:asciiTheme="majorHAnsi" w:hAnsiTheme="majorHAnsi" w:cstheme="majorHAnsi"/>
-                <w:spacing w:val="2"/>
-                <w:highlight w:val="yellow"/>
-                <w:lang w:val="en-US"/>
-              </w:rPr>
-              <w:t xml:space="preserve"> | lower }}, {% endif %}{% if </w:t>
-            </w:r>
-            <w:proofErr w:type="spellStart"/>
-            <w:r>
-              <w:rPr>
-                <w:rFonts w:asciiTheme="majorHAnsi" w:hAnsiTheme="majorHAnsi" w:cstheme="majorHAnsi"/>
-                <w:spacing w:val="2"/>
-                <w:highlight w:val="yellow"/>
-                <w:lang w:val="en-US"/>
-              </w:rPr>
-              <w:t>item.occupation</w:t>
-            </w:r>
-            <w:proofErr w:type="spellEnd"/>
-            <w:r>
-              <w:rPr>
-                <w:rFonts w:asciiTheme="majorHAnsi" w:hAnsiTheme="majorHAnsi" w:cstheme="majorHAnsi"/>
-                <w:spacing w:val="2"/>
-                <w:highlight w:val="yellow"/>
-                <w:lang w:val="en-US"/>
-              </w:rPr>
-              <w:t xml:space="preserve"> %}{{ </w:t>
-            </w:r>
-            <w:proofErr w:type="spellStart"/>
-            <w:r>
-              <w:rPr>
-                <w:rFonts w:asciiTheme="majorHAnsi" w:hAnsiTheme="majorHAnsi" w:cstheme="majorHAnsi"/>
-                <w:spacing w:val="2"/>
-                <w:highlight w:val="yellow"/>
-                <w:lang w:val="en-US"/>
-              </w:rPr>
-              <w:t>item.occupation</w:t>
-            </w:r>
-            <w:proofErr w:type="spellEnd"/>
-            <w:r>
-              <w:rPr>
-                <w:rFonts w:asciiTheme="majorHAnsi" w:hAnsiTheme="majorHAnsi" w:cstheme="majorHAnsi"/>
-                <w:spacing w:val="2"/>
-                <w:highlight w:val="yellow"/>
-                <w:lang w:val="en-US"/>
-              </w:rPr>
-              <w:t xml:space="preserve"> | lower }}, {% endif %}</w:t>
-            </w:r>
-            <w:proofErr w:type="spellStart"/>
-            <w:r>
-              <w:rPr>
-                <w:rFonts w:asciiTheme="majorHAnsi" w:hAnsiTheme="majorHAnsi" w:cstheme="majorHAnsi"/>
-                <w:spacing w:val="2"/>
-                <w:highlight w:val="yellow"/>
-                <w:lang w:val="en-US"/>
-              </w:rPr>
-              <w:t>inscrito</w:t>
-            </w:r>
-            <w:proofErr w:type="spellEnd"/>
-            <w:r>
-              <w:rPr>
-                <w:rFonts w:asciiTheme="majorHAnsi" w:hAnsiTheme="majorHAnsi" w:cstheme="majorHAnsi"/>
-                <w:spacing w:val="2"/>
-                <w:highlight w:val="yellow"/>
-                <w:lang w:val="en-US"/>
-              </w:rPr>
-              <w:t xml:space="preserve">(a) no CPF sob n.º {{ </w:t>
-            </w:r>
-            <w:proofErr w:type="spellStart"/>
-            <w:r>
-              <w:rPr>
-                <w:rFonts w:asciiTheme="majorHAnsi" w:hAnsiTheme="majorHAnsi" w:cstheme="majorHAnsi"/>
-                <w:spacing w:val="2"/>
-                <w:highlight w:val="yellow"/>
-                <w:lang w:val="en-US"/>
-              </w:rPr>
-              <w:t>item.cpf</w:t>
-            </w:r>
-            <w:proofErr w:type="spellEnd"/>
-            <w:r>
-              <w:rPr>
-                <w:rFonts w:asciiTheme="majorHAnsi" w:hAnsiTheme="majorHAnsi" w:cstheme="majorHAnsi"/>
-                <w:spacing w:val="2"/>
-                <w:highlight w:val="yellow"/>
-                <w:lang w:val="en-US"/>
-              </w:rPr>
-              <w:t xml:space="preserve"> }},{% if </w:t>
-            </w:r>
-            <w:proofErr w:type="spellStart"/>
-            <w:r>
-              <w:rPr>
-                <w:rFonts w:asciiTheme="majorHAnsi" w:hAnsiTheme="majorHAnsi" w:cstheme="majorHAnsi"/>
-                <w:spacing w:val="2"/>
-                <w:highlight w:val="yellow"/>
-                <w:lang w:val="en-US"/>
-              </w:rPr>
-              <w:t>item.rg</w:t>
-            </w:r>
-            <w:proofErr w:type="spellEnd"/>
-            <w:r>
-              <w:rPr>
-                <w:rFonts w:asciiTheme="majorHAnsi" w:hAnsiTheme="majorHAnsi" w:cstheme="majorHAnsi"/>
-                <w:spacing w:val="2"/>
-                <w:highlight w:val="yellow"/>
-                <w:lang w:val="en-US"/>
-              </w:rPr>
-              <w:t xml:space="preserve"> %} RG sob n.º {{ </w:t>
-            </w:r>
-            <w:proofErr w:type="spellStart"/>
-            <w:r>
-              <w:rPr>
-                <w:rFonts w:asciiTheme="majorHAnsi" w:hAnsiTheme="majorHAnsi" w:cstheme="majorHAnsi"/>
-                <w:spacing w:val="2"/>
-                <w:highlight w:val="yellow"/>
-                <w:lang w:val="en-US"/>
-              </w:rPr>
-              <w:t>item.rg</w:t>
-            </w:r>
-            <w:proofErr w:type="spellEnd"/>
-            <w:r>
-              <w:rPr>
-                <w:rFonts w:asciiTheme="majorHAnsi" w:hAnsiTheme="majorHAnsi" w:cstheme="majorHAnsi"/>
-                <w:spacing w:val="2"/>
-                <w:highlight w:val="yellow"/>
-                <w:lang w:val="en-US"/>
-              </w:rPr>
-              <w:t xml:space="preserve"> }},{% endif %} </w:t>
-            </w:r>
-            <w:proofErr w:type="spellStart"/>
-            <w:r>
-              <w:rPr>
-                <w:rFonts w:asciiTheme="majorHAnsi" w:hAnsiTheme="majorHAnsi" w:cstheme="majorHAnsi"/>
-                <w:spacing w:val="2"/>
-                <w:highlight w:val="yellow"/>
-                <w:lang w:val="en-US"/>
-              </w:rPr>
-              <w:t>residente</w:t>
-            </w:r>
-            <w:proofErr w:type="spellEnd"/>
-            <w:r>
-              <w:rPr>
-                <w:rFonts w:asciiTheme="majorHAnsi" w:hAnsiTheme="majorHAnsi" w:cstheme="majorHAnsi"/>
-                <w:spacing w:val="2"/>
-                <w:highlight w:val="yellow"/>
-                <w:lang w:val="en-US"/>
-              </w:rPr>
-              <w:t xml:space="preserve"> e </w:t>
-            </w:r>
-            <w:proofErr w:type="spellStart"/>
-            <w:r>
-              <w:rPr>
-                <w:rFonts w:asciiTheme="majorHAnsi" w:hAnsiTheme="majorHAnsi" w:cstheme="majorHAnsi"/>
-                <w:spacing w:val="2"/>
-                <w:highlight w:val="yellow"/>
-                <w:lang w:val="en-US"/>
-              </w:rPr>
-              <w:t>domiciliado</w:t>
-            </w:r>
-            <w:proofErr w:type="spellEnd"/>
-            <w:r>
-              <w:rPr>
-                <w:rFonts w:asciiTheme="majorHAnsi" w:hAnsiTheme="majorHAnsi" w:cstheme="majorHAnsi"/>
-                <w:spacing w:val="2"/>
-                <w:highlight w:val="yellow"/>
-                <w:lang w:val="en-US"/>
-              </w:rPr>
-              <w:t xml:space="preserve">(a) no </w:t>
-            </w:r>
-            <w:proofErr w:type="spellStart"/>
-            <w:r>
-              <w:rPr>
-                <w:rFonts w:asciiTheme="majorHAnsi" w:hAnsiTheme="majorHAnsi" w:cstheme="majorHAnsi"/>
-                <w:spacing w:val="2"/>
-                <w:highlight w:val="yellow"/>
-                <w:lang w:val="en-US"/>
-              </w:rPr>
-              <w:t>endereço</w:t>
-            </w:r>
-            <w:proofErr w:type="spellEnd"/>
-            <w:r>
-              <w:rPr>
-                <w:rFonts w:asciiTheme="majorHAnsi" w:hAnsiTheme="majorHAnsi" w:cstheme="majorHAnsi"/>
-                <w:spacing w:val="2"/>
-                <w:highlight w:val="yellow"/>
-                <w:lang w:val="en-US"/>
-              </w:rPr>
-              <w:t xml:space="preserve"> {{ </w:t>
-            </w:r>
-            <w:proofErr w:type="spellStart"/>
-            <w:r>
-              <w:rPr>
-                <w:rFonts w:asciiTheme="majorHAnsi" w:hAnsiTheme="majorHAnsi" w:cstheme="majorHAnsi"/>
-                <w:spacing w:val="2"/>
-                <w:highlight w:val="yellow"/>
-                <w:lang w:val="en-US"/>
-              </w:rPr>
-              <w:t>title_case</w:t>
-            </w:r>
-            <w:proofErr w:type="spellEnd"/>
-            <w:r>
-              <w:rPr>
-                <w:rFonts w:asciiTheme="majorHAnsi" w:hAnsiTheme="majorHAnsi" w:cstheme="majorHAnsi"/>
-                <w:spacing w:val="2"/>
-                <w:highlight w:val="yellow"/>
-                <w:lang w:val="en-US"/>
-              </w:rPr>
-              <w:t>(</w:t>
-            </w:r>
-            <w:proofErr w:type="spellStart"/>
-            <w:r>
-              <w:rPr>
-                <w:rFonts w:asciiTheme="majorHAnsi" w:hAnsiTheme="majorHAnsi" w:cstheme="majorHAnsi"/>
-                <w:spacing w:val="2"/>
-                <w:highlight w:val="yellow"/>
-                <w:lang w:val="en-US"/>
-              </w:rPr>
-              <w:t>item.address.street_name</w:t>
-            </w:r>
-            <w:proofErr w:type="spellEnd"/>
-            <w:r>
-              <w:rPr>
-                <w:rFonts w:asciiTheme="majorHAnsi" w:hAnsiTheme="majorHAnsi" w:cstheme="majorHAnsi"/>
-                <w:spacing w:val="2"/>
-                <w:highlight w:val="yellow"/>
-                <w:lang w:val="en-US"/>
-              </w:rPr>
-              <w:t xml:space="preserve"> | lower) }}, n.º {{ </w:t>
-            </w:r>
-            <w:proofErr w:type="spellStart"/>
-            <w:r>
-              <w:rPr>
-                <w:rFonts w:asciiTheme="majorHAnsi" w:hAnsiTheme="majorHAnsi" w:cstheme="majorHAnsi"/>
-                <w:spacing w:val="2"/>
-                <w:highlight w:val="yellow"/>
-                <w:lang w:val="en-US"/>
-              </w:rPr>
-              <w:t>item.address.street_number</w:t>
-            </w:r>
-            <w:proofErr w:type="spellEnd"/>
-            <w:r>
-              <w:rPr>
-                <w:rFonts w:asciiTheme="majorHAnsi" w:hAnsiTheme="majorHAnsi" w:cstheme="majorHAnsi"/>
-                <w:spacing w:val="2"/>
-                <w:highlight w:val="yellow"/>
-                <w:lang w:val="en-US"/>
-              </w:rPr>
-              <w:t xml:space="preserve"> }}{% if </w:t>
-            </w:r>
-            <w:proofErr w:type="spellStart"/>
-            <w:r>
-              <w:rPr>
-                <w:rFonts w:asciiTheme="majorHAnsi" w:hAnsiTheme="majorHAnsi" w:cstheme="majorHAnsi"/>
-                <w:spacing w:val="2"/>
-                <w:highlight w:val="yellow"/>
-                <w:lang w:val="en-US"/>
-              </w:rPr>
-              <w:t>item.address.unit</w:t>
-            </w:r>
-            <w:proofErr w:type="spellEnd"/>
-            <w:r>
-              <w:rPr>
-                <w:rFonts w:asciiTheme="majorHAnsi" w:hAnsiTheme="majorHAnsi" w:cstheme="majorHAnsi"/>
-                <w:spacing w:val="2"/>
-                <w:highlight w:val="yellow"/>
-                <w:lang w:val="en-US"/>
-              </w:rPr>
-              <w:t xml:space="preserve"> %}, {{ </w:t>
-            </w:r>
-            <w:proofErr w:type="spellStart"/>
-            <w:r>
-              <w:rPr>
-                <w:rFonts w:asciiTheme="majorHAnsi" w:hAnsiTheme="majorHAnsi" w:cstheme="majorHAnsi"/>
-                <w:spacing w:val="2"/>
-                <w:highlight w:val="yellow"/>
-                <w:lang w:val="en-US"/>
-              </w:rPr>
-              <w:t>item.address.unit</w:t>
-            </w:r>
-            <w:proofErr w:type="spellEnd"/>
-            <w:r>
-              <w:rPr>
-                <w:rFonts w:asciiTheme="majorHAnsi" w:hAnsiTheme="majorHAnsi" w:cstheme="majorHAnsi"/>
-                <w:spacing w:val="2"/>
-                <w:highlight w:val="yellow"/>
-                <w:lang w:val="en-US"/>
-              </w:rPr>
-              <w:t xml:space="preserve"> | lower }}{% endif %}, Bairro {{ </w:t>
-            </w:r>
-            <w:proofErr w:type="spellStart"/>
-            <w:r>
-              <w:rPr>
-                <w:rFonts w:asciiTheme="majorHAnsi" w:hAnsiTheme="majorHAnsi" w:cstheme="majorHAnsi"/>
-                <w:spacing w:val="2"/>
-                <w:highlight w:val="yellow"/>
-                <w:lang w:val="en-US"/>
-              </w:rPr>
-              <w:t>title_case</w:t>
-            </w:r>
-            <w:proofErr w:type="spellEnd"/>
-            <w:r>
-              <w:rPr>
-                <w:rFonts w:asciiTheme="majorHAnsi" w:hAnsiTheme="majorHAnsi" w:cstheme="majorHAnsi"/>
-                <w:spacing w:val="2"/>
-                <w:highlight w:val="yellow"/>
-                <w:lang w:val="en-US"/>
-              </w:rPr>
-              <w:t xml:space="preserve"> (</w:t>
-            </w:r>
-            <w:proofErr w:type="spellStart"/>
-            <w:r>
-              <w:rPr>
-                <w:rFonts w:asciiTheme="majorHAnsi" w:hAnsiTheme="majorHAnsi" w:cstheme="majorHAnsi"/>
-                <w:spacing w:val="2"/>
-                <w:highlight w:val="yellow"/>
-                <w:lang w:val="en-US"/>
-              </w:rPr>
-              <w:t>item.address.neighborhood</w:t>
-            </w:r>
-            <w:proofErr w:type="spellEnd"/>
-            <w:r>
-              <w:rPr>
-                <w:rFonts w:asciiTheme="majorHAnsi" w:hAnsiTheme="majorHAnsi" w:cstheme="majorHAnsi"/>
-                <w:spacing w:val="2"/>
-                <w:highlight w:val="yellow"/>
-                <w:lang w:val="en-US"/>
-              </w:rPr>
-              <w:t xml:space="preserve"> | lower) }}, {{ </w:t>
-            </w:r>
-            <w:proofErr w:type="spellStart"/>
-            <w:r>
-              <w:rPr>
-                <w:rFonts w:asciiTheme="majorHAnsi" w:hAnsiTheme="majorHAnsi" w:cstheme="majorHAnsi"/>
-                <w:spacing w:val="2"/>
-                <w:highlight w:val="yellow"/>
-                <w:lang w:val="en-US"/>
-              </w:rPr>
-              <w:t>title_case</w:t>
-            </w:r>
-            <w:proofErr w:type="spellEnd"/>
-            <w:r>
-              <w:rPr>
-                <w:rFonts w:asciiTheme="majorHAnsi" w:hAnsiTheme="majorHAnsi" w:cstheme="majorHAnsi"/>
-                <w:spacing w:val="2"/>
-                <w:highlight w:val="yellow"/>
-                <w:lang w:val="en-US"/>
-              </w:rPr>
-              <w:t>(</w:t>
-            </w:r>
-            <w:proofErr w:type="spellStart"/>
-            <w:r>
-              <w:rPr>
-                <w:rFonts w:asciiTheme="majorHAnsi" w:hAnsiTheme="majorHAnsi" w:cstheme="majorHAnsi"/>
-                <w:spacing w:val="2"/>
-                <w:highlight w:val="yellow"/>
-                <w:lang w:val="en-US"/>
-              </w:rPr>
-              <w:t>item.address.city</w:t>
-            </w:r>
-            <w:proofErr w:type="spellEnd"/>
-            <w:r>
-              <w:rPr>
-                <w:rFonts w:asciiTheme="majorHAnsi" w:hAnsiTheme="majorHAnsi" w:cstheme="majorHAnsi"/>
-                <w:spacing w:val="2"/>
-                <w:highlight w:val="yellow"/>
-                <w:lang w:val="en-US"/>
-              </w:rPr>
-              <w:t xml:space="preserve"> | lower)}}/{{ </w:t>
-            </w:r>
-            <w:proofErr w:type="spellStart"/>
-            <w:r>
-              <w:rPr>
-                <w:rFonts w:asciiTheme="majorHAnsi" w:hAnsiTheme="majorHAnsi" w:cstheme="majorHAnsi"/>
-                <w:spacing w:val="2"/>
-                <w:highlight w:val="yellow"/>
-                <w:lang w:val="en-US"/>
-              </w:rPr>
-              <w:t>item.address.state</w:t>
-            </w:r>
-            <w:proofErr w:type="spellEnd"/>
-            <w:r>
-              <w:rPr>
-                <w:rFonts w:asciiTheme="majorHAnsi" w:hAnsiTheme="majorHAnsi" w:cstheme="majorHAnsi"/>
-                <w:spacing w:val="2"/>
-                <w:highlight w:val="yellow"/>
-                <w:lang w:val="en-US"/>
-              </w:rPr>
-              <w:t>}}, CEP {{ item.address.zip }}</w:t>
-            </w:r>
-            <w:r>
-              <w:rPr>
-                <w:rFonts w:ascii="Calibri" w:eastAsia="Calibri" w:hAnsi="Calibri" w:cs="Calibri"/>
-                <w:spacing w:val="2"/>
-              </w:rPr>
-              <w:t xml:space="preserve">, neste ato devidamente representada por seu representante legal, doravante denominada </w:t>
-            </w:r>
-            <w:r>
-              <w:rPr>
-                <w:rFonts w:ascii="Calibri" w:eastAsia="Calibri" w:hAnsi="Calibri" w:cs="Calibri"/>
-                <w:b/>
-                <w:spacing w:val="2"/>
               </w:rPr>
               <w:t>Contratante</w:t>
             </w:r>
@@ -1937,46 +628,21 @@
               <w:rPr>
                 <w:rFonts w:ascii="Calibri" w:eastAsia="Calibri" w:hAnsi="Calibri" w:cs="Calibri"/>
                 <w:spacing w:val="2"/>
-                <w:highlight w:val="yellow"/>
-                <w:lang w:val="en-US"/>
-              </w:rPr>
-              <w:t xml:space="preserve">{{ </w:t>
-            </w:r>
-            <w:proofErr w:type="spellStart"/>
-            <w:r>
-              <w:rPr>
-                <w:rFonts w:ascii="Calibri" w:eastAsia="Calibri" w:hAnsi="Calibri" w:cs="Calibri"/>
-                <w:spacing w:val="2"/>
-                <w:highlight w:val="yellow"/>
-                <w:lang w:val="en-US"/>
-              </w:rPr>
-              <w:t>title_case</w:t>
-            </w:r>
-            <w:proofErr w:type="spellEnd"/>
-            <w:r>
-              <w:rPr>
-                <w:rFonts w:ascii="Calibri" w:eastAsia="Calibri" w:hAnsi="Calibri" w:cs="Calibri"/>
-                <w:spacing w:val="2"/>
-                <w:highlight w:val="yellow"/>
-                <w:lang w:val="en-US"/>
-              </w:rPr>
-              <w:t>(</w:t>
-            </w:r>
-            <w:proofErr w:type="spellStart"/>
-            <w:r>
-              <w:rPr>
-                <w:rFonts w:ascii="Calibri" w:eastAsia="Calibri" w:hAnsi="Calibri" w:cs="Calibri"/>
-                <w:spacing w:val="2"/>
-                <w:highlight w:val="yellow"/>
+                <w:lang w:val="en-US"/>
+              </w:rPr>
+              <w:t>{{ title_case(</w:t>
+            </w:r>
+            <w:r>
+              <w:rPr>
+                <w:rFonts w:ascii="Calibri" w:eastAsia="Calibri" w:hAnsi="Calibri" w:cs="Calibri"/>
+                <w:spacing w:val="2"/>
               </w:rPr>
               <w:t>child_name</w:t>
             </w:r>
-            <w:proofErr w:type="spellEnd"/>
-            <w:r>
-              <w:rPr>
-                <w:rFonts w:ascii="Calibri" w:eastAsia="Calibri" w:hAnsi="Calibri" w:cs="Calibri"/>
-                <w:spacing w:val="2"/>
-                <w:highlight w:val="yellow"/>
+            <w:r>
+              <w:rPr>
+                <w:rFonts w:ascii="Calibri" w:eastAsia="Calibri" w:hAnsi="Calibri" w:cs="Calibri"/>
+                <w:spacing w:val="2"/>
                 <w:lang w:val="en-US"/>
               </w:rPr>
               <w:t xml:space="preserve"> | lower) }}</w:t>
@@ -2006,47 +672,7 @@
                 <w:spacing w:val="2"/>
                 <w:lang w:val="en-US"/>
               </w:rPr>
-              <w:t xml:space="preserve">E-mail: </w:t>
-            </w:r>
-            <w:proofErr w:type="gramStart"/>
-            <w:r>
-              <w:rPr>
-                <w:rFonts w:asciiTheme="majorHAnsi" w:hAnsiTheme="majorHAnsi" w:cstheme="majorHAnsi"/>
-                <w:spacing w:val="2"/>
-                <w:highlight w:val="yellow"/>
-                <w:lang w:val="en-US"/>
-              </w:rPr>
-              <w:t xml:space="preserve">{{ </w:t>
-            </w:r>
-            <w:proofErr w:type="spellStart"/>
-            <w:r>
-              <w:rPr>
-                <w:rFonts w:asciiTheme="majorHAnsi" w:hAnsiTheme="majorHAnsi" w:cstheme="majorHAnsi"/>
-                <w:spacing w:val="2"/>
-                <w:highlight w:val="yellow"/>
-                <w:lang w:val="en-US"/>
-              </w:rPr>
-              <w:t>item</w:t>
-            </w:r>
-            <w:proofErr w:type="gramEnd"/>
-            <w:r>
-              <w:rPr>
-                <w:rFonts w:asciiTheme="majorHAnsi" w:hAnsiTheme="majorHAnsi" w:cstheme="majorHAnsi"/>
-                <w:spacing w:val="2"/>
-                <w:highlight w:val="yellow"/>
-                <w:lang w:val="en-US"/>
-              </w:rPr>
-              <w:t>.email</w:t>
-            </w:r>
-            <w:proofErr w:type="spellEnd"/>
-            <w:r>
-              <w:rPr>
-                <w:rFonts w:asciiTheme="majorHAnsi" w:hAnsiTheme="majorHAnsi" w:cstheme="majorHAnsi"/>
-                <w:spacing w:val="2"/>
-                <w:highlight w:val="yellow"/>
-                <w:lang w:val="en-US"/>
-              </w:rPr>
-              <w:t xml:space="preserve"> | lower }}</w:t>
+              <w:t>E-mail: {{ item.email | lower }}</w:t>
             </w:r>
           </w:p>
           <w:p>
@@ -2066,23 +692,7 @@
                 <w:rFonts w:asciiTheme="majorHAnsi" w:hAnsiTheme="majorHAnsi" w:cstheme="majorHAnsi"/>
                 <w:spacing w:val="2"/>
               </w:rPr>
-              <w:t xml:space="preserve">{%p </w:t>
-            </w:r>
-            <w:proofErr w:type="spellStart"/>
-            <w:r>
-              <w:rPr>
-                <w:rFonts w:asciiTheme="majorHAnsi" w:hAnsiTheme="majorHAnsi" w:cstheme="majorHAnsi"/>
-                <w:spacing w:val="2"/>
-              </w:rPr>
-              <w:t>endfor</w:t>
-            </w:r>
-            <w:proofErr w:type="spellEnd"/>
-            <w:r>
-              <w:rPr>
-                <w:rFonts w:asciiTheme="majorHAnsi" w:hAnsiTheme="majorHAnsi" w:cstheme="majorHAnsi"/>
-                <w:spacing w:val="2"/>
-              </w:rPr>
-              <w:t xml:space="preserve"> %}</w:t>
+              <w:t>{%p endfor %}</w:t>
             </w:r>
           </w:p>
         </w:tc>
@@ -2402,255 +1012,71 @@
         <w:rPr>
           <w:rFonts w:asciiTheme="majorHAnsi" w:hAnsiTheme="majorHAnsi" w:cstheme="majorHAnsi"/>
           <w:spacing w:val="2"/>
-          <w:highlight w:val="yellow"/>
           <w:lang w:val="en-US"/>
         </w:rPr>
+        <w:t>{{ title_case(services_location.street_name | lower) }}, n.º {{ services_location.street_number }}{% if services_location.unit %}, {{ services_location.unit | lower }}{% endif %}, Bairro {{ title_case (services_location.neighborhood | lower) }}, {{ title_case(services_location.city | lower)}}/{{ services_location.state}}, CEP {{ services_location.zip }}</w:t>
+      </w:r>
+      <w:r>
+        <w:rPr>
+          <w:rFonts w:asciiTheme="majorHAnsi" w:eastAsia="Calibri" w:hAnsiTheme="majorHAnsi" w:cstheme="majorHAnsi"/>
+          <w:spacing w:val="2"/>
+          <w:kern w:val="144"/>
+        </w:rPr>
+        <w:t xml:space="preserve">, das </w:t>
+      </w:r>
+      <w:r>
+        <w:rPr>
+          <w:rFonts w:asciiTheme="majorHAnsi" w:eastAsia="Calibri" w:hAnsiTheme="majorHAnsi" w:cstheme="majorHAnsi"/>
+          <w:spacing w:val="2"/>
+          <w:kern w:val="144"/>
+        </w:rPr>
         <w:t xml:space="preserve">{{ </w:t>
       </w:r>
-      <w:proofErr w:type="spellStart"/>
-      <w:r>
-        <w:rPr>
-          <w:rFonts w:asciiTheme="majorHAnsi" w:hAnsiTheme="majorHAnsi" w:cstheme="majorHAnsi"/>
-          <w:spacing w:val="2"/>
-          <w:highlight w:val="yellow"/>
-          <w:lang w:val="en-US"/>
-        </w:rPr>
-        <w:t>title_case</w:t>
-      </w:r>
-      <w:proofErr w:type="spellEnd"/>
-      <w:r>
-        <w:rPr>
-          <w:rFonts w:asciiTheme="majorHAnsi" w:hAnsiTheme="majorHAnsi" w:cstheme="majorHAnsi"/>
-          <w:spacing w:val="2"/>
-          <w:highlight w:val="yellow"/>
-          <w:lang w:val="en-US"/>
-        </w:rPr>
-        <w:t>(</w:t>
-      </w:r>
-      <w:proofErr w:type="spellStart"/>
-      <w:r>
-        <w:rPr>
-          <w:rFonts w:asciiTheme="majorHAnsi" w:hAnsiTheme="majorHAnsi" w:cstheme="majorHAnsi"/>
-          <w:spacing w:val="2"/>
-          <w:highlight w:val="yellow"/>
-          <w:lang w:val="en-US"/>
-        </w:rPr>
-        <w:t>services_location.street_name</w:t>
-      </w:r>
-      <w:proofErr w:type="spellEnd"/>
-      <w:r>
-        <w:rPr>
-          <w:rFonts w:asciiTheme="majorHAnsi" w:hAnsiTheme="majorHAnsi" w:cstheme="majorHAnsi"/>
-          <w:spacing w:val="2"/>
-          <w:highlight w:val="yellow"/>
-          <w:lang w:val="en-US"/>
-        </w:rPr>
-        <w:t xml:space="preserve"> | lower) }}, n.º {{ </w:t>
-      </w:r>
-      <w:proofErr w:type="spellStart"/>
-      <w:r>
-        <w:rPr>
-          <w:rFonts w:asciiTheme="majorHAnsi" w:hAnsiTheme="majorHAnsi" w:cstheme="majorHAnsi"/>
-          <w:spacing w:val="2"/>
-          <w:highlight w:val="yellow"/>
-          <w:lang w:val="en-US"/>
-        </w:rPr>
-        <w:t>services_location.street_number</w:t>
-      </w:r>
-      <w:proofErr w:type="spellEnd"/>
-      <w:r>
-        <w:rPr>
-          <w:rFonts w:asciiTheme="majorHAnsi" w:hAnsiTheme="majorHAnsi" w:cstheme="majorHAnsi"/>
-          <w:spacing w:val="2"/>
-          <w:highlight w:val="yellow"/>
-          <w:lang w:val="en-US"/>
-        </w:rPr>
-        <w:t xml:space="preserve"> }}{% if </w:t>
-      </w:r>
-      <w:proofErr w:type="spellStart"/>
-      <w:r>
-        <w:rPr>
-          <w:rFonts w:asciiTheme="majorHAnsi" w:hAnsiTheme="majorHAnsi" w:cstheme="majorHAnsi"/>
-          <w:spacing w:val="2"/>
-          <w:highlight w:val="yellow"/>
-          <w:lang w:val="en-US"/>
-        </w:rPr>
-        <w:t>services_location.unit</w:t>
-      </w:r>
-      <w:proofErr w:type="spellEnd"/>
-      <w:r>
-        <w:rPr>
-          <w:rFonts w:asciiTheme="majorHAnsi" w:hAnsiTheme="majorHAnsi" w:cstheme="majorHAnsi"/>
-          <w:spacing w:val="2"/>
-          <w:highlight w:val="yellow"/>
-          <w:lang w:val="en-US"/>
-        </w:rPr>
-        <w:t xml:space="preserve"> %}, {{ </w:t>
-      </w:r>
-      <w:proofErr w:type="spellStart"/>
-      <w:r>
-        <w:rPr>
-          <w:rFonts w:asciiTheme="majorHAnsi" w:hAnsiTheme="majorHAnsi" w:cstheme="majorHAnsi"/>
-          <w:spacing w:val="2"/>
-          <w:highlight w:val="yellow"/>
-          <w:lang w:val="en-US"/>
-        </w:rPr>
-        <w:t>services_location.unit</w:t>
-      </w:r>
-      <w:proofErr w:type="spellEnd"/>
-      <w:r>
-        <w:rPr>
-          <w:rFonts w:asciiTheme="majorHAnsi" w:hAnsiTheme="majorHAnsi" w:cstheme="majorHAnsi"/>
-          <w:spacing w:val="2"/>
-          <w:highlight w:val="yellow"/>
-          <w:lang w:val="en-US"/>
-        </w:rPr>
-        <w:t xml:space="preserve"> | lower }}{% endif %}, Bairro {{ </w:t>
-      </w:r>
-      <w:proofErr w:type="spellStart"/>
-      <w:r>
-        <w:rPr>
-          <w:rFonts w:asciiTheme="majorHAnsi" w:hAnsiTheme="majorHAnsi" w:cstheme="majorHAnsi"/>
-          <w:spacing w:val="2"/>
-          <w:highlight w:val="yellow"/>
-          <w:lang w:val="en-US"/>
-        </w:rPr>
-        <w:t>title_case</w:t>
-      </w:r>
-      <w:proofErr w:type="spellEnd"/>
-      <w:r>
-        <w:rPr>
-          <w:rFonts w:asciiTheme="majorHAnsi" w:hAnsiTheme="majorHAnsi" w:cstheme="majorHAnsi"/>
-          <w:spacing w:val="2"/>
-          <w:highlight w:val="yellow"/>
-          <w:lang w:val="en-US"/>
-        </w:rPr>
-        <w:t xml:space="preserve"> (</w:t>
-      </w:r>
-      <w:proofErr w:type="spellStart"/>
-      <w:r>
-        <w:rPr>
-          <w:rFonts w:asciiTheme="majorHAnsi" w:hAnsiTheme="majorHAnsi" w:cstheme="majorHAnsi"/>
-          <w:spacing w:val="2"/>
-          <w:highlight w:val="yellow"/>
-          <w:lang w:val="en-US"/>
-        </w:rPr>
-        <w:t>services_location.neighborhood</w:t>
-      </w:r>
-      <w:proofErr w:type="spellEnd"/>
-      <w:r>
-        <w:rPr>
-          <w:rFonts w:asciiTheme="majorHAnsi" w:hAnsiTheme="majorHAnsi" w:cstheme="majorHAnsi"/>
-          <w:spacing w:val="2"/>
-          <w:highlight w:val="yellow"/>
-          <w:lang w:val="en-US"/>
-        </w:rPr>
-        <w:t xml:space="preserve"> | lower) }}, {{ </w:t>
-      </w:r>
-      <w:proofErr w:type="spellStart"/>
-      <w:r>
-        <w:rPr>
-          <w:rFonts w:asciiTheme="majorHAnsi" w:hAnsiTheme="majorHAnsi" w:cstheme="majorHAnsi"/>
-          <w:spacing w:val="2"/>
-          <w:highlight w:val="yellow"/>
-          <w:lang w:val="en-US"/>
-        </w:rPr>
-        <w:t>title_case</w:t>
-      </w:r>
-      <w:proofErr w:type="spellEnd"/>
-      <w:r>
-        <w:rPr>
-          <w:rFonts w:asciiTheme="majorHAnsi" w:hAnsiTheme="majorHAnsi" w:cstheme="majorHAnsi"/>
-          <w:spacing w:val="2"/>
-          <w:highlight w:val="yellow"/>
-          <w:lang w:val="en-US"/>
-        </w:rPr>
-        <w:t>(</w:t>
-      </w:r>
-      <w:proofErr w:type="spellStart"/>
-      <w:r>
-        <w:rPr>
-          <w:rFonts w:asciiTheme="majorHAnsi" w:hAnsiTheme="majorHAnsi" w:cstheme="majorHAnsi"/>
-          <w:spacing w:val="2"/>
-          <w:highlight w:val="yellow"/>
-          <w:lang w:val="en-US"/>
-        </w:rPr>
-        <w:t>services_location.city</w:t>
-      </w:r>
-      <w:proofErr w:type="spellEnd"/>
-      <w:r>
-        <w:rPr>
-          <w:rFonts w:asciiTheme="majorHAnsi" w:hAnsiTheme="majorHAnsi" w:cstheme="majorHAnsi"/>
-          <w:spacing w:val="2"/>
-          <w:highlight w:val="yellow"/>
-          <w:lang w:val="en-US"/>
-        </w:rPr>
-        <w:t xml:space="preserve"> | lower)}}/{{ </w:t>
-      </w:r>
-      <w:proofErr w:type="spellStart"/>
-      <w:r>
-        <w:rPr>
-          <w:rFonts w:asciiTheme="majorHAnsi" w:hAnsiTheme="majorHAnsi" w:cstheme="majorHAnsi"/>
-          <w:spacing w:val="2"/>
-          <w:highlight w:val="yellow"/>
-          <w:lang w:val="en-US"/>
-        </w:rPr>
-        <w:t>services_location.state</w:t>
-      </w:r>
-      <w:proofErr w:type="spellEnd"/>
-      <w:r>
-        <w:rPr>
-          <w:rFonts w:asciiTheme="majorHAnsi" w:hAnsiTheme="majorHAnsi" w:cstheme="majorHAnsi"/>
-          <w:spacing w:val="2"/>
-          <w:highlight w:val="yellow"/>
-          <w:lang w:val="en-US"/>
-        </w:rPr>
-        <w:t>}}, CEP {{ services_location.zip }}</w:t>
-      </w:r>
-      <w:r>
-        <w:rPr>
-          <w:rFonts w:asciiTheme="majorHAnsi" w:eastAsia="Calibri" w:hAnsiTheme="majorHAnsi" w:cstheme="majorHAnsi"/>
-          <w:spacing w:val="2"/>
-          <w:kern w:val="144"/>
-          <w:highlight w:val="yellow"/>
-        </w:rPr>
-        <w:t xml:space="preserve">, das </w:t>
-      </w:r>
-      <w:r>
-        <w:rPr>
-          <w:rFonts w:asciiTheme="majorHAnsi" w:eastAsia="Calibri" w:hAnsiTheme="majorHAnsi" w:cstheme="majorHAnsi"/>
-          <w:spacing w:val="2"/>
-          <w:kern w:val="144"/>
-          <w:highlight w:val="yellow"/>
+      <w:r>
+        <w:rPr>
+          <w:rFonts w:asciiTheme="majorHAnsi" w:eastAsia="Calibri" w:hAnsiTheme="majorHAnsi" w:cstheme="majorHAnsi"/>
+          <w:spacing w:val="2"/>
+          <w:kern w:val="144"/>
+        </w:rPr>
+        <w:t>horaInicioExecucaoServicosFormatada</w:t>
+      </w:r>
+      <w:r>
+        <w:rPr>
+          <w:rFonts w:asciiTheme="majorHAnsi" w:eastAsia="Calibri" w:hAnsiTheme="majorHAnsi" w:cstheme="majorHAnsi"/>
+          <w:spacing w:val="2"/>
+          <w:kern w:val="144"/>
+        </w:rPr>
+        <w:t xml:space="preserve"> }}</w:t>
+      </w:r>
+      <w:r>
+        <w:rPr>
+          <w:rFonts w:asciiTheme="majorHAnsi" w:eastAsia="Calibri" w:hAnsiTheme="majorHAnsi" w:cstheme="majorHAnsi"/>
+          <w:spacing w:val="2"/>
+          <w:kern w:val="144"/>
+        </w:rPr>
+        <w:t xml:space="preserve"> às </w:t>
+      </w:r>
+      <w:r>
+        <w:rPr>
+          <w:rFonts w:asciiTheme="majorHAnsi" w:eastAsia="Calibri" w:hAnsiTheme="majorHAnsi" w:cstheme="majorHAnsi"/>
+          <w:spacing w:val="2"/>
+          <w:kern w:val="144"/>
         </w:rPr>
         <w:t xml:space="preserve">{{ </w:t>
       </w:r>
-      <w:proofErr w:type="spellStart"/>
-      <w:r>
-        <w:rPr>
-          <w:rFonts w:asciiTheme="majorHAnsi" w:eastAsia="Calibri" w:hAnsiTheme="majorHAnsi" w:cstheme="majorHAnsi"/>
-          <w:spacing w:val="2"/>
-          <w:kern w:val="144"/>
-          <w:highlight w:val="yellow"/>
-        </w:rPr>
-        <w:t>horaInicioExecucaoServicosFormatada</w:t>
-      </w:r>
-      <w:proofErr w:type="spellEnd"/>
-      <w:r>
-        <w:rPr>
-          <w:rFonts w:asciiTheme="majorHAnsi" w:eastAsia="Calibri" w:hAnsiTheme="majorHAnsi" w:cstheme="majorHAnsi"/>
-          <w:spacing w:val="2"/>
-          <w:kern w:val="144"/>
-          <w:highlight w:val="yellow"/>
-        </w:rPr>
-        <w:t xml:space="preserve"> </w:t>
-      </w:r>
-      <w:r>
-        <w:rPr>
-          <w:rFonts w:asciiTheme="majorHAnsi" w:eastAsia="Calibri" w:hAnsiTheme="majorHAnsi" w:cstheme="majorHAnsi"/>
-          <w:spacing w:val="2"/>
-          <w:kern w:val="144"/>
-          <w:highlight w:val="yellow"/>
+      <w:r>
+        <w:rPr>
+          <w:rFonts w:asciiTheme="majorHAnsi" w:eastAsia="Calibri" w:hAnsiTheme="majorHAnsi" w:cstheme="majorHAnsi"/>
+          <w:spacing w:val="2"/>
+          <w:kern w:val="144"/>
+        </w:rPr>
+        <w:t xml:space="preserve">horaFimExecucaoServicosFormatada </w:t>
+      </w:r>
+      <w:r>
+        <w:rPr>
+          <w:rFonts w:asciiTheme="majorHAnsi" w:eastAsia="Calibri" w:hAnsiTheme="majorHAnsi" w:cstheme="majorHAnsi"/>
+          <w:spacing w:val="2"/>
+          <w:kern w:val="144"/>
         </w:rPr>
         <w:t>}}</w:t>
       </w:r>
@@ -2659,64 +1085,8 @@
           <w:rFonts w:asciiTheme="majorHAnsi" w:eastAsia="Calibri" w:hAnsiTheme="majorHAnsi" w:cstheme="majorHAnsi"/>
           <w:spacing w:val="2"/>
           <w:kern w:val="144"/>
-          <w:highlight w:val="yellow"/>
-        </w:rPr>
-        <w:t xml:space="preserve"> às </w:t>
-      </w:r>
-      <w:r>
-        <w:rPr>
-          <w:rFonts w:asciiTheme="majorHAnsi" w:eastAsia="Calibri" w:hAnsiTheme="majorHAnsi" w:cstheme="majorHAnsi"/>
-          <w:spacing w:val="2"/>
-          <w:kern w:val="144"/>
-          <w:highlight w:val="yellow"/>
-        </w:rPr>
-        <w:t xml:space="preserve">{{ </w:t>
-      </w:r>
-      <w:proofErr w:type="spellStart"/>
-      <w:r>
-        <w:rPr>
-          <w:rFonts w:asciiTheme="majorHAnsi" w:eastAsia="Calibri" w:hAnsiTheme="majorHAnsi" w:cstheme="majorHAnsi"/>
-          <w:spacing w:val="2"/>
-          <w:kern w:val="144"/>
-          <w:highlight w:val="yellow"/>
-        </w:rPr>
-        <w:t>horaFimExecucaoServicosFormatada</w:t>
-      </w:r>
-      <w:proofErr w:type="spellEnd"/>
-      <w:r>
-        <w:rPr>
-          <w:rFonts w:asciiTheme="majorHAnsi" w:eastAsia="Calibri" w:hAnsiTheme="majorHAnsi" w:cstheme="majorHAnsi"/>
-          <w:spacing w:val="2"/>
-          <w:kern w:val="144"/>
-          <w:highlight w:val="yellow"/>
-        </w:rPr>
-        <w:t xml:space="preserve"> </w:t>
-      </w:r>
-      <w:r>
-        <w:rPr>
-          <w:rFonts w:asciiTheme="majorHAnsi" w:eastAsia="Calibri" w:hAnsiTheme="majorHAnsi" w:cstheme="majorHAnsi"/>
-          <w:spacing w:val="2"/>
-          <w:kern w:val="144"/>
-          <w:highlight w:val="yellow"/>
-        </w:rPr>
-        <w:t>}}</w:t>
-      </w:r>
-      <w:r>
-        <w:rPr>
-          <w:rFonts w:asciiTheme="majorHAnsi" w:eastAsia="Calibri" w:hAnsiTheme="majorHAnsi" w:cstheme="majorHAnsi"/>
-          <w:spacing w:val="2"/>
-          <w:kern w:val="144"/>
-          <w:highlight w:val="yellow"/>
-        </w:rPr>
-        <w:t>,</w:t>
-      </w:r>
-      <w:r>
-        <w:rPr>
-          <w:rFonts w:asciiTheme="majorHAnsi" w:eastAsia="Calibri" w:hAnsiTheme="majorHAnsi" w:cstheme="majorHAnsi"/>
-          <w:spacing w:val="2"/>
-          <w:kern w:val="144"/>
-        </w:rPr>
-        <w:t xml:space="preserve"> de segunda à sexta.</w:t>
+        </w:rPr>
+        <w:t>, de segunda à sexta.</w:t>
       </w:r>
     </w:p>
     <w:p>
@@ -2823,102 +1193,13 @@
         </w:rPr>
         <w:t xml:space="preserve"> o valor mensal de R$ </w:t>
       </w:r>
-      <w:proofErr w:type="gramStart"/>
-      <w:r>
-        <w:rPr>
-          <w:rFonts w:asciiTheme="majorHAnsi" w:eastAsia="Calibri" w:hAnsiTheme="majorHAnsi" w:cstheme="majorHAnsi"/>
-          <w:spacing w:val="2"/>
-          <w:kern w:val="144"/>
-          <w:highlight w:val="yellow"/>
-        </w:rPr>
-        <w:t>{{ “</w:t>
-      </w:r>
-      <w:proofErr w:type="gramEnd"/>
-      <w:r>
-        <w:rPr>
-          <w:rFonts w:asciiTheme="majorHAnsi" w:eastAsia="Calibri" w:hAnsiTheme="majorHAnsi" w:cstheme="majorHAnsi"/>
-          <w:spacing w:val="2"/>
-          <w:kern w:val="144"/>
-          <w:highlight w:val="yellow"/>
-        </w:rPr>
-        <w:t>%.2f”|format(</w:t>
-      </w:r>
-      <w:proofErr w:type="spellStart"/>
-      <w:r>
-        <w:rPr>
-          <w:rFonts w:asciiTheme="majorHAnsi" w:eastAsia="Calibri" w:hAnsiTheme="majorHAnsi" w:cstheme="majorHAnsi"/>
-          <w:spacing w:val="2"/>
-          <w:kern w:val="144"/>
-          <w:highlight w:val="yellow"/>
-        </w:rPr>
-        <w:t>valorContrato</w:t>
-      </w:r>
-      <w:proofErr w:type="spellEnd"/>
-      <w:r>
-        <w:rPr>
-          <w:rFonts w:asciiTheme="majorHAnsi" w:eastAsia="Calibri" w:hAnsiTheme="majorHAnsi" w:cstheme="majorHAnsi"/>
-          <w:spacing w:val="2"/>
-          <w:kern w:val="144"/>
-          <w:highlight w:val="yellow"/>
-        </w:rPr>
-        <w:t xml:space="preserve">) | </w:t>
-      </w:r>
-      <w:proofErr w:type="spellStart"/>
-      <w:r>
-        <w:rPr>
-          <w:rFonts w:asciiTheme="majorHAnsi" w:eastAsia="Calibri" w:hAnsiTheme="majorHAnsi" w:cstheme="majorHAnsi"/>
-          <w:spacing w:val="2"/>
-          <w:kern w:val="144"/>
-          <w:highlight w:val="yellow"/>
-        </w:rPr>
-        <w:t>replace</w:t>
-      </w:r>
-      <w:proofErr w:type="spellEnd"/>
-      <w:r>
-        <w:rPr>
-          <w:rFonts w:asciiTheme="majorHAnsi" w:eastAsia="Calibri" w:hAnsiTheme="majorHAnsi" w:cstheme="majorHAnsi"/>
-          <w:spacing w:val="2"/>
-          <w:kern w:val="144"/>
-          <w:highlight w:val="yellow"/>
-        </w:rPr>
-        <w:t>(".",",") }}</w:t>
-      </w:r>
-      <w:r>
-        <w:rPr>
-          <w:rFonts w:asciiTheme="majorHAnsi" w:eastAsia="Calibri" w:hAnsiTheme="majorHAnsi" w:cstheme="majorHAnsi"/>
-          <w:spacing w:val="2"/>
-          <w:kern w:val="144"/>
-        </w:rPr>
-        <w:t xml:space="preserve"> </w:t>
-      </w:r>
-      <w:r>
-        <w:rPr>
-          <w:rFonts w:asciiTheme="majorHAnsi" w:eastAsia="Calibri" w:hAnsiTheme="majorHAnsi" w:cstheme="majorHAnsi"/>
-          <w:spacing w:val="2"/>
-          <w:kern w:val="144"/>
-          <w:highlight w:val="yellow"/>
-        </w:rPr>
-        <w:t xml:space="preserve">({{ </w:t>
-      </w:r>
-      <w:proofErr w:type="spellStart"/>
-      <w:r>
-        <w:rPr>
-          <w:rFonts w:asciiTheme="majorHAnsi" w:eastAsia="Calibri" w:hAnsiTheme="majorHAnsi" w:cstheme="majorHAnsi"/>
-          <w:spacing w:val="2"/>
-          <w:kern w:val="144"/>
-          <w:highlight w:val="yellow"/>
-        </w:rPr>
-        <w:t>valorContratoExtenso</w:t>
-      </w:r>
-      <w:proofErr w:type="spellEnd"/>
-      <w:r>
-        <w:rPr>
-          <w:rFonts w:asciiTheme="majorHAnsi" w:eastAsia="Calibri" w:hAnsiTheme="majorHAnsi" w:cstheme="majorHAnsi"/>
-          <w:spacing w:val="2"/>
-          <w:kern w:val="144"/>
-          <w:highlight w:val="yellow"/>
-        </w:rPr>
-        <w:t xml:space="preserve"> }})</w:t>
+      <w:r>
+        <w:rPr>
+          <w:rFonts w:asciiTheme="majorHAnsi" w:eastAsia="Calibri" w:hAnsiTheme="majorHAnsi" w:cstheme="majorHAnsi"/>
+          <w:spacing w:val="2"/>
+          <w:kern w:val="144"/>
+        </w:rPr>
+        <w:t>{{ “%.2f”|format(valorContrato) | replace(".",",") }} ({{ valorContratoExtenso }})</w:t>
       </w:r>
       <w:r>
         <w:rPr>
@@ -2933,29 +1214,8 @@
           <w:rFonts w:asciiTheme="majorHAnsi" w:eastAsia="Calibri" w:hAnsiTheme="majorHAnsi" w:cstheme="majorHAnsi"/>
           <w:spacing w:val="2"/>
           <w:kern w:val="144"/>
-          <w:highlight w:val="yellow"/>
-        </w:rPr>
-        <w:t xml:space="preserve">{{ </w:t>
-      </w:r>
-      <w:proofErr w:type="spellStart"/>
-      <w:r>
-        <w:rPr>
-          <w:rFonts w:asciiTheme="majorHAnsi" w:eastAsia="Calibri" w:hAnsiTheme="majorHAnsi" w:cstheme="majorHAnsi"/>
-          <w:spacing w:val="2"/>
-          <w:kern w:val="144"/>
-          <w:highlight w:val="yellow"/>
-        </w:rPr>
-        <w:t>nrHorasContratadas</w:t>
-      </w:r>
-      <w:proofErr w:type="spellEnd"/>
-      <w:r>
-        <w:rPr>
-          <w:rFonts w:asciiTheme="majorHAnsi" w:eastAsia="Calibri" w:hAnsiTheme="majorHAnsi" w:cstheme="majorHAnsi"/>
-          <w:spacing w:val="2"/>
-          <w:kern w:val="144"/>
-          <w:highlight w:val="yellow"/>
-        </w:rPr>
-        <w:t xml:space="preserve"> }}</w:t>
+        </w:rPr>
+        <w:t>{{ nrHorasContratadas }}</w:t>
       </w:r>
       <w:r>
         <w:rPr>
@@ -2970,56 +1230,14 @@
           <w:rFonts w:asciiTheme="majorHAnsi" w:eastAsia="Calibri" w:hAnsiTheme="majorHAnsi" w:cstheme="majorHAnsi"/>
           <w:spacing w:val="2"/>
           <w:kern w:val="144"/>
-          <w:highlight w:val="yellow"/>
-        </w:rPr>
-        <w:t>{{ “%.2f”|format(</w:t>
-      </w:r>
-      <w:proofErr w:type="spellStart"/>
-      <w:r>
-        <w:rPr>
-          <w:rFonts w:asciiTheme="majorHAnsi" w:eastAsia="Calibri" w:hAnsiTheme="majorHAnsi" w:cstheme="majorHAnsi"/>
-          <w:spacing w:val="2"/>
-          <w:kern w:val="144"/>
-          <w:highlight w:val="yellow"/>
-        </w:rPr>
-        <w:t>valorHora</w:t>
-      </w:r>
-      <w:proofErr w:type="spellEnd"/>
-      <w:r>
-        <w:rPr>
-          <w:rFonts w:asciiTheme="majorHAnsi" w:eastAsia="Calibri" w:hAnsiTheme="majorHAnsi" w:cstheme="majorHAnsi"/>
-          <w:spacing w:val="2"/>
-          <w:kern w:val="144"/>
-          <w:highlight w:val="yellow"/>
-        </w:rPr>
-        <w:t xml:space="preserve">) | </w:t>
-      </w:r>
-      <w:proofErr w:type="spellStart"/>
-      <w:r>
-        <w:rPr>
-          <w:rFonts w:asciiTheme="majorHAnsi" w:eastAsia="Calibri" w:hAnsiTheme="majorHAnsi" w:cstheme="majorHAnsi"/>
-          <w:spacing w:val="2"/>
-          <w:kern w:val="144"/>
-          <w:highlight w:val="yellow"/>
-        </w:rPr>
-        <w:t>replace</w:t>
-      </w:r>
-      <w:proofErr w:type="spellEnd"/>
-      <w:r>
-        <w:rPr>
-          <w:rFonts w:asciiTheme="majorHAnsi" w:eastAsia="Calibri" w:hAnsiTheme="majorHAnsi" w:cstheme="majorHAnsi"/>
-          <w:spacing w:val="2"/>
-          <w:kern w:val="144"/>
-          <w:highlight w:val="yellow"/>
-        </w:rPr>
-        <w:t>(".",",") }}</w:t>
-      </w:r>
-      <w:r>
-        <w:rPr>
-          <w:rFonts w:asciiTheme="majorHAnsi" w:eastAsia="Calibri" w:hAnsiTheme="majorHAnsi" w:cstheme="majorHAnsi"/>
-          <w:spacing w:val="2"/>
-          <w:kern w:val="144"/>
-          <w:highlight w:val="yellow"/>
+        </w:rPr>
+        <w:t>{{ “%.2f”|format(valorHora) | replace(".",",") }}</w:t>
+      </w:r>
+      <w:r>
+        <w:rPr>
+          <w:rFonts w:asciiTheme="majorHAnsi" w:eastAsia="Calibri" w:hAnsiTheme="majorHAnsi" w:cstheme="majorHAnsi"/>
+          <w:spacing w:val="2"/>
+          <w:kern w:val="144"/>
         </w:rPr>
         <w:t xml:space="preserve"> (</w:t>
       </w:r>
@@ -3028,46 +1246,16 @@
           <w:rFonts w:asciiTheme="majorHAnsi" w:eastAsia="Calibri" w:hAnsiTheme="majorHAnsi" w:cstheme="majorHAnsi"/>
           <w:spacing w:val="2"/>
           <w:kern w:val="144"/>
-          <w:highlight w:val="yellow"/>
-        </w:rPr>
-        <w:t xml:space="preserve">{{ </w:t>
-      </w:r>
-      <w:proofErr w:type="spellStart"/>
-      <w:r>
-        <w:rPr>
-          <w:rFonts w:asciiTheme="majorHAnsi" w:eastAsia="Calibri" w:hAnsiTheme="majorHAnsi" w:cstheme="majorHAnsi"/>
-          <w:spacing w:val="2"/>
-          <w:kern w:val="144"/>
-          <w:highlight w:val="yellow"/>
-        </w:rPr>
-        <w:t>valorHoraExtenso</w:t>
-      </w:r>
-      <w:proofErr w:type="spellEnd"/>
-      <w:r>
-        <w:rPr>
-          <w:rFonts w:asciiTheme="majorHAnsi" w:eastAsia="Calibri" w:hAnsiTheme="majorHAnsi" w:cstheme="majorHAnsi"/>
-          <w:spacing w:val="2"/>
-          <w:kern w:val="144"/>
-          <w:highlight w:val="yellow"/>
-        </w:rPr>
-        <w:t xml:space="preserve"> }}</w:t>
-      </w:r>
-      <w:r>
-        <w:rPr>
-          <w:rFonts w:asciiTheme="majorHAnsi" w:eastAsia="Calibri" w:hAnsiTheme="majorHAnsi" w:cstheme="majorHAnsi"/>
-          <w:spacing w:val="2"/>
-          <w:kern w:val="144"/>
-          <w:highlight w:val="yellow"/>
-        </w:rPr>
-        <w:t>)</w:t>
-      </w:r>
-      <w:r>
-        <w:rPr>
-          <w:rFonts w:asciiTheme="majorHAnsi" w:eastAsia="Calibri" w:hAnsiTheme="majorHAnsi" w:cstheme="majorHAnsi"/>
-          <w:spacing w:val="2"/>
-          <w:kern w:val="144"/>
-        </w:rPr>
-        <w:t xml:space="preserve"> por hora (“Preço”).</w:t>
+        </w:rPr>
+        <w:t>{{ valorHoraExtenso }}</w:t>
+      </w:r>
+      <w:r>
+        <w:rPr>
+          <w:rFonts w:asciiTheme="majorHAnsi" w:eastAsia="Calibri" w:hAnsiTheme="majorHAnsi" w:cstheme="majorHAnsi"/>
+          <w:spacing w:val="2"/>
+          <w:kern w:val="144"/>
+        </w:rPr>
+        <w:t>) por hora (“Preço”).</w:t>
       </w:r>
     </w:p>
     <w:p>
@@ -3127,72 +1315,19 @@
         </w:rPr>
         <w:t xml:space="preserve"> o valor adicional de R$ </w:t>
       </w:r>
-      <w:proofErr w:type="gramStart"/>
-      <w:r>
-        <w:rPr>
-          <w:rFonts w:asciiTheme="majorHAnsi" w:eastAsia="Calibri" w:hAnsiTheme="majorHAnsi" w:cstheme="majorHAnsi"/>
-          <w:spacing w:val="2"/>
-          <w:kern w:val="144"/>
-          <w:highlight w:val="yellow"/>
-        </w:rPr>
-        <w:t>{{ “</w:t>
-      </w:r>
-      <w:proofErr w:type="gramEnd"/>
-      <w:r>
-        <w:rPr>
-          <w:rFonts w:asciiTheme="majorHAnsi" w:eastAsia="Calibri" w:hAnsiTheme="majorHAnsi" w:cstheme="majorHAnsi"/>
-          <w:spacing w:val="2"/>
-          <w:kern w:val="144"/>
-          <w:highlight w:val="yellow"/>
-        </w:rPr>
-        <w:t>%.2f”|format(</w:t>
-      </w:r>
-      <w:proofErr w:type="spellStart"/>
-      <w:r>
-        <w:rPr>
-          <w:rFonts w:asciiTheme="majorHAnsi" w:eastAsia="Calibri" w:hAnsiTheme="majorHAnsi" w:cstheme="majorHAnsi"/>
-          <w:spacing w:val="2"/>
-          <w:kern w:val="144"/>
-          <w:highlight w:val="yellow"/>
-        </w:rPr>
-        <w:t>valorAdicionalHoraExcedida</w:t>
-      </w:r>
-      <w:proofErr w:type="spellEnd"/>
-      <w:r>
-        <w:rPr>
-          <w:rFonts w:asciiTheme="majorHAnsi" w:eastAsia="Calibri" w:hAnsiTheme="majorHAnsi" w:cstheme="majorHAnsi"/>
-          <w:spacing w:val="2"/>
-          <w:kern w:val="144"/>
-          <w:highlight w:val="yellow"/>
-        </w:rPr>
-        <w:t xml:space="preserve">) | </w:t>
-      </w:r>
-      <w:proofErr w:type="spellStart"/>
-      <w:r>
-        <w:rPr>
-          <w:rFonts w:asciiTheme="majorHAnsi" w:eastAsia="Calibri" w:hAnsiTheme="majorHAnsi" w:cstheme="majorHAnsi"/>
-          <w:spacing w:val="2"/>
-          <w:kern w:val="144"/>
-          <w:highlight w:val="yellow"/>
-        </w:rPr>
-        <w:t>replace</w:t>
-      </w:r>
-      <w:proofErr w:type="spellEnd"/>
-      <w:r>
-        <w:rPr>
-          <w:rFonts w:asciiTheme="majorHAnsi" w:eastAsia="Calibri" w:hAnsiTheme="majorHAnsi" w:cstheme="majorHAnsi"/>
-          <w:spacing w:val="2"/>
-          <w:kern w:val="144"/>
-          <w:highlight w:val="yellow"/>
-        </w:rPr>
-        <w:t>(".",",") }}</w:t>
-      </w:r>
-      <w:r>
-        <w:rPr>
-          <w:rFonts w:asciiTheme="majorHAnsi" w:eastAsia="Calibri" w:hAnsiTheme="majorHAnsi" w:cstheme="majorHAnsi"/>
-          <w:spacing w:val="2"/>
-          <w:kern w:val="144"/>
-          <w:highlight w:val="yellow"/>
+      <w:r>
+        <w:rPr>
+          <w:rFonts w:asciiTheme="majorHAnsi" w:eastAsia="Calibri" w:hAnsiTheme="majorHAnsi" w:cstheme="majorHAnsi"/>
+          <w:spacing w:val="2"/>
+          <w:kern w:val="144"/>
+        </w:rPr>
+        <w:t>{{ “%.2f”|format(valorAdicionalHoraExcedida) | replace(".",",") }}</w:t>
+      </w:r>
+      <w:r>
+        <w:rPr>
+          <w:rFonts w:asciiTheme="majorHAnsi" w:eastAsia="Calibri" w:hAnsiTheme="majorHAnsi" w:cstheme="majorHAnsi"/>
+          <w:spacing w:val="2"/>
+          <w:kern w:val="144"/>
         </w:rPr>
         <w:t xml:space="preserve"> (</w:t>
       </w:r>
@@ -3201,46 +1336,16 @@
           <w:rFonts w:asciiTheme="majorHAnsi" w:eastAsia="Calibri" w:hAnsiTheme="majorHAnsi" w:cstheme="majorHAnsi"/>
           <w:spacing w:val="2"/>
           <w:kern w:val="144"/>
-          <w:highlight w:val="yellow"/>
-        </w:rPr>
-        <w:t xml:space="preserve">{{ </w:t>
-      </w:r>
-      <w:proofErr w:type="spellStart"/>
-      <w:r>
-        <w:rPr>
-          <w:rFonts w:asciiTheme="majorHAnsi" w:eastAsia="Calibri" w:hAnsiTheme="majorHAnsi" w:cstheme="majorHAnsi"/>
-          <w:spacing w:val="2"/>
-          <w:kern w:val="144"/>
-          <w:highlight w:val="yellow"/>
-        </w:rPr>
-        <w:t>valorAdicionalHoraExcedidaExtenso</w:t>
-      </w:r>
-      <w:proofErr w:type="spellEnd"/>
-      <w:r>
-        <w:rPr>
-          <w:rFonts w:asciiTheme="majorHAnsi" w:eastAsia="Calibri" w:hAnsiTheme="majorHAnsi" w:cstheme="majorHAnsi"/>
-          <w:spacing w:val="2"/>
-          <w:kern w:val="144"/>
-          <w:highlight w:val="yellow"/>
-        </w:rPr>
-        <w:t xml:space="preserve"> }}</w:t>
-      </w:r>
-      <w:r>
-        <w:rPr>
-          <w:rFonts w:asciiTheme="majorHAnsi" w:eastAsia="Calibri" w:hAnsiTheme="majorHAnsi" w:cstheme="majorHAnsi"/>
-          <w:spacing w:val="2"/>
-          <w:kern w:val="144"/>
-          <w:highlight w:val="yellow"/>
-        </w:rPr>
-        <w:t>)</w:t>
-      </w:r>
-      <w:r>
-        <w:rPr>
-          <w:rFonts w:asciiTheme="majorHAnsi" w:eastAsia="Calibri" w:hAnsiTheme="majorHAnsi" w:cstheme="majorHAnsi"/>
-          <w:spacing w:val="2"/>
-          <w:kern w:val="144"/>
-        </w:rPr>
-        <w:t xml:space="preserve"> por hora excedida, a serem apuradas pela </w:t>
+        </w:rPr>
+        <w:t>{{ valorAdicionalHoraExcedidaExtenso }}</w:t>
+      </w:r>
+      <w:r>
+        <w:rPr>
+          <w:rFonts w:asciiTheme="majorHAnsi" w:eastAsia="Calibri" w:hAnsiTheme="majorHAnsi" w:cstheme="majorHAnsi"/>
+          <w:spacing w:val="2"/>
+          <w:kern w:val="144"/>
+        </w:rPr>
+        <w:t xml:space="preserve">) por hora excedida, a serem apuradas pela </w:t>
       </w:r>
       <w:r>
         <w:rPr>
@@ -3322,36 +1427,13 @@
         </w:rPr>
         <w:t xml:space="preserve">O pagamento do Preço será realizado à vista, com vencimento todo dia </w:t>
       </w:r>
-      <w:proofErr w:type="gramStart"/>
-      <w:r>
-        <w:rPr>
-          <w:rFonts w:asciiTheme="majorHAnsi" w:eastAsia="Calibri" w:hAnsiTheme="majorHAnsi" w:cstheme="majorHAnsi"/>
-          <w:spacing w:val="2"/>
-          <w:kern w:val="144"/>
-          <w:highlight w:val="yellow"/>
-        </w:rPr>
-        <w:t xml:space="preserve">{{ </w:t>
-      </w:r>
-      <w:proofErr w:type="spellStart"/>
-      <w:r>
-        <w:rPr>
-          <w:rFonts w:asciiTheme="majorHAnsi" w:eastAsia="Calibri" w:hAnsiTheme="majorHAnsi" w:cstheme="majorHAnsi"/>
-          <w:spacing w:val="2"/>
-          <w:kern w:val="144"/>
-          <w:highlight w:val="yellow"/>
-        </w:rPr>
-        <w:t>diaVencimento</w:t>
-      </w:r>
-      <w:proofErr w:type="spellEnd"/>
-      <w:proofErr w:type="gramEnd"/>
-      <w:r>
-        <w:rPr>
-          <w:rFonts w:asciiTheme="majorHAnsi" w:eastAsia="Calibri" w:hAnsiTheme="majorHAnsi" w:cstheme="majorHAnsi"/>
-          <w:spacing w:val="2"/>
-          <w:kern w:val="144"/>
-          <w:highlight w:val="yellow"/>
-        </w:rPr>
-        <w:t xml:space="preserve"> }}</w:t>
+      <w:r>
+        <w:rPr>
+          <w:rFonts w:asciiTheme="majorHAnsi" w:eastAsia="Calibri" w:hAnsiTheme="majorHAnsi" w:cstheme="majorHAnsi"/>
+          <w:spacing w:val="2"/>
+          <w:kern w:val="144"/>
+        </w:rPr>
+        <w:t>{{ diaVencimento }}</w:t>
       </w:r>
       <w:r>
         <w:rPr>
@@ -3382,25 +1464,7 @@
           <w:spacing w:val="2"/>
           <w:kern w:val="144"/>
         </w:rPr>
-        <w:t xml:space="preserve">O atraso no pagamento acarretará a incidência de multa fixa de 2% (dois por cento) ao mês sobre o valor em atraso e juros de mora calculados à taxa de 1% (um por cento) ao mês e correção monetária pelo IPCA, incidentes pro rata </w:t>
-      </w:r>
-      <w:proofErr w:type="spellStart"/>
-      <w:r>
-        <w:rPr>
-          <w:rFonts w:asciiTheme="majorHAnsi" w:eastAsia="Calibri" w:hAnsiTheme="majorHAnsi" w:cstheme="majorHAnsi"/>
-          <w:spacing w:val="2"/>
-          <w:kern w:val="144"/>
-        </w:rPr>
-        <w:t>temporis</w:t>
-      </w:r>
-      <w:proofErr w:type="spellEnd"/>
-      <w:r>
-        <w:rPr>
-          <w:rFonts w:asciiTheme="majorHAnsi" w:eastAsia="Calibri" w:hAnsiTheme="majorHAnsi" w:cstheme="majorHAnsi"/>
-          <w:spacing w:val="2"/>
-          <w:kern w:val="144"/>
-        </w:rPr>
-        <w:t>, a partir do primeiro dia subsequente ao estabelecido até o efetivo pagamento.</w:t>
+        <w:t>O atraso no pagamento acarretará a incidência de multa fixa de 2% (dois por cento) ao mês sobre o valor em atraso e juros de mora calculados à taxa de 1% (um por cento) ao mês e correção monetária pelo IPCA, incidentes pro rata temporis, a partir do primeiro dia subsequente ao estabelecido até o efetivo pagamento.</w:t>
       </w:r>
     </w:p>
     <w:p>
@@ -3969,115 +2033,14 @@
         </w:rPr>
         <w:t xml:space="preserve">Fica eleito para a solução de controvérsias o foro da cidade de </w:t>
       </w:r>
-      <w:proofErr w:type="gramStart"/>
       <w:r>
         <w:rPr>
           <w:rFonts w:asciiTheme="majorHAnsi" w:eastAsia="Calibri" w:hAnsiTheme="majorHAnsi" w:cstheme="majorHAnsi"/>
           <w:bCs/>
           <w:spacing w:val="2"/>
           <w:kern w:val="144"/>
-          <w:highlight w:val="yellow"/>
-        </w:rPr>
-        <w:t xml:space="preserve">{{ </w:t>
-      </w:r>
-      <w:proofErr w:type="spellStart"/>
-      <w:r>
-        <w:rPr>
-          <w:rFonts w:asciiTheme="majorHAnsi" w:eastAsia="Calibri" w:hAnsiTheme="majorHAnsi" w:cstheme="majorHAnsi"/>
-          <w:bCs/>
-          <w:spacing w:val="2"/>
-          <w:kern w:val="144"/>
-          <w:highlight w:val="yellow"/>
-        </w:rPr>
-        <w:t>title</w:t>
-      </w:r>
-      <w:proofErr w:type="gramEnd"/>
-      <w:r>
-        <w:rPr>
-          <w:rFonts w:asciiTheme="majorHAnsi" w:eastAsia="Calibri" w:hAnsiTheme="majorHAnsi" w:cstheme="majorHAnsi"/>
-          <w:bCs/>
-          <w:spacing w:val="2"/>
-          <w:kern w:val="144"/>
-          <w:highlight w:val="yellow"/>
-        </w:rPr>
-        <w:t>_case</w:t>
-      </w:r>
-      <w:proofErr w:type="spellEnd"/>
-      <w:r>
-        <w:rPr>
-          <w:rFonts w:asciiTheme="majorHAnsi" w:eastAsia="Calibri" w:hAnsiTheme="majorHAnsi" w:cstheme="majorHAnsi"/>
-          <w:bCs/>
-          <w:spacing w:val="2"/>
-          <w:kern w:val="144"/>
-          <w:highlight w:val="yellow"/>
-        </w:rPr>
-        <w:t>(</w:t>
-      </w:r>
-      <w:proofErr w:type="spellStart"/>
-      <w:r>
-        <w:rPr>
-          <w:rFonts w:asciiTheme="majorHAnsi" w:eastAsia="Calibri" w:hAnsiTheme="majorHAnsi" w:cstheme="majorHAnsi"/>
-          <w:bCs/>
-          <w:spacing w:val="2"/>
-          <w:kern w:val="144"/>
-          <w:highlight w:val="yellow"/>
-        </w:rPr>
-        <w:t>city</w:t>
-      </w:r>
-      <w:proofErr w:type="spellEnd"/>
-      <w:r>
-        <w:rPr>
-          <w:rFonts w:asciiTheme="majorHAnsi" w:eastAsia="Calibri" w:hAnsiTheme="majorHAnsi" w:cstheme="majorHAnsi"/>
-          <w:bCs/>
-          <w:spacing w:val="2"/>
-          <w:kern w:val="144"/>
-          <w:highlight w:val="yellow"/>
-        </w:rPr>
-        <w:t xml:space="preserve">) }}/{{ </w:t>
-      </w:r>
-      <w:proofErr w:type="spellStart"/>
-      <w:r>
-        <w:rPr>
-          <w:rFonts w:asciiTheme="majorHAnsi" w:eastAsia="Calibri" w:hAnsiTheme="majorHAnsi" w:cstheme="majorHAnsi"/>
-          <w:bCs/>
-          <w:spacing w:val="2"/>
-          <w:kern w:val="144"/>
-          <w:highlight w:val="yellow"/>
-        </w:rPr>
-        <w:t>state</w:t>
-      </w:r>
-      <w:proofErr w:type="spellEnd"/>
-      <w:r>
-        <w:rPr>
-          <w:rFonts w:asciiTheme="majorHAnsi" w:eastAsia="Calibri" w:hAnsiTheme="majorHAnsi" w:cstheme="majorHAnsi"/>
-          <w:bCs/>
-          <w:spacing w:val="2"/>
-          <w:kern w:val="144"/>
-          <w:highlight w:val="yellow"/>
-        </w:rPr>
-        <w:t xml:space="preserve"> | </w:t>
-      </w:r>
-      <w:proofErr w:type="spellStart"/>
-      <w:r>
-        <w:rPr>
-          <w:rFonts w:asciiTheme="majorHAnsi" w:eastAsia="Calibri" w:hAnsiTheme="majorHAnsi" w:cstheme="majorHAnsi"/>
-          <w:bCs/>
-          <w:spacing w:val="2"/>
-          <w:kern w:val="144"/>
-          <w:highlight w:val="yellow"/>
-        </w:rPr>
-        <w:t>upper</w:t>
-      </w:r>
-      <w:proofErr w:type="spellEnd"/>
-      <w:r>
-        <w:rPr>
-          <w:rFonts w:asciiTheme="majorHAnsi" w:eastAsia="Calibri" w:hAnsiTheme="majorHAnsi" w:cstheme="majorHAnsi"/>
-          <w:bCs/>
-          <w:spacing w:val="2"/>
-          <w:kern w:val="144"/>
-          <w:highlight w:val="yellow"/>
-        </w:rPr>
-        <w:t xml:space="preserve"> }}</w:t>
+        </w:rPr>
+        <w:t>{{ title_case(city) }}/{{ state | upper }}</w:t>
       </w:r>
       <w:r>
         <w:rPr>
@@ -4113,102 +2076,14 @@
         </w:rPr>
       </w:pPr>
       <w:bookmarkStart w:id="1" w:name="_Hlk60681563"/>
-      <w:proofErr w:type="gramStart"/>
-      <w:r>
-        <w:rPr>
-          <w:rFonts w:asciiTheme="majorHAnsi" w:eastAsia="Calibri" w:hAnsiTheme="majorHAnsi" w:cstheme="majorHAnsi"/>
-          <w:spacing w:val="2"/>
-          <w:kern w:val="144"/>
-          <w:highlight w:val="yellow"/>
+      <w:r>
+        <w:rPr>
+          <w:rFonts w:asciiTheme="majorHAnsi" w:eastAsia="Calibri" w:hAnsiTheme="majorHAnsi" w:cstheme="majorHAnsi"/>
+          <w:spacing w:val="2"/>
+          <w:kern w:val="144"/>
           <w:lang w:val="en-US"/>
         </w:rPr>
-        <w:t xml:space="preserve">{{ </w:t>
-      </w:r>
-      <w:proofErr w:type="spellStart"/>
-      <w:r>
-        <w:rPr>
-          <w:rFonts w:asciiTheme="majorHAnsi" w:eastAsia="Calibri" w:hAnsiTheme="majorHAnsi" w:cstheme="majorHAnsi"/>
-          <w:spacing w:val="2"/>
-          <w:kern w:val="144"/>
-          <w:highlight w:val="yellow"/>
-          <w:lang w:val="en-US"/>
-        </w:rPr>
-        <w:t>title</w:t>
-      </w:r>
-      <w:proofErr w:type="gramEnd"/>
-      <w:r>
-        <w:rPr>
-          <w:rFonts w:asciiTheme="majorHAnsi" w:eastAsia="Calibri" w:hAnsiTheme="majorHAnsi" w:cstheme="majorHAnsi"/>
-          <w:spacing w:val="2"/>
-          <w:kern w:val="144"/>
-          <w:highlight w:val="yellow"/>
-          <w:lang w:val="en-US"/>
-        </w:rPr>
-        <w:t>_case</w:t>
-      </w:r>
-      <w:proofErr w:type="spellEnd"/>
-      <w:r>
-        <w:rPr>
-          <w:rFonts w:asciiTheme="majorHAnsi" w:eastAsia="Calibri" w:hAnsiTheme="majorHAnsi" w:cstheme="majorHAnsi"/>
-          <w:spacing w:val="2"/>
-          <w:kern w:val="144"/>
-          <w:highlight w:val="yellow"/>
-          <w:lang w:val="en-US"/>
-        </w:rPr>
-        <w:t>(</w:t>
-      </w:r>
-      <w:proofErr w:type="spellStart"/>
-      <w:r>
-        <w:rPr>
-          <w:rFonts w:asciiTheme="majorHAnsi" w:eastAsia="Calibri" w:hAnsiTheme="majorHAnsi" w:cstheme="majorHAnsi"/>
-          <w:spacing w:val="2"/>
-          <w:kern w:val="144"/>
-          <w:highlight w:val="yellow"/>
-          <w:lang w:val="en-US"/>
-        </w:rPr>
-        <w:t>signature_local</w:t>
-      </w:r>
-      <w:proofErr w:type="spellEnd"/>
-      <w:r>
-        <w:rPr>
-          <w:rFonts w:asciiTheme="majorHAnsi" w:eastAsia="Calibri" w:hAnsiTheme="majorHAnsi" w:cstheme="majorHAnsi"/>
-          <w:spacing w:val="2"/>
-          <w:kern w:val="144"/>
-          <w:highlight w:val="yellow"/>
-          <w:lang w:val="en-US"/>
-        </w:rPr>
-        <w:t xml:space="preserve"> | lower) }}, {{</w:t>
-      </w:r>
-      <w:proofErr w:type="spellStart"/>
-      <w:r>
-        <w:rPr>
-          <w:rFonts w:asciiTheme="majorHAnsi" w:eastAsia="Calibri" w:hAnsiTheme="majorHAnsi" w:cstheme="majorHAnsi"/>
-          <w:spacing w:val="2"/>
-          <w:kern w:val="144"/>
-          <w:highlight w:val="yellow"/>
-          <w:lang w:val="en-US"/>
-        </w:rPr>
-        <w:t>signature_date</w:t>
-      </w:r>
-      <w:proofErr w:type="spellEnd"/>
-      <w:r>
-        <w:rPr>
-          <w:rFonts w:asciiTheme="majorHAnsi" w:eastAsia="Calibri" w:hAnsiTheme="majorHAnsi" w:cstheme="majorHAnsi"/>
-          <w:spacing w:val="2"/>
-          <w:kern w:val="144"/>
-          <w:highlight w:val="yellow"/>
-          <w:lang w:val="en-US"/>
-        </w:rPr>
-        <w:t xml:space="preserve"> }}</w:t>
-      </w:r>
-      <w:r>
-        <w:rPr>
-          <w:rFonts w:asciiTheme="majorHAnsi" w:eastAsia="Calibri" w:hAnsiTheme="majorHAnsi" w:cstheme="majorHAnsi"/>
-          <w:spacing w:val="2"/>
-          <w:kern w:val="144"/>
-          <w:lang w:val="en-US"/>
-        </w:rPr>
-        <w:t>.</w:t>
+        <w:t>{{ title_case(signature_local | lower) }}, {{signature_date }}.</w:t>
       </w:r>
     </w:p>
     <w:tbl>
@@ -4317,7 +2192,6 @@
             </w:pPr>
             <w:bookmarkStart w:id="2" w:name="_mjanf0jhibv9"/>
             <w:bookmarkEnd w:id="2"/>
-            <w:proofErr w:type="gramStart"/>
             <w:r>
               <w:rPr>
                 <w:rFonts w:ascii="Calibri" w:eastAsia="Calibri" w:hAnsi="Calibri" w:cs="Calibri"/>
@@ -4327,80 +2201,7 @@
                 <w:szCs w:val="18"/>
                 <w:lang w:val="en-US"/>
               </w:rPr>
-              <w:t xml:space="preserve">{{  </w:t>
-            </w:r>
-            <w:proofErr w:type="spellStart"/>
-            <w:proofErr w:type="gramEnd"/>
-            <w:r>
-              <w:rPr>
-                <w:rFonts w:ascii="Calibri" w:eastAsia="Calibri" w:hAnsi="Calibri" w:cs="Calibri"/>
-                <w:color w:val="FFFFFF"/>
-                <w:spacing w:val="2"/>
-                <w:sz w:val="18"/>
-                <w:szCs w:val="18"/>
-                <w:lang w:val="en-US"/>
-              </w:rPr>
-              <w:t>generate_anchor</w:t>
-            </w:r>
-            <w:proofErr w:type="spellEnd"/>
-            <w:r>
-              <w:rPr>
-                <w:rFonts w:ascii="Calibri" w:eastAsia="Calibri" w:hAnsi="Calibri" w:cs="Calibri"/>
-                <w:color w:val="FFFFFF"/>
-                <w:spacing w:val="2"/>
-                <w:sz w:val="18"/>
-                <w:szCs w:val="18"/>
-                <w:lang w:val="en-US"/>
-              </w:rPr>
-              <w:t>('</w:t>
-            </w:r>
-            <w:proofErr w:type="spellStart"/>
-            <w:r>
-              <w:rPr>
-                <w:rFonts w:ascii="Calibri" w:eastAsia="Calibri" w:hAnsi="Calibri" w:cs="Calibri"/>
-                <w:color w:val="FFFFFF"/>
-                <w:spacing w:val="2"/>
-                <w:sz w:val="18"/>
-                <w:szCs w:val="18"/>
-                <w:lang w:val="en-US"/>
-              </w:rPr>
-              <w:t>signHere</w:t>
-            </w:r>
-            <w:proofErr w:type="spellEnd"/>
-            <w:r>
-              <w:rPr>
-                <w:rFonts w:ascii="Calibri" w:eastAsia="Calibri" w:hAnsi="Calibri" w:cs="Calibri"/>
-                <w:color w:val="FFFFFF"/>
-                <w:spacing w:val="2"/>
-                <w:sz w:val="18"/>
-                <w:szCs w:val="18"/>
-                <w:lang w:val="en-US"/>
-              </w:rPr>
-              <w:t xml:space="preserve">', </w:t>
-            </w:r>
-            <w:proofErr w:type="spellStart"/>
-            <w:r>
-              <w:rPr>
-                <w:rFonts w:ascii="Calibri" w:eastAsia="Calibri" w:hAnsi="Calibri" w:cs="Calibri"/>
-                <w:color w:val="FFFFFF"/>
-                <w:spacing w:val="2"/>
-                <w:sz w:val="18"/>
-                <w:szCs w:val="18"/>
-                <w:lang w:val="en-US"/>
-              </w:rPr>
-              <w:t>school_email</w:t>
-            </w:r>
-            <w:proofErr w:type="spellEnd"/>
-            <w:r>
-              <w:rPr>
-                <w:rFonts w:ascii="Calibri" w:eastAsia="Calibri" w:hAnsi="Calibri" w:cs="Calibri"/>
-                <w:color w:val="FFFFFF"/>
-                <w:spacing w:val="2"/>
-                <w:sz w:val="18"/>
-                <w:szCs w:val="18"/>
-                <w:lang w:val="en-US"/>
-              </w:rPr>
-              <w:t>)  }}</w:t>
+              <w:t>{{  generate_anchor('signHere', school_email)  }}</w:t>
             </w:r>
           </w:p>
           <w:p>
@@ -4441,49 +2242,14 @@
                 <w:lang w:val="en-US"/>
               </w:rPr>
             </w:pPr>
-            <w:proofErr w:type="gramStart"/>
             <w:r>
               <w:rPr>
                 <w:rFonts w:ascii="Calibri" w:eastAsia="Calibri" w:hAnsi="Calibri" w:cs="Calibri"/>
                 <w:b/>
                 <w:spacing w:val="2"/>
-                <w:highlight w:val="yellow"/>
-                <w:lang w:val="en-US"/>
-              </w:rPr>
-              <w:t>{{ school</w:t>
-            </w:r>
-            <w:proofErr w:type="gramEnd"/>
-            <w:r>
-              <w:rPr>
-                <w:rFonts w:ascii="Calibri" w:eastAsia="Calibri" w:hAnsi="Calibri" w:cs="Calibri"/>
-                <w:b/>
-                <w:spacing w:val="2"/>
-                <w:highlight w:val="yellow"/>
-                <w:lang w:val="en-US"/>
-              </w:rPr>
-              <w:t>[“</w:t>
-            </w:r>
-            <w:proofErr w:type="spellStart"/>
-            <w:r>
-              <w:rPr>
-                <w:rFonts w:ascii="Calibri" w:eastAsia="Calibri" w:hAnsi="Calibri" w:cs="Calibri"/>
-                <w:b/>
-                <w:spacing w:val="2"/>
-                <w:highlight w:val="yellow"/>
-                <w:lang w:val="en-US"/>
-              </w:rPr>
-              <w:t>legal_name</w:t>
-            </w:r>
-            <w:proofErr w:type="spellEnd"/>
-            <w:r>
-              <w:rPr>
-                <w:rFonts w:ascii="Calibri" w:eastAsia="Calibri" w:hAnsi="Calibri" w:cs="Calibri"/>
-                <w:b/>
-                <w:spacing w:val="2"/>
-                <w:highlight w:val="yellow"/>
-                <w:lang w:val="en-US"/>
-              </w:rPr>
-              <w:t>”] | upper }}</w:t>
+                <w:lang w:val="en-US"/>
+              </w:rPr>
+              <w:t>{{ school[“legal_name”] | upper }}</w:t>
             </w:r>
           </w:p>
         </w:tc>
@@ -4515,31 +2281,7 @@
                 <w:szCs w:val="16"/>
                 <w:lang w:val="en-US"/>
               </w:rPr>
-              <w:t xml:space="preserve">{%p for item in </w:t>
-            </w:r>
-            <w:proofErr w:type="spellStart"/>
-            <w:r>
-              <w:rPr>
-                <w:rFonts w:ascii="Calibri" w:eastAsia="Calibri" w:hAnsi="Calibri" w:cs="Calibri"/>
-                <w:spacing w:val="2"/>
-                <w:kern w:val="2"/>
-                <w:sz w:val="16"/>
-                <w:szCs w:val="16"/>
-                <w:lang w:val="en-US"/>
-              </w:rPr>
-              <w:t>contratantes</w:t>
-            </w:r>
-            <w:proofErr w:type="spellEnd"/>
-            <w:r>
-              <w:rPr>
-                <w:rFonts w:ascii="Calibri" w:eastAsia="Calibri" w:hAnsi="Calibri" w:cs="Calibri"/>
-                <w:spacing w:val="2"/>
-                <w:kern w:val="2"/>
-                <w:sz w:val="16"/>
-                <w:szCs w:val="16"/>
-                <w:lang w:val="en-US"/>
-              </w:rPr>
-              <w:t xml:space="preserve"> %}</w:t>
+              <w:t>{%p for item in contratantes %}</w:t>
             </w:r>
           </w:p>
           <w:p>
@@ -4566,7 +2308,6 @@
               </w:rPr>
               <w:t xml:space="preserve"> </w:t>
             </w:r>
-            <w:proofErr w:type="gramStart"/>
             <w:r>
               <w:rPr>
                 <w:rFonts w:ascii="Calibri" w:eastAsia="Calibri" w:hAnsi="Calibri" w:cs="Calibri"/>
@@ -4576,91 +2317,7 @@
                 <w:szCs w:val="18"/>
                 <w:lang w:val="en-US"/>
               </w:rPr>
-              <w:t xml:space="preserve">{{ </w:t>
-            </w:r>
-            <w:proofErr w:type="spellStart"/>
-            <w:r>
-              <w:rPr>
-                <w:rFonts w:ascii="Calibri" w:eastAsia="Calibri" w:hAnsi="Calibri" w:cs="Calibri"/>
-                <w:color w:val="FFFFFF"/>
-                <w:spacing w:val="2"/>
-                <w:sz w:val="18"/>
-                <w:szCs w:val="18"/>
-                <w:lang w:val="en-US"/>
-              </w:rPr>
-              <w:t>generate</w:t>
-            </w:r>
-            <w:proofErr w:type="gramEnd"/>
-            <w:r>
-              <w:rPr>
-                <w:rFonts w:ascii="Calibri" w:eastAsia="Calibri" w:hAnsi="Calibri" w:cs="Calibri"/>
-                <w:color w:val="FFFFFF"/>
-                <w:spacing w:val="2"/>
-                <w:sz w:val="18"/>
-                <w:szCs w:val="18"/>
-                <w:lang w:val="en-US"/>
-              </w:rPr>
-              <w:t>_anchor</w:t>
-            </w:r>
-            <w:proofErr w:type="spellEnd"/>
-            <w:r>
-              <w:rPr>
-                <w:rFonts w:ascii="Calibri" w:eastAsia="Calibri" w:hAnsi="Calibri" w:cs="Calibri"/>
-                <w:color w:val="FFFFFF"/>
-                <w:spacing w:val="2"/>
-                <w:sz w:val="18"/>
-                <w:szCs w:val="18"/>
-                <w:lang w:val="en-US"/>
-              </w:rPr>
-              <w:t>('</w:t>
-            </w:r>
-            <w:proofErr w:type="spellStart"/>
-            <w:r>
-              <w:rPr>
-                <w:rFonts w:ascii="Calibri" w:eastAsia="Calibri" w:hAnsi="Calibri" w:cs="Calibri"/>
-                <w:color w:val="FFFFFF"/>
-                <w:spacing w:val="2"/>
-                <w:sz w:val="18"/>
-                <w:szCs w:val="18"/>
-                <w:lang w:val="en-US"/>
-              </w:rPr>
-              <w:t>signHere</w:t>
-            </w:r>
-            <w:proofErr w:type="spellEnd"/>
-            <w:r>
-              <w:rPr>
-                <w:rFonts w:ascii="Calibri" w:eastAsia="Calibri" w:hAnsi="Calibri" w:cs="Calibri"/>
-                <w:color w:val="FFFFFF"/>
-                <w:spacing w:val="2"/>
-                <w:sz w:val="18"/>
-                <w:szCs w:val="18"/>
-                <w:lang w:val="en-US"/>
-              </w:rPr>
-              <w:t xml:space="preserve">', </w:t>
-            </w:r>
-            <w:proofErr w:type="spellStart"/>
-            <w:r>
-              <w:rPr>
-                <w:rFonts w:ascii="Calibri" w:eastAsia="Calibri" w:hAnsi="Calibri" w:cs="Calibri"/>
-                <w:color w:val="FFFFFF"/>
-                <w:spacing w:val="2"/>
-                <w:sz w:val="18"/>
-                <w:szCs w:val="18"/>
-                <w:lang w:val="en-US"/>
-              </w:rPr>
-              <w:t>item.email</w:t>
-            </w:r>
-            <w:proofErr w:type="spellEnd"/>
-            <w:r>
-              <w:rPr>
-                <w:rFonts w:ascii="Calibri" w:eastAsia="Calibri" w:hAnsi="Calibri" w:cs="Calibri"/>
-                <w:color w:val="FFFFFF"/>
-                <w:spacing w:val="2"/>
-                <w:sz w:val="18"/>
-                <w:szCs w:val="18"/>
-                <w:lang w:val="en-US"/>
-              </w:rPr>
-              <w:t>)  }}</w:t>
+              <w:t>{{ generate_anchor('signHere', item.email)  }}</w:t>
             </w:r>
           </w:p>
           <w:p>
@@ -4702,53 +2359,15 @@
                 <w:lang w:val="en-US"/>
               </w:rPr>
             </w:pPr>
-            <w:proofErr w:type="gramStart"/>
             <w:r>
               <w:rPr>
                 <w:rFonts w:ascii="Calibri" w:eastAsia="Calibri" w:hAnsi="Calibri" w:cs="Calibri"/>
                 <w:b/>
                 <w:spacing w:val="2"/>
                 <w:kern w:val="2"/>
-                <w:highlight w:val="yellow"/>
-                <w:lang w:val="en-US"/>
-              </w:rPr>
-              <w:t xml:space="preserve">{{ </w:t>
-            </w:r>
-            <w:proofErr w:type="spellStart"/>
-            <w:r>
-              <w:rPr>
-                <w:rFonts w:ascii="Calibri" w:eastAsia="Calibri" w:hAnsi="Calibri" w:cs="Calibri"/>
-                <w:b/>
-                <w:spacing w:val="2"/>
-                <w:kern w:val="2"/>
-                <w:highlight w:val="yellow"/>
-                <w:lang w:val="en-US"/>
-              </w:rPr>
-              <w:t>item.name</w:t>
-            </w:r>
-            <w:proofErr w:type="gramEnd"/>
-            <w:r>
-              <w:rPr>
-                <w:rFonts w:ascii="Calibri" w:eastAsia="Calibri" w:hAnsi="Calibri" w:cs="Calibri"/>
-                <w:b/>
-                <w:spacing w:val="2"/>
-                <w:kern w:val="2"/>
-                <w:highlight w:val="yellow"/>
-                <w:lang w:val="en-US"/>
-              </w:rPr>
-              <w:t>.text</w:t>
-            </w:r>
-            <w:proofErr w:type="spellEnd"/>
-            <w:r>
-              <w:rPr>
-                <w:rFonts w:ascii="Calibri" w:eastAsia="Calibri" w:hAnsi="Calibri" w:cs="Calibri"/>
-                <w:b/>
-                <w:spacing w:val="2"/>
-                <w:kern w:val="2"/>
-                <w:highlight w:val="yellow"/>
-                <w:lang w:val="en-US"/>
-              </w:rPr>
-              <w:t xml:space="preserve"> | upper }}</w:t>
+                <w:lang w:val="en-US"/>
+              </w:rPr>
+              <w:t>{{ item.name.text | upper }}</w:t>
             </w:r>
           </w:p>
           <w:p>
@@ -4774,31 +2393,7 @@
                 <w:szCs w:val="16"/>
                 <w:lang w:val="en-US"/>
               </w:rPr>
-              <w:t xml:space="preserve">{%p </w:t>
-            </w:r>
-            <w:proofErr w:type="spellStart"/>
-            <w:r>
-              <w:rPr>
-                <w:rFonts w:ascii="Calibri" w:eastAsia="Calibri" w:hAnsi="Calibri" w:cs="Calibri"/>
-                <w:spacing w:val="2"/>
-                <w:kern w:val="2"/>
-                <w:sz w:val="16"/>
-                <w:szCs w:val="16"/>
-                <w:lang w:val="en-US"/>
-              </w:rPr>
-              <w:t>endfor</w:t>
-            </w:r>
-            <w:proofErr w:type="spellEnd"/>
-            <w:r>
-              <w:rPr>
-                <w:rFonts w:ascii="Calibri" w:eastAsia="Calibri" w:hAnsi="Calibri" w:cs="Calibri"/>
-                <w:spacing w:val="2"/>
-                <w:kern w:val="2"/>
-                <w:sz w:val="16"/>
-                <w:szCs w:val="16"/>
-                <w:lang w:val="en-US"/>
-              </w:rPr>
-              <w:t xml:space="preserve"> %}</w:t>
+              <w:t>{%p endfor %}</w:t>
             </w:r>
           </w:p>
         </w:tc>
@@ -4830,61 +2425,7 @@
                 <w:spacing w:val="2"/>
                 <w:kern w:val="2"/>
               </w:rPr>
-              <w:t>{%</w:t>
-            </w:r>
-            <w:proofErr w:type="spellStart"/>
-            <w:r>
-              <w:rPr>
-                <w:rFonts w:ascii="Calibri" w:eastAsia="Calibri" w:hAnsi="Calibri" w:cs="Calibri"/>
-                <w:spacing w:val="2"/>
-                <w:kern w:val="2"/>
-              </w:rPr>
-              <w:t>tr</w:t>
-            </w:r>
-            <w:proofErr w:type="spellEnd"/>
-            <w:r>
-              <w:rPr>
-                <w:rFonts w:ascii="Calibri" w:eastAsia="Calibri" w:hAnsi="Calibri" w:cs="Calibri"/>
-                <w:spacing w:val="2"/>
-                <w:kern w:val="2"/>
-              </w:rPr>
-              <w:t xml:space="preserve"> </w:t>
-            </w:r>
-            <w:proofErr w:type="spellStart"/>
-            <w:r>
-              <w:rPr>
-                <w:rFonts w:ascii="Calibri" w:eastAsia="Calibri" w:hAnsi="Calibri" w:cs="Calibri"/>
-                <w:spacing w:val="2"/>
-                <w:kern w:val="2"/>
-              </w:rPr>
-              <w:t>if</w:t>
-            </w:r>
-            <w:proofErr w:type="spellEnd"/>
-            <w:r>
-              <w:rPr>
-                <w:rFonts w:ascii="Calibri" w:eastAsia="Calibri" w:hAnsi="Calibri" w:cs="Calibri"/>
-                <w:spacing w:val="2"/>
-                <w:kern w:val="2"/>
-              </w:rPr>
-              <w:t xml:space="preserve"> </w:t>
-            </w:r>
-            <w:proofErr w:type="spellStart"/>
-            <w:r>
-              <w:rPr>
-                <w:rFonts w:ascii="Calibri" w:eastAsia="Calibri" w:hAnsi="Calibri" w:cs="Calibri"/>
-                <w:spacing w:val="2"/>
-                <w:kern w:val="2"/>
-              </w:rPr>
-              <w:t>has_witnesses</w:t>
-            </w:r>
-            <w:proofErr w:type="spellEnd"/>
-            <w:r>
-              <w:rPr>
-                <w:rFonts w:ascii="Calibri" w:eastAsia="Calibri" w:hAnsi="Calibri" w:cs="Calibri"/>
-                <w:spacing w:val="2"/>
-                <w:kern w:val="2"/>
-              </w:rPr>
-              <w:t xml:space="preserve"> %}</w:t>
+              <w:t>{%tr if has_witnesses %}</w:t>
             </w:r>
           </w:p>
         </w:tc>
@@ -4967,7 +2508,6 @@
                 <w:lang w:val="en-US"/>
               </w:rPr>
             </w:pPr>
-            <w:proofErr w:type="gramStart"/>
             <w:r>
               <w:rPr>
                 <w:rFonts w:ascii="Calibri" w:eastAsia="Calibri" w:hAnsi="Calibri" w:cs="Calibri"/>
@@ -4977,56 +2517,7 @@
                 <w:szCs w:val="18"/>
                 <w:lang w:val="en-US"/>
               </w:rPr>
-              <w:t xml:space="preserve">{{  </w:t>
-            </w:r>
-            <w:proofErr w:type="spellStart"/>
-            <w:proofErr w:type="gramEnd"/>
-            <w:r>
-              <w:rPr>
-                <w:rFonts w:ascii="Calibri" w:eastAsia="Calibri" w:hAnsi="Calibri" w:cs="Calibri"/>
-                <w:color w:val="FFFFFF"/>
-                <w:spacing w:val="2"/>
-                <w:sz w:val="18"/>
-                <w:szCs w:val="18"/>
-                <w:lang w:val="en-US"/>
-              </w:rPr>
-              <w:t>generate_anchor</w:t>
-            </w:r>
-            <w:proofErr w:type="spellEnd"/>
-            <w:r>
-              <w:rPr>
-                <w:rFonts w:ascii="Calibri" w:eastAsia="Calibri" w:hAnsi="Calibri" w:cs="Calibri"/>
-                <w:color w:val="FFFFFF"/>
-                <w:spacing w:val="2"/>
-                <w:sz w:val="18"/>
-                <w:szCs w:val="18"/>
-                <w:lang w:val="en-US"/>
-              </w:rPr>
-              <w:t>('</w:t>
-            </w:r>
-            <w:proofErr w:type="spellStart"/>
-            <w:r>
-              <w:rPr>
-                <w:rFonts w:ascii="Calibri" w:eastAsia="Calibri" w:hAnsi="Calibri" w:cs="Calibri"/>
-                <w:color w:val="FFFFFF"/>
-                <w:spacing w:val="2"/>
-                <w:sz w:val="18"/>
-                <w:szCs w:val="18"/>
-                <w:lang w:val="en-US"/>
-              </w:rPr>
-              <w:t>signHere</w:t>
-            </w:r>
-            <w:proofErr w:type="spellEnd"/>
-            <w:r>
-              <w:rPr>
-                <w:rFonts w:ascii="Calibri" w:eastAsia="Calibri" w:hAnsi="Calibri" w:cs="Calibri"/>
-                <w:color w:val="FFFFFF"/>
-                <w:spacing w:val="2"/>
-                <w:sz w:val="18"/>
-                <w:szCs w:val="18"/>
-                <w:lang w:val="en-US"/>
-              </w:rPr>
-              <w:t>', witnesses[0].email)  }}</w:t>
+              <w:t>{{  generate_anchor('signHere', witnesses[0].email)  }}</w:t>
             </w:r>
           </w:p>
           <w:p>
@@ -5065,7 +2556,6 @@
                 <w:b/>
                 <w:spacing w:val="2"/>
                 <w:kern w:val="2"/>
-                <w:highlight w:val="yellow"/>
                 <w:lang w:val="en-US"/>
               </w:rPr>
             </w:pPr>
@@ -5075,66 +2565,26 @@
                 <w:b/>
                 <w:spacing w:val="2"/>
                 <w:kern w:val="2"/>
-                <w:highlight w:val="yellow"/>
-                <w:lang w:val="en-US"/>
-              </w:rPr>
-              <w:t xml:space="preserve">Nome: </w:t>
-            </w:r>
-            <w:proofErr w:type="gramStart"/>
+                <w:lang w:val="en-US"/>
+              </w:rPr>
+              <w:t>Nome: {{ witnesses[0].name.</w:t>
+            </w:r>
             <w:r>
               <w:rPr>
                 <w:rFonts w:ascii="Calibri" w:eastAsia="Calibri" w:hAnsi="Calibri" w:cs="Calibri"/>
                 <w:b/>
                 <w:spacing w:val="2"/>
                 <w:kern w:val="2"/>
-                <w:highlight w:val="yellow"/>
-                <w:lang w:val="en-US"/>
-              </w:rPr>
-              <w:t>{{ witnesses</w:t>
-            </w:r>
-            <w:proofErr w:type="gramEnd"/>
+                <w:lang w:val="en-US"/>
+              </w:rPr>
+              <w:t>text</w:t>
+            </w:r>
             <w:r>
               <w:rPr>
                 <w:rFonts w:ascii="Calibri" w:eastAsia="Calibri" w:hAnsi="Calibri" w:cs="Calibri"/>
                 <w:b/>
                 <w:spacing w:val="2"/>
                 <w:kern w:val="2"/>
-                <w:highlight w:val="yellow"/>
-                <w:lang w:val="en-US"/>
-              </w:rPr>
-              <w:t>[0].</w:t>
-            </w:r>
-            <w:proofErr w:type="spellStart"/>
-            <w:r>
-              <w:rPr>
-                <w:rFonts w:ascii="Calibri" w:eastAsia="Calibri" w:hAnsi="Calibri" w:cs="Calibri"/>
-                <w:b/>
-                <w:spacing w:val="2"/>
-                <w:kern w:val="2"/>
-                <w:highlight w:val="yellow"/>
-                <w:lang w:val="en-US"/>
-              </w:rPr>
-              <w:t>name.</w:t>
-            </w:r>
-            <w:r>
-              <w:rPr>
-                <w:rFonts w:ascii="Calibri" w:eastAsia="Calibri" w:hAnsi="Calibri" w:cs="Calibri"/>
-                <w:b/>
-                <w:spacing w:val="2"/>
-                <w:kern w:val="2"/>
-                <w:highlight w:val="yellow"/>
-                <w:lang w:val="en-US"/>
-              </w:rPr>
-              <w:t>text</w:t>
-            </w:r>
-            <w:proofErr w:type="spellEnd"/>
-            <w:r>
-              <w:rPr>
-                <w:rFonts w:ascii="Calibri" w:eastAsia="Calibri" w:hAnsi="Calibri" w:cs="Calibri"/>
-                <w:b/>
-                <w:spacing w:val="2"/>
-                <w:kern w:val="2"/>
-                <w:highlight w:val="yellow"/>
                 <w:lang w:val="en-US"/>
               </w:rPr>
               <w:t xml:space="preserve"> | upper }}</w:t>
@@ -5159,58 +2609,9 @@
                 <w:b/>
                 <w:spacing w:val="2"/>
                 <w:kern w:val="2"/>
-                <w:highlight w:val="yellow"/>
-                <w:lang w:val="en-US"/>
-              </w:rPr>
-              <w:t xml:space="preserve">CPF: </w:t>
-            </w:r>
-            <w:proofErr w:type="gramStart"/>
-            <w:r>
-              <w:rPr>
-                <w:rFonts w:ascii="Calibri" w:eastAsia="Calibri" w:hAnsi="Calibri" w:cs="Calibri"/>
-                <w:b/>
-                <w:spacing w:val="2"/>
-                <w:kern w:val="2"/>
-                <w:highlight w:val="yellow"/>
-                <w:lang w:val="en-US"/>
-              </w:rPr>
-              <w:t>{{ witnesses</w:t>
-            </w:r>
-            <w:proofErr w:type="gramEnd"/>
-            <w:r>
-              <w:rPr>
-                <w:rFonts w:ascii="Calibri" w:eastAsia="Calibri" w:hAnsi="Calibri" w:cs="Calibri"/>
-                <w:b/>
-                <w:spacing w:val="2"/>
-                <w:kern w:val="2"/>
-                <w:highlight w:val="yellow"/>
-                <w:lang w:val="en-US"/>
-              </w:rPr>
-              <w:t>[0].</w:t>
-            </w:r>
-            <w:proofErr w:type="spellStart"/>
-            <w:r>
-              <w:rPr>
-                <w:rFonts w:ascii="Calibri" w:eastAsia="Calibri" w:hAnsi="Calibri" w:cs="Calibri"/>
-                <w:b/>
-                <w:spacing w:val="2"/>
-                <w:kern w:val="2"/>
-                <w:highlight w:val="yellow"/>
-                <w:lang w:val="en-US"/>
-              </w:rPr>
-              <w:t>cpf</w:t>
-            </w:r>
-            <w:proofErr w:type="spellEnd"/>
-            <w:r>
-              <w:rPr>
-                <w:rFonts w:ascii="Calibri" w:eastAsia="Calibri" w:hAnsi="Calibri" w:cs="Calibri"/>
-                <w:b/>
-                <w:spacing w:val="2"/>
-                <w:kern w:val="2"/>
-                <w:highlight w:val="yellow"/>
-                <w:lang w:val="en-US"/>
-              </w:rPr>
-              <w:t xml:space="preserve"> | upper }}</w:t>
+                <w:lang w:val="en-US"/>
+              </w:rPr>
+              <w:t>CPF: {{ witnesses[0].cpf | upper }}</w:t>
             </w:r>
           </w:p>
         </w:tc>
@@ -5233,7 +2634,6 @@
                 <w:lang w:val="en-US"/>
               </w:rPr>
             </w:pPr>
-            <w:proofErr w:type="gramStart"/>
             <w:r>
               <w:rPr>
                 <w:rFonts w:ascii="Calibri" w:eastAsia="Calibri" w:hAnsi="Calibri" w:cs="Calibri"/>
@@ -5243,56 +2643,7 @@
                 <w:szCs w:val="18"/>
                 <w:lang w:val="en-US"/>
               </w:rPr>
-              <w:t xml:space="preserve">{{  </w:t>
-            </w:r>
-            <w:proofErr w:type="spellStart"/>
-            <w:proofErr w:type="gramEnd"/>
-            <w:r>
-              <w:rPr>
-                <w:rFonts w:ascii="Calibri" w:eastAsia="Calibri" w:hAnsi="Calibri" w:cs="Calibri"/>
-                <w:color w:val="FFFFFF"/>
-                <w:spacing w:val="2"/>
-                <w:sz w:val="18"/>
-                <w:szCs w:val="18"/>
-                <w:lang w:val="en-US"/>
-              </w:rPr>
-              <w:t>generate_anchor</w:t>
-            </w:r>
-            <w:proofErr w:type="spellEnd"/>
-            <w:r>
-              <w:rPr>
-                <w:rFonts w:ascii="Calibri" w:eastAsia="Calibri" w:hAnsi="Calibri" w:cs="Calibri"/>
-                <w:color w:val="FFFFFF"/>
-                <w:spacing w:val="2"/>
-                <w:sz w:val="18"/>
-                <w:szCs w:val="18"/>
-                <w:lang w:val="en-US"/>
-              </w:rPr>
-              <w:t>('</w:t>
-            </w:r>
-            <w:proofErr w:type="spellStart"/>
-            <w:r>
-              <w:rPr>
-                <w:rFonts w:ascii="Calibri" w:eastAsia="Calibri" w:hAnsi="Calibri" w:cs="Calibri"/>
-                <w:color w:val="FFFFFF"/>
-                <w:spacing w:val="2"/>
-                <w:sz w:val="18"/>
-                <w:szCs w:val="18"/>
-                <w:lang w:val="en-US"/>
-              </w:rPr>
-              <w:t>signHere</w:t>
-            </w:r>
-            <w:proofErr w:type="spellEnd"/>
-            <w:r>
-              <w:rPr>
-                <w:rFonts w:ascii="Calibri" w:eastAsia="Calibri" w:hAnsi="Calibri" w:cs="Calibri"/>
-                <w:color w:val="FFFFFF"/>
-                <w:spacing w:val="2"/>
-                <w:sz w:val="18"/>
-                <w:szCs w:val="18"/>
-                <w:lang w:val="en-US"/>
-              </w:rPr>
-              <w:t>', witnesses[1].email)  }}</w:t>
+              <w:t>{{  generate_anchor('signHere', witnesses[1].email)  }}</w:t>
             </w:r>
           </w:p>
           <w:p>
@@ -5331,7 +2682,6 @@
                 <w:b/>
                 <w:spacing w:val="2"/>
                 <w:kern w:val="2"/>
-                <w:highlight w:val="yellow"/>
                 <w:lang w:val="en-US"/>
               </w:rPr>
             </w:pPr>
@@ -5341,66 +2691,26 @@
                 <w:b/>
                 <w:spacing w:val="2"/>
                 <w:kern w:val="2"/>
-                <w:highlight w:val="yellow"/>
-                <w:lang w:val="en-US"/>
-              </w:rPr>
-              <w:t xml:space="preserve">Nome: </w:t>
-            </w:r>
-            <w:proofErr w:type="gramStart"/>
+                <w:lang w:val="en-US"/>
+              </w:rPr>
+              <w:t>Nome: {{ witnesses[1].name.</w:t>
+            </w:r>
             <w:r>
               <w:rPr>
                 <w:rFonts w:ascii="Calibri" w:eastAsia="Calibri" w:hAnsi="Calibri" w:cs="Calibri"/>
                 <w:b/>
                 <w:spacing w:val="2"/>
                 <w:kern w:val="2"/>
-                <w:highlight w:val="yellow"/>
-                <w:lang w:val="en-US"/>
-              </w:rPr>
-              <w:t>{{ witnesses</w:t>
-            </w:r>
-            <w:proofErr w:type="gramEnd"/>
+                <w:lang w:val="en-US"/>
+              </w:rPr>
+              <w:t>text</w:t>
+            </w:r>
             <w:r>
               <w:rPr>
                 <w:rFonts w:ascii="Calibri" w:eastAsia="Calibri" w:hAnsi="Calibri" w:cs="Calibri"/>
                 <w:b/>
                 <w:spacing w:val="2"/>
                 <w:kern w:val="2"/>
-                <w:highlight w:val="yellow"/>
-                <w:lang w:val="en-US"/>
-              </w:rPr>
-              <w:t>[1].</w:t>
-            </w:r>
-            <w:proofErr w:type="spellStart"/>
-            <w:r>
-              <w:rPr>
-                <w:rFonts w:ascii="Calibri" w:eastAsia="Calibri" w:hAnsi="Calibri" w:cs="Calibri"/>
-                <w:b/>
-                <w:spacing w:val="2"/>
-                <w:kern w:val="2"/>
-                <w:highlight w:val="yellow"/>
-                <w:lang w:val="en-US"/>
-              </w:rPr>
-              <w:t>name.</w:t>
-            </w:r>
-            <w:r>
-              <w:rPr>
-                <w:rFonts w:ascii="Calibri" w:eastAsia="Calibri" w:hAnsi="Calibri" w:cs="Calibri"/>
-                <w:b/>
-                <w:spacing w:val="2"/>
-                <w:kern w:val="2"/>
-                <w:highlight w:val="yellow"/>
-                <w:lang w:val="en-US"/>
-              </w:rPr>
-              <w:t>text</w:t>
-            </w:r>
-            <w:proofErr w:type="spellEnd"/>
-            <w:r>
-              <w:rPr>
-                <w:rFonts w:ascii="Calibri" w:eastAsia="Calibri" w:hAnsi="Calibri" w:cs="Calibri"/>
-                <w:b/>
-                <w:spacing w:val="2"/>
-                <w:kern w:val="2"/>
-                <w:highlight w:val="yellow"/>
                 <w:lang w:val="en-US"/>
               </w:rPr>
               <w:t xml:space="preserve"> | upper }}</w:t>
@@ -5425,58 +2735,9 @@
                 <w:b/>
                 <w:spacing w:val="2"/>
                 <w:kern w:val="2"/>
-                <w:highlight w:val="yellow"/>
-                <w:lang w:val="en-US"/>
-              </w:rPr>
-              <w:t xml:space="preserve">CPF: </w:t>
-            </w:r>
-            <w:proofErr w:type="gramStart"/>
-            <w:r>
-              <w:rPr>
-                <w:rFonts w:ascii="Calibri" w:eastAsia="Calibri" w:hAnsi="Calibri" w:cs="Calibri"/>
-                <w:b/>
-                <w:spacing w:val="2"/>
-                <w:kern w:val="2"/>
-                <w:highlight w:val="yellow"/>
-                <w:lang w:val="en-US"/>
-              </w:rPr>
-              <w:t>{{ witnesses</w:t>
-            </w:r>
-            <w:proofErr w:type="gramEnd"/>
-            <w:r>
-              <w:rPr>
-                <w:rFonts w:ascii="Calibri" w:eastAsia="Calibri" w:hAnsi="Calibri" w:cs="Calibri"/>
-                <w:b/>
-                <w:spacing w:val="2"/>
-                <w:kern w:val="2"/>
-                <w:highlight w:val="yellow"/>
-                <w:lang w:val="en-US"/>
-              </w:rPr>
-              <w:t>[1].</w:t>
-            </w:r>
-            <w:proofErr w:type="spellStart"/>
-            <w:r>
-              <w:rPr>
-                <w:rFonts w:ascii="Calibri" w:eastAsia="Calibri" w:hAnsi="Calibri" w:cs="Calibri"/>
-                <w:b/>
-                <w:spacing w:val="2"/>
-                <w:kern w:val="2"/>
-                <w:highlight w:val="yellow"/>
-                <w:lang w:val="en-US"/>
-              </w:rPr>
-              <w:t>cpf</w:t>
-            </w:r>
-            <w:proofErr w:type="spellEnd"/>
-            <w:r>
-              <w:rPr>
-                <w:rFonts w:ascii="Calibri" w:eastAsia="Calibri" w:hAnsi="Calibri" w:cs="Calibri"/>
-                <w:b/>
-                <w:spacing w:val="2"/>
-                <w:kern w:val="2"/>
-                <w:highlight w:val="yellow"/>
-                <w:lang w:val="en-US"/>
-              </w:rPr>
-              <w:t xml:space="preserve"> | upper }}</w:t>
+                <w:lang w:val="en-US"/>
+              </w:rPr>
+              <w:t>CPF: {{ witnesses[1].cpf | upper }}</w:t>
             </w:r>
           </w:p>
         </w:tc>
@@ -5508,43 +2769,7 @@
                 <w:spacing w:val="2"/>
                 <w:kern w:val="2"/>
               </w:rPr>
-              <w:t>{%</w:t>
-            </w:r>
-            <w:proofErr w:type="spellStart"/>
-            <w:r>
-              <w:rPr>
-                <w:rFonts w:ascii="Calibri" w:eastAsia="Calibri" w:hAnsi="Calibri" w:cs="Calibri"/>
-                <w:spacing w:val="2"/>
-                <w:kern w:val="2"/>
-              </w:rPr>
-              <w:t>tr</w:t>
-            </w:r>
-            <w:proofErr w:type="spellEnd"/>
-            <w:r>
-              <w:rPr>
-                <w:rFonts w:ascii="Calibri" w:eastAsia="Calibri" w:hAnsi="Calibri" w:cs="Calibri"/>
-                <w:spacing w:val="2"/>
-                <w:kern w:val="2"/>
-              </w:rPr>
-              <w:t xml:space="preserve"> </w:t>
-            </w:r>
-            <w:proofErr w:type="spellStart"/>
-            <w:r>
-              <w:rPr>
-                <w:rFonts w:ascii="Calibri" w:eastAsia="Calibri" w:hAnsi="Calibri" w:cs="Calibri"/>
-                <w:spacing w:val="2"/>
-                <w:kern w:val="2"/>
-              </w:rPr>
-              <w:t>endif</w:t>
-            </w:r>
-            <w:proofErr w:type="spellEnd"/>
-            <w:r>
-              <w:rPr>
-                <w:rFonts w:ascii="Calibri" w:eastAsia="Calibri" w:hAnsi="Calibri" w:cs="Calibri"/>
-                <w:spacing w:val="2"/>
-                <w:kern w:val="2"/>
-              </w:rPr>
-              <w:t xml:space="preserve"> %}</w:t>
+              <w:t>{%tr endif %}</w:t>
             </w:r>
           </w:p>
         </w:tc>

</xml_diff>